<commit_message>
working on time demand analysis calculations
</commit_message>
<xml_diff>
--- a/Docs/Report/Report.docx
+++ b/Docs/Report/Report.docx
@@ -216,7 +216,31 @@
           <w:sz w:val="28"/>
           <w:szCs w:val="28"/>
         </w:rPr>
-        <w:t>(17*2 + 17*2 + 17.6*1 + 0.00084*5) /100 = 85.6%</w:t>
+        <w:t>(</w:t>
+      </w:r>
+      <w:r>
+        <w:rPr>
+          <w:rFonts w:asciiTheme="majorBidi" w:eastAsia="Times New Roman" w:hAnsiTheme="majorBidi" w:cstheme="majorBidi"/>
+          <w:sz w:val="28"/>
+          <w:szCs w:val="28"/>
+        </w:rPr>
+        <w:t>(17*2 + 17*2 + 17.6*1 + 0.00084*5) /100</w:t>
+      </w:r>
+      <w:r>
+        <w:rPr>
+          <w:rFonts w:asciiTheme="majorBidi" w:eastAsia="Times New Roman" w:hAnsiTheme="majorBidi" w:cstheme="majorBidi"/>
+          <w:sz w:val="28"/>
+          <w:szCs w:val="28"/>
+        </w:rPr>
+        <w:t xml:space="preserve">)*100 </w:t>
+      </w:r>
+      <w:r>
+        <w:rPr>
+          <w:rFonts w:asciiTheme="majorBidi" w:eastAsia="Times New Roman" w:hAnsiTheme="majorBidi" w:cstheme="majorBidi"/>
+          <w:sz w:val="28"/>
+          <w:szCs w:val="28"/>
+        </w:rPr>
+        <w:t>= 85.6%</w:t>
       </w:r>
     </w:p>
     <w:p>
@@ -274,7 +298,23 @@
           <w:sz w:val="28"/>
           <w:szCs w:val="28"/>
         </w:rPr>
-        <w:t xml:space="preserve"> (17*2 + 17*2 + 17.6*1 + 0.00084*5</w:t>
+        <w:t xml:space="preserve"> </w:t>
+      </w:r>
+      <w:r>
+        <w:rPr>
+          <w:rFonts w:asciiTheme="majorBidi" w:eastAsia="Times New Roman" w:hAnsiTheme="majorBidi" w:cstheme="majorBidi"/>
+          <w:sz w:val="28"/>
+          <w:szCs w:val="28"/>
+        </w:rPr>
+        <w:t>(</w:t>
+      </w:r>
+      <w:r>
+        <w:rPr>
+          <w:rFonts w:asciiTheme="majorBidi" w:eastAsia="Times New Roman" w:hAnsiTheme="majorBidi" w:cstheme="majorBidi"/>
+          <w:sz w:val="28"/>
+          <w:szCs w:val="28"/>
+        </w:rPr>
+        <w:t>(17*2 + 17*2 + 17.6*1 + 0.00084*5</w:t>
       </w:r>
       <w:r>
         <w:rPr>
@@ -290,7 +330,23 @@
           <w:sz w:val="28"/>
           <w:szCs w:val="28"/>
         </w:rPr>
-        <w:t xml:space="preserve">) /100 = </w:t>
+        <w:t>) /100</w:t>
+      </w:r>
+      <w:r>
+        <w:rPr>
+          <w:rFonts w:asciiTheme="majorBidi" w:eastAsia="Times New Roman" w:hAnsiTheme="majorBidi" w:cstheme="majorBidi"/>
+          <w:sz w:val="28"/>
+          <w:szCs w:val="28"/>
+        </w:rPr>
+        <w:t>)*100</w:t>
+      </w:r>
+      <w:r>
+        <w:rPr>
+          <w:rFonts w:asciiTheme="majorBidi" w:eastAsia="Times New Roman" w:hAnsiTheme="majorBidi" w:cstheme="majorBidi"/>
+          <w:sz w:val="28"/>
+          <w:szCs w:val="28"/>
+        </w:rPr>
+        <w:t xml:space="preserve"> = </w:t>
       </w:r>
       <w:r>
         <w:rPr>
@@ -312,7 +368,7 @@
     <w:p>
       <w:pPr>
         <w:spacing w:before="100" w:beforeAutospacing="1" w:after="100" w:afterAutospacing="1" w:line="240" w:lineRule="auto"/>
-        <w:ind w:firstLine="630"/>
+        <w:ind w:left="630"/>
         <w:rPr>
           <w:rFonts w:asciiTheme="majorBidi" w:eastAsia="Times New Roman" w:hAnsiTheme="majorBidi" w:cstheme="majorBidi"/>
           <w:sz w:val="28"/>
@@ -334,7 +390,71 @@
           <w:sz w:val="28"/>
           <w:szCs w:val="28"/>
         </w:rPr>
-        <w:t>After adding 2 heavier load the system became overloaded and unschedulable.</w:t>
+        <w:t>After adding 2 heavier load</w:t>
+      </w:r>
+      <w:r>
+        <w:rPr>
+          <w:rFonts w:asciiTheme="majorBidi" w:eastAsia="Times New Roman" w:hAnsiTheme="majorBidi" w:cstheme="majorBidi"/>
+          <w:sz w:val="28"/>
+          <w:szCs w:val="28"/>
+        </w:rPr>
+        <w:t>s</w:t>
+      </w:r>
+      <w:r>
+        <w:rPr>
+          <w:rFonts w:asciiTheme="majorBidi" w:eastAsia="Times New Roman" w:hAnsiTheme="majorBidi" w:cstheme="majorBidi"/>
+          <w:sz w:val="28"/>
+          <w:szCs w:val="28"/>
+        </w:rPr>
+        <w:t xml:space="preserve"> the system became overloaded and unschedulable</w:t>
+      </w:r>
+      <w:r>
+        <w:rPr>
+          <w:rFonts w:asciiTheme="majorBidi" w:eastAsia="Times New Roman" w:hAnsiTheme="majorBidi" w:cstheme="majorBidi"/>
+          <w:sz w:val="28"/>
+          <w:szCs w:val="28"/>
+        </w:rPr>
+        <w:t xml:space="preserve"> as</w:t>
+      </w:r>
+      <w:r>
+        <w:rPr>
+          <w:rFonts w:asciiTheme="majorBidi" w:eastAsia="Times New Roman" w:hAnsiTheme="majorBidi" w:cstheme="majorBidi"/>
+          <w:sz w:val="28"/>
+          <w:szCs w:val="28"/>
+        </w:rPr>
+        <w:t xml:space="preserve"> </w:t>
+      </w:r>
+      <w:r>
+        <w:rPr>
+          <w:rFonts w:asciiTheme="majorBidi" w:eastAsia="Times New Roman" w:hAnsiTheme="majorBidi" w:cstheme="majorBidi"/>
+          <w:sz w:val="28"/>
+          <w:szCs w:val="28"/>
+        </w:rPr>
+        <w:t xml:space="preserve">tasks will definitely start missing </w:t>
+      </w:r>
+      <w:r>
+        <w:rPr>
+          <w:rFonts w:asciiTheme="majorBidi" w:eastAsia="Times New Roman" w:hAnsiTheme="majorBidi" w:cstheme="majorBidi"/>
+          <w:sz w:val="28"/>
+          <w:szCs w:val="28"/>
+        </w:rPr>
+        <w:t>their</w:t>
+      </w:r>
+      <w:r>
+        <w:rPr>
+          <w:rFonts w:asciiTheme="majorBidi" w:eastAsia="Times New Roman" w:hAnsiTheme="majorBidi" w:cstheme="majorBidi"/>
+          <w:sz w:val="28"/>
+          <w:szCs w:val="28"/>
+        </w:rPr>
+        <w:t xml:space="preserve"> deadline</w:t>
+      </w:r>
+      <w:r>
+        <w:rPr>
+          <w:rFonts w:asciiTheme="majorBidi" w:eastAsia="Times New Roman" w:hAnsiTheme="majorBidi" w:cstheme="majorBidi"/>
+          <w:sz w:val="28"/>
+          <w:szCs w:val="28"/>
+        </w:rPr>
+        <w:t>.</w:t>
       </w:r>
     </w:p>
     <w:p>
@@ -373,7 +493,7 @@
           <w:sz w:val="28"/>
           <w:szCs w:val="28"/>
         </w:rPr>
-        <w:t xml:space="preserve"> using URM and time demand analysis techniques (Assuming the given set of tasks are scheduled using a fixed priority rate -monotonic scheduler)</w:t>
+        <w:t xml:space="preserve"> using URM (Assuming the given set of tasks are scheduled using a fixed priority rate -monotonic scheduler)</w:t>
       </w:r>
     </w:p>
     <w:p>
@@ -396,7 +516,113 @@
           <w:sz w:val="28"/>
           <w:szCs w:val="28"/>
         </w:rPr>
-        <w:t xml:space="preserve">For only four tasks = </w:t>
+        <w:t>For only four tasks</w:t>
+      </w:r>
+      <w:r>
+        <w:rPr>
+          <w:rFonts w:asciiTheme="majorBidi" w:eastAsia="Times New Roman" w:hAnsiTheme="majorBidi" w:cstheme="majorBidi"/>
+          <w:color w:val="4472C4" w:themeColor="accent1"/>
+          <w:sz w:val="28"/>
+          <w:szCs w:val="28"/>
+        </w:rPr>
+        <w:t>:</w:t>
+      </w:r>
+    </w:p>
+    <w:p>
+      <w:pPr>
+        <w:numPr>
+          <w:ilvl w:val="2"/>
+          <w:numId w:val="2"/>
+        </w:numPr>
+        <w:spacing w:before="100" w:beforeAutospacing="1" w:after="100" w:afterAutospacing="1" w:line="240" w:lineRule="auto"/>
+        <w:rPr>
+          <w:rFonts w:asciiTheme="majorBidi" w:eastAsia="Times New Roman" w:hAnsiTheme="majorBidi" w:cstheme="majorBidi"/>
+          <w:sz w:val="28"/>
+          <w:szCs w:val="28"/>
+        </w:rPr>
+      </w:pPr>
+      <w:r>
+        <w:rPr>
+          <w:rFonts w:asciiTheme="majorBidi" w:eastAsia="Times New Roman" w:hAnsiTheme="majorBidi" w:cstheme="majorBidi"/>
+          <w:sz w:val="28"/>
+          <w:szCs w:val="28"/>
+        </w:rPr>
+        <w:t>U = ( 17/50 + 17/50 + 17.6/100 + 0.00084/20) =0.856</w:t>
+      </w:r>
+    </w:p>
+    <w:p>
+      <w:pPr>
+        <w:numPr>
+          <w:ilvl w:val="2"/>
+          <w:numId w:val="2"/>
+        </w:numPr>
+        <w:spacing w:before="100" w:beforeAutospacing="1" w:after="100" w:afterAutospacing="1" w:line="240" w:lineRule="auto"/>
+        <w:rPr>
+          <w:rFonts w:asciiTheme="majorBidi" w:eastAsia="Times New Roman" w:hAnsiTheme="majorBidi" w:cstheme="majorBidi"/>
+          <w:sz w:val="28"/>
+          <w:szCs w:val="28"/>
+        </w:rPr>
+      </w:pPr>
+      <w:r>
+        <w:rPr>
+          <w:rFonts w:asciiTheme="majorBidi" w:eastAsia="Times New Roman" w:hAnsiTheme="majorBidi" w:cstheme="majorBidi"/>
+          <w:sz w:val="28"/>
+          <w:szCs w:val="28"/>
+        </w:rPr>
+        <w:t xml:space="preserve">Urm = n*(2^(1/n) -1) = 4*( 2^(1/4) – 1 ) = 0.7568 </w:t>
+      </w:r>
+    </w:p>
+    <w:p>
+      <w:pPr>
+        <w:numPr>
+          <w:ilvl w:val="2"/>
+          <w:numId w:val="2"/>
+        </w:numPr>
+        <w:spacing w:before="100" w:beforeAutospacing="1" w:after="100" w:afterAutospacing="1" w:line="240" w:lineRule="auto"/>
+        <w:rPr>
+          <w:rFonts w:asciiTheme="majorBidi" w:eastAsia="Times New Roman" w:hAnsiTheme="majorBidi" w:cstheme="majorBidi"/>
+          <w:sz w:val="28"/>
+          <w:szCs w:val="28"/>
+        </w:rPr>
+      </w:pPr>
+      <w:r>
+        <w:rPr>
+          <w:rFonts w:asciiTheme="majorBidi" w:eastAsia="Times New Roman" w:hAnsiTheme="majorBidi" w:cstheme="majorBidi"/>
+          <w:sz w:val="28"/>
+          <w:szCs w:val="28"/>
+        </w:rPr>
+        <w:t>U&gt;Urm</w:t>
+      </w:r>
+    </w:p>
+    <w:p>
+      <w:pPr>
+        <w:numPr>
+          <w:ilvl w:val="2"/>
+          <w:numId w:val="2"/>
+        </w:numPr>
+        <w:spacing w:before="100" w:beforeAutospacing="1" w:after="100" w:afterAutospacing="1" w:line="240" w:lineRule="auto"/>
+        <w:rPr>
+          <w:rFonts w:asciiTheme="majorBidi" w:eastAsia="Times New Roman" w:hAnsiTheme="majorBidi" w:cstheme="majorBidi"/>
+          <w:sz w:val="28"/>
+          <w:szCs w:val="28"/>
+        </w:rPr>
+      </w:pPr>
+      <w:r>
+        <w:rPr>
+          <w:rFonts w:asciiTheme="majorBidi" w:eastAsia="Times New Roman" w:hAnsiTheme="majorBidi" w:cstheme="majorBidi"/>
+          <w:color w:val="4472C4" w:themeColor="accent1"/>
+          <w:sz w:val="32"/>
+          <w:szCs w:val="32"/>
+        </w:rPr>
+        <w:t>Comment:</w:t>
+      </w:r>
+      <w:r>
+        <w:rPr>
+          <w:rFonts w:asciiTheme="majorBidi" w:eastAsia="Times New Roman" w:hAnsiTheme="majorBidi" w:cstheme="majorBidi"/>
+          <w:sz w:val="28"/>
+          <w:szCs w:val="28"/>
+        </w:rPr>
+        <w:t xml:space="preserve"> It is guaranteed the system is unschedualable for a fixed priority rate-monotonic scheduler.</w:t>
       </w:r>
     </w:p>
     <w:p>
@@ -419,14 +645,1348 @@
           <w:sz w:val="28"/>
           <w:szCs w:val="28"/>
         </w:rPr>
-        <w:t xml:space="preserve">After adding heavier loads = </w:t>
-      </w:r>
-    </w:p>
-    <w:p>
-      <w:pPr>
+        <w:t>After adding heavier loads</w:t>
+      </w:r>
+      <w:r>
+        <w:rPr>
+          <w:rFonts w:asciiTheme="majorBidi" w:eastAsia="Times New Roman" w:hAnsiTheme="majorBidi" w:cstheme="majorBidi"/>
+          <w:color w:val="4472C4" w:themeColor="accent1"/>
+          <w:sz w:val="28"/>
+          <w:szCs w:val="28"/>
+        </w:rPr>
+        <w:t>:</w:t>
+      </w:r>
+    </w:p>
+    <w:p>
+      <w:pPr>
+        <w:numPr>
+          <w:ilvl w:val="2"/>
+          <w:numId w:val="2"/>
+        </w:numPr>
+        <w:spacing w:before="100" w:beforeAutospacing="1" w:after="100" w:afterAutospacing="1" w:line="240" w:lineRule="auto"/>
+        <w:rPr>
+          <w:rFonts w:asciiTheme="majorBidi" w:eastAsia="Times New Roman" w:hAnsiTheme="majorBidi" w:cstheme="majorBidi"/>
+          <w:sz w:val="28"/>
+          <w:szCs w:val="28"/>
+        </w:rPr>
+      </w:pPr>
+      <w:r>
+        <w:rPr>
+          <w:rFonts w:asciiTheme="majorBidi" w:eastAsia="Times New Roman" w:hAnsiTheme="majorBidi" w:cstheme="majorBidi"/>
+          <w:sz w:val="28"/>
+          <w:szCs w:val="28"/>
+        </w:rPr>
+        <w:t>U = ( 17/50 + 17/50 + 17.6/100 + 0.00084/20 + 5/10 + 12/100) = 1.476</w:t>
+      </w:r>
+    </w:p>
+    <w:p>
+      <w:pPr>
+        <w:numPr>
+          <w:ilvl w:val="2"/>
+          <w:numId w:val="2"/>
+        </w:numPr>
+        <w:spacing w:before="100" w:beforeAutospacing="1" w:after="100" w:afterAutospacing="1" w:line="240" w:lineRule="auto"/>
         <w:rPr>
           <w:rFonts w:asciiTheme="majorBidi" w:eastAsia="Times New Roman" w:hAnsiTheme="majorBidi" w:cstheme="majorBidi"/>
           <w:color w:val="525C65"/>
+          <w:sz w:val="28"/>
+          <w:szCs w:val="28"/>
+        </w:rPr>
+      </w:pPr>
+      <w:r>
+        <w:rPr>
+          <w:rFonts w:asciiTheme="majorBidi" w:eastAsia="Times New Roman" w:hAnsiTheme="majorBidi" w:cstheme="majorBidi"/>
+          <w:sz w:val="28"/>
+          <w:szCs w:val="28"/>
+        </w:rPr>
+        <w:t>Urm = n*(2^(1/n) -1) = 6*( 2^(1/6) – 1 ) = 0.7348</w:t>
+      </w:r>
+    </w:p>
+    <w:p>
+      <w:pPr>
+        <w:numPr>
+          <w:ilvl w:val="2"/>
+          <w:numId w:val="2"/>
+        </w:numPr>
+        <w:spacing w:before="100" w:beforeAutospacing="1" w:after="100" w:afterAutospacing="1" w:line="240" w:lineRule="auto"/>
+        <w:rPr>
+          <w:rFonts w:asciiTheme="majorBidi" w:eastAsia="Times New Roman" w:hAnsiTheme="majorBidi" w:cstheme="majorBidi"/>
+          <w:sz w:val="28"/>
+          <w:szCs w:val="28"/>
+        </w:rPr>
+      </w:pPr>
+      <w:r>
+        <w:rPr>
+          <w:rFonts w:asciiTheme="majorBidi" w:eastAsia="Times New Roman" w:hAnsiTheme="majorBidi" w:cstheme="majorBidi"/>
+          <w:sz w:val="28"/>
+          <w:szCs w:val="28"/>
+        </w:rPr>
+        <w:t>U&gt;Urm</w:t>
+      </w:r>
+    </w:p>
+    <w:p>
+      <w:pPr>
+        <w:numPr>
+          <w:ilvl w:val="2"/>
+          <w:numId w:val="2"/>
+        </w:numPr>
+        <w:spacing w:before="100" w:beforeAutospacing="1" w:after="100" w:afterAutospacing="1" w:line="240" w:lineRule="auto"/>
+        <w:rPr>
+          <w:rFonts w:asciiTheme="majorBidi" w:eastAsia="Times New Roman" w:hAnsiTheme="majorBidi" w:cstheme="majorBidi"/>
+          <w:sz w:val="28"/>
+          <w:szCs w:val="28"/>
+        </w:rPr>
+      </w:pPr>
+      <w:r>
+        <w:rPr>
+          <w:rFonts w:asciiTheme="majorBidi" w:eastAsia="Times New Roman" w:hAnsiTheme="majorBidi" w:cstheme="majorBidi"/>
+          <w:color w:val="4472C4" w:themeColor="accent1"/>
+          <w:sz w:val="32"/>
+          <w:szCs w:val="32"/>
+        </w:rPr>
+        <w:t xml:space="preserve">Comment: </w:t>
+      </w:r>
+      <w:r>
+        <w:rPr>
+          <w:rFonts w:asciiTheme="majorBidi" w:eastAsia="Times New Roman" w:hAnsiTheme="majorBidi" w:cstheme="majorBidi"/>
+          <w:sz w:val="28"/>
+          <w:szCs w:val="28"/>
+        </w:rPr>
+        <w:t>It is guaranteed the system is unschedualable for a fixed priority rate-monotonic scheduler.</w:t>
+      </w:r>
+    </w:p>
+    <w:p>
+      <w:pPr>
+        <w:pStyle w:val="ListParagraph"/>
+        <w:numPr>
+          <w:ilvl w:val="0"/>
+          <w:numId w:val="2"/>
+        </w:numPr>
+        <w:tabs>
+          <w:tab w:val="clear" w:pos="720"/>
+          <w:tab w:val="num" w:pos="810"/>
+        </w:tabs>
+        <w:spacing w:before="100" w:beforeAutospacing="1" w:after="100" w:afterAutospacing="1" w:line="240" w:lineRule="auto"/>
+        <w:ind w:left="1080"/>
+        <w:rPr>
+          <w:rFonts w:asciiTheme="majorBidi" w:eastAsia="Times New Roman" w:hAnsiTheme="majorBidi" w:cstheme="majorBidi"/>
+          <w:sz w:val="28"/>
+          <w:szCs w:val="28"/>
+        </w:rPr>
+      </w:pPr>
+      <w:r>
+        <w:rPr>
+          <w:rFonts w:asciiTheme="majorBidi" w:eastAsia="Times New Roman" w:hAnsiTheme="majorBidi" w:cstheme="majorBidi"/>
+          <w:sz w:val="28"/>
+          <w:szCs w:val="28"/>
+        </w:rPr>
+        <w:t>Check system</w:t>
+      </w:r>
+      <w:r>
+        <w:rPr>
+          <w:rFonts w:asciiTheme="majorBidi" w:eastAsia="Times New Roman" w:hAnsiTheme="majorBidi" w:cstheme="majorBidi"/>
+          <w:sz w:val="28"/>
+          <w:szCs w:val="28"/>
+        </w:rPr>
+        <w:t xml:space="preserve"> </w:t>
+      </w:r>
+      <w:r>
+        <w:rPr>
+          <w:rFonts w:asciiTheme="majorBidi" w:eastAsia="Times New Roman" w:hAnsiTheme="majorBidi" w:cstheme="majorBidi"/>
+          <w:sz w:val="28"/>
+          <w:szCs w:val="28"/>
+        </w:rPr>
+        <w:t>schedualability</w:t>
+      </w:r>
+      <w:r>
+        <w:rPr>
+          <w:rFonts w:asciiTheme="majorBidi" w:eastAsia="Times New Roman" w:hAnsiTheme="majorBidi" w:cstheme="majorBidi"/>
+          <w:sz w:val="28"/>
+          <w:szCs w:val="28"/>
+        </w:rPr>
+        <w:t xml:space="preserve"> using</w:t>
+      </w:r>
+      <w:r>
+        <w:rPr>
+          <w:rFonts w:asciiTheme="majorBidi" w:eastAsia="Times New Roman" w:hAnsiTheme="majorBidi" w:cstheme="majorBidi"/>
+          <w:sz w:val="28"/>
+          <w:szCs w:val="28"/>
+        </w:rPr>
+        <w:t xml:space="preserve"> time demand analysis technique (Assuming the given set of tasks are scheduled using a fixed priority rate -monotonic scheduler)</w:t>
+      </w:r>
+    </w:p>
+    <w:p>
+      <w:pPr>
+        <w:numPr>
+          <w:ilvl w:val="1"/>
+          <w:numId w:val="2"/>
+        </w:numPr>
+        <w:spacing w:before="100" w:beforeAutospacing="1" w:after="100" w:afterAutospacing="1" w:line="240" w:lineRule="auto"/>
+        <w:rPr>
+          <w:rFonts w:asciiTheme="majorBidi" w:eastAsia="Times New Roman" w:hAnsiTheme="majorBidi" w:cstheme="majorBidi"/>
+          <w:sz w:val="28"/>
+          <w:szCs w:val="28"/>
+        </w:rPr>
+      </w:pPr>
+      <w:r>
+        <w:rPr>
+          <w:rFonts w:asciiTheme="majorBidi" w:eastAsia="Times New Roman" w:hAnsiTheme="majorBidi" w:cstheme="majorBidi"/>
+          <w:color w:val="4472C4" w:themeColor="accent1"/>
+          <w:sz w:val="28"/>
+          <w:szCs w:val="28"/>
+        </w:rPr>
+        <w:t>For only four tasks</w:t>
+      </w:r>
+      <w:r>
+        <w:rPr>
+          <w:rFonts w:asciiTheme="majorBidi" w:eastAsia="Times New Roman" w:hAnsiTheme="majorBidi" w:cstheme="majorBidi"/>
+          <w:color w:val="4472C4" w:themeColor="accent1"/>
+          <w:sz w:val="28"/>
+          <w:szCs w:val="28"/>
+        </w:rPr>
+        <w:t>:</w:t>
+      </w:r>
+    </w:p>
+    <w:p>
+      <w:pPr>
+        <w:numPr>
+          <w:ilvl w:val="2"/>
+          <w:numId w:val="2"/>
+        </w:numPr>
+        <w:spacing w:before="100" w:beforeAutospacing="1" w:after="100" w:afterAutospacing="1" w:line="240" w:lineRule="auto"/>
+        <w:rPr>
+          <w:rFonts w:asciiTheme="majorBidi" w:eastAsia="Times New Roman" w:hAnsiTheme="majorBidi" w:cstheme="majorBidi"/>
+          <w:sz w:val="28"/>
+          <w:szCs w:val="28"/>
+        </w:rPr>
+      </w:pPr>
+      <w:r>
+        <w:rPr>
+          <w:rFonts w:asciiTheme="majorBidi" w:eastAsia="Times New Roman" w:hAnsiTheme="majorBidi" w:cstheme="majorBidi"/>
+          <w:sz w:val="28"/>
+          <w:szCs w:val="28"/>
+        </w:rPr>
+        <w:t xml:space="preserve">Tasks priority are in this order: </w:t>
+      </w:r>
+      <w:r>
+        <w:rPr>
+          <w:rFonts w:asciiTheme="majorBidi" w:eastAsia="Times New Roman" w:hAnsiTheme="majorBidi" w:cstheme="majorBidi"/>
+          <w:sz w:val="28"/>
+          <w:szCs w:val="28"/>
+        </w:rPr>
+        <w:t>Uart_Receiver, Button1_Monitor, Button2_Monitor, Periodic_Transmitter</w:t>
+      </w:r>
+    </w:p>
+    <w:p>
+      <w:pPr>
+        <w:numPr>
+          <w:ilvl w:val="2"/>
+          <w:numId w:val="2"/>
+        </w:numPr>
+        <w:spacing w:before="100" w:beforeAutospacing="1" w:after="100" w:afterAutospacing="1" w:line="240" w:lineRule="auto"/>
+        <w:rPr>
+          <w:rFonts w:asciiTheme="majorBidi" w:eastAsia="Times New Roman" w:hAnsiTheme="majorBidi" w:cstheme="majorBidi"/>
+          <w:sz w:val="28"/>
+          <w:szCs w:val="28"/>
+        </w:rPr>
+      </w:pPr>
+      <w:r>
+        <w:rPr>
+          <w:rFonts w:asciiTheme="majorBidi" w:eastAsia="Times New Roman" w:hAnsiTheme="majorBidi" w:cstheme="majorBidi"/>
+          <w:sz w:val="28"/>
+          <w:szCs w:val="28"/>
+        </w:rPr>
+        <w:t>Tasks’ Calculations are as follows:</w:t>
+      </w:r>
+    </w:p>
+    <w:p>
+      <w:pPr>
+        <w:numPr>
+          <w:ilvl w:val="3"/>
+          <w:numId w:val="2"/>
+        </w:numPr>
+        <w:spacing w:before="100" w:beforeAutospacing="1" w:after="100" w:afterAutospacing="1" w:line="240" w:lineRule="auto"/>
+        <w:rPr>
+          <w:rFonts w:asciiTheme="majorBidi" w:eastAsia="Times New Roman" w:hAnsiTheme="majorBidi" w:cstheme="majorBidi"/>
+          <w:sz w:val="28"/>
+          <w:szCs w:val="28"/>
+        </w:rPr>
+      </w:pPr>
+      <w:r>
+        <w:rPr>
+          <w:rFonts w:asciiTheme="majorBidi" w:eastAsia="Times New Roman" w:hAnsiTheme="majorBidi" w:cstheme="majorBidi"/>
+          <w:sz w:val="28"/>
+          <w:szCs w:val="28"/>
+        </w:rPr>
+        <w:t xml:space="preserve">Uart_Receiver: W(20) = </w:t>
+      </w:r>
+      <w:r>
+        <w:rPr>
+          <w:rFonts w:asciiTheme="majorBidi" w:eastAsia="Times New Roman" w:hAnsiTheme="majorBidi" w:cstheme="majorBidi"/>
+          <w:sz w:val="28"/>
+          <w:szCs w:val="28"/>
+        </w:rPr>
+        <w:t>0.00084</w:t>
+      </w:r>
+      <w:r>
+        <w:rPr>
+          <w:rFonts w:asciiTheme="majorBidi" w:eastAsia="Times New Roman" w:hAnsiTheme="majorBidi" w:cstheme="majorBidi"/>
+          <w:sz w:val="28"/>
+          <w:szCs w:val="28"/>
+        </w:rPr>
+        <w:t xml:space="preserve"> + 0 =</w:t>
+      </w:r>
+      <w:r>
+        <w:rPr>
+          <w:rFonts w:asciiTheme="majorBidi" w:eastAsia="Times New Roman" w:hAnsiTheme="majorBidi" w:cstheme="majorBidi"/>
+          <w:sz w:val="28"/>
+          <w:szCs w:val="28"/>
+        </w:rPr>
+        <w:t>0.00084</w:t>
+      </w:r>
+      <w:r>
+        <w:rPr>
+          <w:rFonts w:asciiTheme="majorBidi" w:eastAsia="Times New Roman" w:hAnsiTheme="majorBidi" w:cstheme="majorBidi"/>
+          <w:sz w:val="28"/>
+          <w:szCs w:val="28"/>
+        </w:rPr>
+        <w:t>&lt;</w:t>
+      </w:r>
+      <w:r>
+        <w:rPr>
+          <w:rFonts w:asciiTheme="majorBidi" w:eastAsia="Times New Roman" w:hAnsiTheme="majorBidi" w:cstheme="majorBidi"/>
+          <w:sz w:val="28"/>
+          <w:szCs w:val="28"/>
+        </w:rPr>
+        <w:t>20</w:t>
+      </w:r>
+      <w:r>
+        <w:rPr>
+          <w:rFonts w:asciiTheme="majorBidi" w:eastAsia="Times New Roman" w:hAnsiTheme="majorBidi" w:cstheme="majorBidi"/>
+          <w:sz w:val="28"/>
+          <w:szCs w:val="28"/>
+        </w:rPr>
+        <w:t>;</w:t>
+      </w:r>
+      <w:r>
+        <w:rPr>
+          <w:rFonts w:asciiTheme="majorBidi" w:eastAsia="Times New Roman" w:hAnsiTheme="majorBidi" w:cstheme="majorBidi"/>
+          <w:sz w:val="28"/>
+          <w:szCs w:val="28"/>
+        </w:rPr>
+        <w:t xml:space="preserve"> </w:t>
+      </w:r>
+      <w:r>
+        <w:rPr>
+          <w:rFonts w:asciiTheme="majorBidi" w:eastAsia="Times New Roman" w:hAnsiTheme="majorBidi" w:cstheme="majorBidi"/>
+          <w:sz w:val="28"/>
+          <w:szCs w:val="28"/>
+        </w:rPr>
+        <w:t>t</w:t>
+      </w:r>
+      <w:r>
+        <w:rPr>
+          <w:rFonts w:asciiTheme="majorBidi" w:eastAsia="Times New Roman" w:hAnsiTheme="majorBidi" w:cstheme="majorBidi"/>
+          <w:sz w:val="28"/>
+          <w:szCs w:val="28"/>
+        </w:rPr>
+        <w:t>herefore</w:t>
+      </w:r>
+      <w:r>
+        <w:rPr>
+          <w:rFonts w:asciiTheme="majorBidi" w:eastAsia="Times New Roman" w:hAnsiTheme="majorBidi" w:cstheme="majorBidi"/>
+          <w:sz w:val="28"/>
+          <w:szCs w:val="28"/>
+        </w:rPr>
+        <w:t xml:space="preserve">, </w:t>
+      </w:r>
+      <w:proofErr w:type="spellStart"/>
+      <w:r>
+        <w:rPr>
+          <w:rFonts w:asciiTheme="majorBidi" w:eastAsia="Times New Roman" w:hAnsiTheme="majorBidi" w:cstheme="majorBidi"/>
+          <w:sz w:val="28"/>
+          <w:szCs w:val="28"/>
+        </w:rPr>
+        <w:t>schedualable</w:t>
+      </w:r>
+      <w:proofErr w:type="spellEnd"/>
+      <w:r>
+        <w:rPr>
+          <w:rFonts w:asciiTheme="majorBidi" w:eastAsia="Times New Roman" w:hAnsiTheme="majorBidi" w:cstheme="majorBidi"/>
+          <w:sz w:val="28"/>
+          <w:szCs w:val="28"/>
+        </w:rPr>
+        <w:t>.</w:t>
+      </w:r>
+    </w:p>
+    <w:p>
+      <w:pPr>
+        <w:numPr>
+          <w:ilvl w:val="3"/>
+          <w:numId w:val="2"/>
+        </w:numPr>
+        <w:spacing w:before="100" w:beforeAutospacing="1" w:after="100" w:afterAutospacing="1" w:line="240" w:lineRule="auto"/>
+        <w:rPr>
+          <w:rFonts w:asciiTheme="majorBidi" w:eastAsia="Times New Roman" w:hAnsiTheme="majorBidi" w:cstheme="majorBidi"/>
+          <w:sz w:val="28"/>
+          <w:szCs w:val="28"/>
+        </w:rPr>
+      </w:pPr>
+      <w:r>
+        <w:rPr>
+          <w:rFonts w:asciiTheme="majorBidi" w:eastAsia="Times New Roman" w:hAnsiTheme="majorBidi" w:cstheme="majorBidi"/>
+          <w:sz w:val="28"/>
+          <w:szCs w:val="28"/>
+        </w:rPr>
+        <w:t>Button1_Monitor: W(</w:t>
+      </w:r>
+      <w:r>
+        <w:rPr>
+          <w:rFonts w:asciiTheme="majorBidi" w:eastAsia="Times New Roman" w:hAnsiTheme="majorBidi" w:cstheme="majorBidi"/>
+          <w:sz w:val="28"/>
+          <w:szCs w:val="28"/>
+        </w:rPr>
+        <w:t>50</w:t>
+      </w:r>
+      <w:r>
+        <w:rPr>
+          <w:rFonts w:asciiTheme="majorBidi" w:eastAsia="Times New Roman" w:hAnsiTheme="majorBidi" w:cstheme="majorBidi"/>
+          <w:sz w:val="28"/>
+          <w:szCs w:val="28"/>
+        </w:rPr>
+        <w:t>)</w:t>
+      </w:r>
+      <w:r>
+        <w:rPr>
+          <w:rFonts w:asciiTheme="majorBidi" w:eastAsia="Times New Roman" w:hAnsiTheme="majorBidi" w:cstheme="majorBidi"/>
+          <w:sz w:val="28"/>
+          <w:szCs w:val="28"/>
+        </w:rPr>
+        <w:t xml:space="preserve"> = 17 + ((50/20)*0.00084) = 17.00252&lt;50; therefore, </w:t>
+      </w:r>
+      <w:proofErr w:type="spellStart"/>
+      <w:r>
+        <w:rPr>
+          <w:rFonts w:asciiTheme="majorBidi" w:eastAsia="Times New Roman" w:hAnsiTheme="majorBidi" w:cstheme="majorBidi"/>
+          <w:sz w:val="28"/>
+          <w:szCs w:val="28"/>
+        </w:rPr>
+        <w:t>schedualable</w:t>
+      </w:r>
+      <w:proofErr w:type="spellEnd"/>
+      <w:r>
+        <w:rPr>
+          <w:rFonts w:asciiTheme="majorBidi" w:eastAsia="Times New Roman" w:hAnsiTheme="majorBidi" w:cstheme="majorBidi"/>
+          <w:sz w:val="28"/>
+          <w:szCs w:val="28"/>
+        </w:rPr>
+        <w:t>.</w:t>
+      </w:r>
+    </w:p>
+    <w:p>
+      <w:pPr>
+        <w:numPr>
+          <w:ilvl w:val="3"/>
+          <w:numId w:val="2"/>
+        </w:numPr>
+        <w:spacing w:before="100" w:beforeAutospacing="1" w:after="100" w:afterAutospacing="1" w:line="240" w:lineRule="auto"/>
+        <w:rPr>
+          <w:rFonts w:asciiTheme="majorBidi" w:eastAsia="Times New Roman" w:hAnsiTheme="majorBidi" w:cstheme="majorBidi"/>
+          <w:sz w:val="28"/>
+          <w:szCs w:val="28"/>
+        </w:rPr>
+      </w:pPr>
+      <w:r>
+        <w:rPr>
+          <w:rFonts w:asciiTheme="majorBidi" w:eastAsia="Times New Roman" w:hAnsiTheme="majorBidi" w:cstheme="majorBidi"/>
+          <w:sz w:val="28"/>
+          <w:szCs w:val="28"/>
+        </w:rPr>
+        <w:t>Button1_Monitor: W(50)</w:t>
+      </w:r>
+      <w:r>
+        <w:rPr>
+          <w:rFonts w:asciiTheme="majorBidi" w:eastAsia="Times New Roman" w:hAnsiTheme="majorBidi" w:cstheme="majorBidi"/>
+          <w:sz w:val="28"/>
+          <w:szCs w:val="28"/>
+        </w:rPr>
+        <w:t xml:space="preserve"> = 17 + ((50/50)*17) + ((50/20)*0.00084) = 34.00252&lt;50; therefore, </w:t>
+      </w:r>
+      <w:proofErr w:type="spellStart"/>
+      <w:r>
+        <w:rPr>
+          <w:rFonts w:asciiTheme="majorBidi" w:eastAsia="Times New Roman" w:hAnsiTheme="majorBidi" w:cstheme="majorBidi"/>
+          <w:sz w:val="28"/>
+          <w:szCs w:val="28"/>
+        </w:rPr>
+        <w:t>schedualable</w:t>
+      </w:r>
+      <w:proofErr w:type="spellEnd"/>
+      <w:r>
+        <w:rPr>
+          <w:rFonts w:asciiTheme="majorBidi" w:eastAsia="Times New Roman" w:hAnsiTheme="majorBidi" w:cstheme="majorBidi"/>
+          <w:sz w:val="28"/>
+          <w:szCs w:val="28"/>
+        </w:rPr>
+        <w:t>.</w:t>
+      </w:r>
+    </w:p>
+    <w:p>
+      <w:pPr>
+        <w:numPr>
+          <w:ilvl w:val="3"/>
+          <w:numId w:val="2"/>
+        </w:numPr>
+        <w:spacing w:before="100" w:beforeAutospacing="1" w:after="100" w:afterAutospacing="1" w:line="240" w:lineRule="auto"/>
+        <w:rPr>
+          <w:rFonts w:asciiTheme="majorBidi" w:eastAsia="Times New Roman" w:hAnsiTheme="majorBidi" w:cstheme="majorBidi"/>
+          <w:sz w:val="28"/>
+          <w:szCs w:val="28"/>
+        </w:rPr>
+      </w:pPr>
+      <w:r>
+        <w:rPr>
+          <w:rFonts w:asciiTheme="majorBidi" w:eastAsia="Times New Roman" w:hAnsiTheme="majorBidi" w:cstheme="majorBidi"/>
+          <w:sz w:val="28"/>
+          <w:szCs w:val="28"/>
+        </w:rPr>
+        <w:t>Periodic_Transmitter</w:t>
+      </w:r>
+      <w:r>
+        <w:rPr>
+          <w:rFonts w:asciiTheme="majorBidi" w:eastAsia="Times New Roman" w:hAnsiTheme="majorBidi" w:cstheme="majorBidi"/>
+          <w:sz w:val="28"/>
+          <w:szCs w:val="28"/>
+        </w:rPr>
+        <w:t>: W(</w:t>
+      </w:r>
+      <w:r>
+        <w:rPr>
+          <w:rFonts w:asciiTheme="majorBidi" w:eastAsia="Times New Roman" w:hAnsiTheme="majorBidi" w:cstheme="majorBidi"/>
+          <w:sz w:val="28"/>
+          <w:szCs w:val="28"/>
+        </w:rPr>
+        <w:t>100</w:t>
+      </w:r>
+      <w:r>
+        <w:rPr>
+          <w:rFonts w:asciiTheme="majorBidi" w:eastAsia="Times New Roman" w:hAnsiTheme="majorBidi" w:cstheme="majorBidi"/>
+          <w:sz w:val="28"/>
+          <w:szCs w:val="28"/>
+        </w:rPr>
+        <w:t>)</w:t>
+      </w:r>
+      <w:r>
+        <w:rPr>
+          <w:rFonts w:asciiTheme="majorBidi" w:eastAsia="Times New Roman" w:hAnsiTheme="majorBidi" w:cstheme="majorBidi"/>
+          <w:sz w:val="28"/>
+          <w:szCs w:val="28"/>
+        </w:rPr>
+        <w:t xml:space="preserve"> = 17.6 + ((</w:t>
+      </w:r>
+      <w:r>
+        <w:rPr>
+          <w:rFonts w:asciiTheme="majorBidi" w:eastAsia="Times New Roman" w:hAnsiTheme="majorBidi" w:cstheme="majorBidi"/>
+          <w:sz w:val="28"/>
+          <w:szCs w:val="28"/>
+        </w:rPr>
+        <w:t>100/50</w:t>
+      </w:r>
+      <w:r>
+        <w:rPr>
+          <w:rFonts w:asciiTheme="majorBidi" w:eastAsia="Times New Roman" w:hAnsiTheme="majorBidi" w:cstheme="majorBidi"/>
+          <w:sz w:val="28"/>
+          <w:szCs w:val="28"/>
+        </w:rPr>
+        <w:t>)*17) + ((</w:t>
+      </w:r>
+      <w:r>
+        <w:rPr>
+          <w:rFonts w:asciiTheme="majorBidi" w:eastAsia="Times New Roman" w:hAnsiTheme="majorBidi" w:cstheme="majorBidi"/>
+          <w:sz w:val="28"/>
+          <w:szCs w:val="28"/>
+        </w:rPr>
+        <w:t>100/50</w:t>
+      </w:r>
+      <w:r>
+        <w:rPr>
+          <w:rFonts w:asciiTheme="majorBidi" w:eastAsia="Times New Roman" w:hAnsiTheme="majorBidi" w:cstheme="majorBidi"/>
+          <w:sz w:val="28"/>
+          <w:szCs w:val="28"/>
+        </w:rPr>
+        <w:t>)*17) + ((</w:t>
+      </w:r>
+      <w:r>
+        <w:rPr>
+          <w:rFonts w:asciiTheme="majorBidi" w:eastAsia="Times New Roman" w:hAnsiTheme="majorBidi" w:cstheme="majorBidi"/>
+          <w:sz w:val="28"/>
+          <w:szCs w:val="28"/>
+        </w:rPr>
+        <w:t>100/20</w:t>
+      </w:r>
+      <w:r>
+        <w:rPr>
+          <w:rFonts w:asciiTheme="majorBidi" w:eastAsia="Times New Roman" w:hAnsiTheme="majorBidi" w:cstheme="majorBidi"/>
+          <w:sz w:val="28"/>
+          <w:szCs w:val="28"/>
+        </w:rPr>
+        <w:t>)*0.00084)</w:t>
+      </w:r>
+      <w:r>
+        <w:rPr>
+          <w:rFonts w:asciiTheme="majorBidi" w:eastAsia="Times New Roman" w:hAnsiTheme="majorBidi" w:cstheme="majorBidi"/>
+          <w:sz w:val="28"/>
+          <w:szCs w:val="28"/>
+        </w:rPr>
+        <w:t xml:space="preserve"> = 85.6042&lt;100; therefore, </w:t>
+      </w:r>
+      <w:proofErr w:type="spellStart"/>
+      <w:r>
+        <w:rPr>
+          <w:rFonts w:asciiTheme="majorBidi" w:eastAsia="Times New Roman" w:hAnsiTheme="majorBidi" w:cstheme="majorBidi"/>
+          <w:sz w:val="28"/>
+          <w:szCs w:val="28"/>
+        </w:rPr>
+        <w:t>shedualable</w:t>
+      </w:r>
+      <w:proofErr w:type="spellEnd"/>
+      <w:r>
+        <w:rPr>
+          <w:rFonts w:asciiTheme="majorBidi" w:eastAsia="Times New Roman" w:hAnsiTheme="majorBidi" w:cstheme="majorBidi"/>
+          <w:sz w:val="28"/>
+          <w:szCs w:val="28"/>
+        </w:rPr>
+        <w:t>.</w:t>
+      </w:r>
+      <w:r>
+        <w:rPr>
+          <w:rFonts w:asciiTheme="majorBidi" w:eastAsia="Times New Roman" w:hAnsiTheme="majorBidi" w:cstheme="majorBidi"/>
+          <w:sz w:val="28"/>
+          <w:szCs w:val="28"/>
+        </w:rPr>
+        <w:t xml:space="preserve"> </w:t>
+      </w:r>
+    </w:p>
+    <w:p>
+      <w:pPr>
+        <w:numPr>
+          <w:ilvl w:val="2"/>
+          <w:numId w:val="2"/>
+        </w:numPr>
+        <w:spacing w:before="100" w:beforeAutospacing="1" w:after="100" w:afterAutospacing="1" w:line="240" w:lineRule="auto"/>
+        <w:rPr>
+          <w:rFonts w:asciiTheme="majorBidi" w:eastAsia="Times New Roman" w:hAnsiTheme="majorBidi" w:cstheme="majorBidi"/>
+          <w:sz w:val="28"/>
+          <w:szCs w:val="28"/>
+        </w:rPr>
+      </w:pPr>
+      <w:r>
+        <w:rPr>
+          <w:rFonts w:asciiTheme="majorBidi" w:eastAsia="Times New Roman" w:hAnsiTheme="majorBidi" w:cstheme="majorBidi"/>
+          <w:color w:val="4472C4" w:themeColor="accent1"/>
+          <w:sz w:val="32"/>
+          <w:szCs w:val="32"/>
+        </w:rPr>
+        <w:t>Comment:</w:t>
+      </w:r>
+      <w:r>
+        <w:rPr>
+          <w:rFonts w:asciiTheme="majorBidi" w:eastAsia="Times New Roman" w:hAnsiTheme="majorBidi" w:cstheme="majorBidi"/>
+          <w:sz w:val="28"/>
+          <w:szCs w:val="28"/>
+        </w:rPr>
+        <w:t xml:space="preserve"> </w:t>
+      </w:r>
+      <w:r>
+        <w:rPr>
+          <w:rFonts w:asciiTheme="majorBidi" w:eastAsia="Times New Roman" w:hAnsiTheme="majorBidi" w:cstheme="majorBidi"/>
+          <w:sz w:val="28"/>
+          <w:szCs w:val="28"/>
+        </w:rPr>
+        <w:t xml:space="preserve">The system is </w:t>
+      </w:r>
+      <w:proofErr w:type="spellStart"/>
+      <w:r>
+        <w:rPr>
+          <w:rFonts w:asciiTheme="majorBidi" w:eastAsia="Times New Roman" w:hAnsiTheme="majorBidi" w:cstheme="majorBidi"/>
+          <w:sz w:val="28"/>
+          <w:szCs w:val="28"/>
+        </w:rPr>
+        <w:t>schedualable</w:t>
+      </w:r>
+      <w:proofErr w:type="spellEnd"/>
+      <w:r>
+        <w:rPr>
+          <w:rFonts w:asciiTheme="majorBidi" w:eastAsia="Times New Roman" w:hAnsiTheme="majorBidi" w:cstheme="majorBidi"/>
+          <w:sz w:val="28"/>
+          <w:szCs w:val="28"/>
+        </w:rPr>
+        <w:t xml:space="preserve"> with the previous four tasks as no task misses its deadline</w:t>
+      </w:r>
+      <w:r>
+        <w:rPr>
+          <w:rFonts w:asciiTheme="majorBidi" w:eastAsia="Times New Roman" w:hAnsiTheme="majorBidi" w:cstheme="majorBidi"/>
+          <w:sz w:val="28"/>
+          <w:szCs w:val="28"/>
+        </w:rPr>
+        <w:t>. All calculations are taken at the instance of task deadline as it’s the critical point</w:t>
+      </w:r>
+      <w:r>
+        <w:rPr>
+          <w:rFonts w:asciiTheme="majorBidi" w:eastAsia="Times New Roman" w:hAnsiTheme="majorBidi" w:cstheme="majorBidi"/>
+          <w:sz w:val="28"/>
+          <w:szCs w:val="28"/>
+        </w:rPr>
+        <w:t xml:space="preserve"> at which</w:t>
+      </w:r>
+      <w:r>
+        <w:rPr>
+          <w:rFonts w:asciiTheme="majorBidi" w:eastAsia="Times New Roman" w:hAnsiTheme="majorBidi" w:cstheme="majorBidi"/>
+          <w:sz w:val="28"/>
+          <w:szCs w:val="28"/>
+        </w:rPr>
+        <w:t xml:space="preserve"> if time needed is less than time provided then task can be scheduled.</w:t>
+      </w:r>
+    </w:p>
+    <w:p>
+      <w:pPr>
+        <w:numPr>
+          <w:ilvl w:val="1"/>
+          <w:numId w:val="2"/>
+        </w:numPr>
+        <w:spacing w:before="100" w:beforeAutospacing="1" w:after="100" w:afterAutospacing="1" w:line="240" w:lineRule="auto"/>
+        <w:rPr>
+          <w:rFonts w:asciiTheme="majorBidi" w:eastAsia="Times New Roman" w:hAnsiTheme="majorBidi" w:cstheme="majorBidi"/>
+          <w:sz w:val="28"/>
+          <w:szCs w:val="28"/>
+        </w:rPr>
+      </w:pPr>
+      <w:r>
+        <w:rPr>
+          <w:rFonts w:asciiTheme="majorBidi" w:eastAsia="Times New Roman" w:hAnsiTheme="majorBidi" w:cstheme="majorBidi"/>
+          <w:color w:val="4472C4" w:themeColor="accent1"/>
+          <w:sz w:val="28"/>
+          <w:szCs w:val="28"/>
+        </w:rPr>
+        <w:t>After adding heavier loads</w:t>
+      </w:r>
+      <w:r>
+        <w:rPr>
+          <w:rFonts w:asciiTheme="majorBidi" w:eastAsia="Times New Roman" w:hAnsiTheme="majorBidi" w:cstheme="majorBidi"/>
+          <w:color w:val="4472C4" w:themeColor="accent1"/>
+          <w:sz w:val="28"/>
+          <w:szCs w:val="28"/>
+        </w:rPr>
+        <w:t>:</w:t>
+      </w:r>
+    </w:p>
+    <w:p>
+      <w:pPr>
+        <w:numPr>
+          <w:ilvl w:val="2"/>
+          <w:numId w:val="2"/>
+        </w:numPr>
+        <w:spacing w:before="100" w:beforeAutospacing="1" w:after="100" w:afterAutospacing="1" w:line="240" w:lineRule="auto"/>
+        <w:rPr>
+          <w:rFonts w:asciiTheme="majorBidi" w:eastAsia="Times New Roman" w:hAnsiTheme="majorBidi" w:cstheme="majorBidi"/>
+          <w:sz w:val="28"/>
+          <w:szCs w:val="28"/>
+        </w:rPr>
+      </w:pPr>
+      <w:r>
+        <w:rPr>
+          <w:rFonts w:asciiTheme="majorBidi" w:eastAsia="Times New Roman" w:hAnsiTheme="majorBidi" w:cstheme="majorBidi"/>
+          <w:sz w:val="28"/>
+          <w:szCs w:val="28"/>
+        </w:rPr>
+        <w:t xml:space="preserve">Tasks priority are in this order: </w:t>
+      </w:r>
+      <w:r>
+        <w:rPr>
+          <w:rFonts w:asciiTheme="majorBidi" w:eastAsia="Times New Roman" w:hAnsiTheme="majorBidi" w:cstheme="majorBidi"/>
+          <w:sz w:val="28"/>
+          <w:szCs w:val="28"/>
+        </w:rPr>
+        <w:t xml:space="preserve">Load1_Simulation, </w:t>
+      </w:r>
+      <w:r>
+        <w:rPr>
+          <w:rFonts w:asciiTheme="majorBidi" w:eastAsia="Times New Roman" w:hAnsiTheme="majorBidi" w:cstheme="majorBidi"/>
+          <w:sz w:val="28"/>
+          <w:szCs w:val="28"/>
+        </w:rPr>
+        <w:t>Uart_Receiver, Button1_Monitor, Button2_Monitor, Periodic_Transmitter</w:t>
+      </w:r>
+      <w:r>
+        <w:rPr>
+          <w:rFonts w:asciiTheme="majorBidi" w:eastAsia="Times New Roman" w:hAnsiTheme="majorBidi" w:cstheme="majorBidi"/>
+          <w:sz w:val="28"/>
+          <w:szCs w:val="28"/>
+        </w:rPr>
+        <w:t>, Load2_Simulation</w:t>
+      </w:r>
+    </w:p>
+    <w:p>
+      <w:pPr>
+        <w:numPr>
+          <w:ilvl w:val="2"/>
+          <w:numId w:val="2"/>
+        </w:numPr>
+        <w:spacing w:before="100" w:beforeAutospacing="1" w:after="100" w:afterAutospacing="1" w:line="240" w:lineRule="auto"/>
+        <w:rPr>
+          <w:rFonts w:asciiTheme="majorBidi" w:eastAsia="Times New Roman" w:hAnsiTheme="majorBidi" w:cstheme="majorBidi"/>
+          <w:sz w:val="28"/>
+          <w:szCs w:val="28"/>
+        </w:rPr>
+      </w:pPr>
+      <w:r>
+        <w:rPr>
+          <w:rFonts w:asciiTheme="majorBidi" w:eastAsia="Times New Roman" w:hAnsiTheme="majorBidi" w:cstheme="majorBidi"/>
+          <w:sz w:val="28"/>
+          <w:szCs w:val="28"/>
+        </w:rPr>
+        <w:t>Tasks’ Calculations are as follows:</w:t>
+      </w:r>
+    </w:p>
+    <w:p>
+      <w:pPr>
+        <w:numPr>
+          <w:ilvl w:val="3"/>
+          <w:numId w:val="2"/>
+        </w:numPr>
+        <w:spacing w:before="100" w:beforeAutospacing="1" w:after="100" w:afterAutospacing="1" w:line="240" w:lineRule="auto"/>
+        <w:rPr>
+          <w:rFonts w:asciiTheme="majorBidi" w:eastAsia="Times New Roman" w:hAnsiTheme="majorBidi" w:cstheme="majorBidi"/>
+          <w:sz w:val="28"/>
+          <w:szCs w:val="28"/>
+        </w:rPr>
+      </w:pPr>
+      <w:r>
+        <w:rPr>
+          <w:rFonts w:asciiTheme="majorBidi" w:eastAsia="Times New Roman" w:hAnsiTheme="majorBidi" w:cstheme="majorBidi"/>
+          <w:sz w:val="28"/>
+          <w:szCs w:val="28"/>
+        </w:rPr>
+        <w:lastRenderedPageBreak/>
+        <w:t xml:space="preserve">Load1_Simulation: W(10) = 5 + 0 = 5&lt;10; therefore, </w:t>
+      </w:r>
+      <w:proofErr w:type="spellStart"/>
+      <w:r>
+        <w:rPr>
+          <w:rFonts w:asciiTheme="majorBidi" w:eastAsia="Times New Roman" w:hAnsiTheme="majorBidi" w:cstheme="majorBidi"/>
+          <w:sz w:val="28"/>
+          <w:szCs w:val="28"/>
+        </w:rPr>
+        <w:t>schedualable</w:t>
+      </w:r>
+      <w:proofErr w:type="spellEnd"/>
+      <w:r>
+        <w:rPr>
+          <w:rFonts w:asciiTheme="majorBidi" w:eastAsia="Times New Roman" w:hAnsiTheme="majorBidi" w:cstheme="majorBidi"/>
+          <w:sz w:val="28"/>
+          <w:szCs w:val="28"/>
+        </w:rPr>
+        <w:t>.</w:t>
+      </w:r>
+    </w:p>
+    <w:p>
+      <w:pPr>
+        <w:numPr>
+          <w:ilvl w:val="3"/>
+          <w:numId w:val="2"/>
+        </w:numPr>
+        <w:spacing w:before="100" w:beforeAutospacing="1" w:after="100" w:afterAutospacing="1" w:line="240" w:lineRule="auto"/>
+        <w:rPr>
+          <w:rFonts w:asciiTheme="majorBidi" w:eastAsia="Times New Roman" w:hAnsiTheme="majorBidi" w:cstheme="majorBidi"/>
+          <w:sz w:val="28"/>
+          <w:szCs w:val="28"/>
+        </w:rPr>
+      </w:pPr>
+      <w:r>
+        <w:rPr>
+          <w:rFonts w:asciiTheme="majorBidi" w:eastAsia="Times New Roman" w:hAnsiTheme="majorBidi" w:cstheme="majorBidi"/>
+          <w:sz w:val="28"/>
+          <w:szCs w:val="28"/>
+        </w:rPr>
+        <w:t>Uart_Receiver: W(20) =</w:t>
+      </w:r>
+      <w:r>
+        <w:rPr>
+          <w:rFonts w:asciiTheme="majorBidi" w:eastAsia="Times New Roman" w:hAnsiTheme="majorBidi" w:cstheme="majorBidi"/>
+          <w:sz w:val="28"/>
+          <w:szCs w:val="28"/>
+        </w:rPr>
+        <w:t xml:space="preserve"> 0.00084 + ((20/10)*5) = 10.00084&lt;20</w:t>
+      </w:r>
+      <w:r>
+        <w:rPr>
+          <w:rFonts w:asciiTheme="majorBidi" w:eastAsia="Times New Roman" w:hAnsiTheme="majorBidi" w:cstheme="majorBidi"/>
+          <w:sz w:val="28"/>
+          <w:szCs w:val="28"/>
+        </w:rPr>
+        <w:t xml:space="preserve">; therefore, </w:t>
+      </w:r>
+      <w:proofErr w:type="spellStart"/>
+      <w:r>
+        <w:rPr>
+          <w:rFonts w:asciiTheme="majorBidi" w:eastAsia="Times New Roman" w:hAnsiTheme="majorBidi" w:cstheme="majorBidi"/>
+          <w:sz w:val="28"/>
+          <w:szCs w:val="28"/>
+        </w:rPr>
+        <w:t>schedualable</w:t>
+      </w:r>
+      <w:proofErr w:type="spellEnd"/>
+      <w:r>
+        <w:rPr>
+          <w:rFonts w:asciiTheme="majorBidi" w:eastAsia="Times New Roman" w:hAnsiTheme="majorBidi" w:cstheme="majorBidi"/>
+          <w:sz w:val="28"/>
+          <w:szCs w:val="28"/>
+        </w:rPr>
+        <w:t>.</w:t>
+      </w:r>
+    </w:p>
+    <w:p>
+      <w:pPr>
+        <w:numPr>
+          <w:ilvl w:val="2"/>
+          <w:numId w:val="2"/>
+        </w:numPr>
+        <w:spacing w:before="100" w:beforeAutospacing="1" w:after="100" w:afterAutospacing="1" w:line="240" w:lineRule="auto"/>
+        <w:rPr>
+          <w:rFonts w:asciiTheme="majorBidi" w:eastAsia="Times New Roman" w:hAnsiTheme="majorBidi" w:cstheme="majorBidi"/>
+          <w:sz w:val="28"/>
+          <w:szCs w:val="28"/>
+        </w:rPr>
+      </w:pPr>
+      <w:r>
+        <w:rPr>
+          <w:rFonts w:asciiTheme="majorBidi" w:eastAsia="Times New Roman" w:hAnsiTheme="majorBidi" w:cstheme="majorBidi"/>
+          <w:sz w:val="28"/>
+          <w:szCs w:val="28"/>
+        </w:rPr>
+        <w:t>Button1_Monitor: W(50) = 17 + ((50/</w:t>
+      </w:r>
+      <w:r>
+        <w:rPr>
+          <w:rFonts w:asciiTheme="majorBidi" w:eastAsia="Times New Roman" w:hAnsiTheme="majorBidi" w:cstheme="majorBidi"/>
+          <w:sz w:val="28"/>
+          <w:szCs w:val="28"/>
+        </w:rPr>
+        <w:t>20</w:t>
+      </w:r>
+      <w:r>
+        <w:rPr>
+          <w:rFonts w:asciiTheme="majorBidi" w:eastAsia="Times New Roman" w:hAnsiTheme="majorBidi" w:cstheme="majorBidi"/>
+          <w:sz w:val="28"/>
+          <w:szCs w:val="28"/>
+        </w:rPr>
+        <w:t>)*0.00084)</w:t>
+      </w:r>
+      <w:r>
+        <w:rPr>
+          <w:rFonts w:asciiTheme="majorBidi" w:eastAsia="Times New Roman" w:hAnsiTheme="majorBidi" w:cstheme="majorBidi"/>
+          <w:sz w:val="28"/>
+          <w:szCs w:val="28"/>
+        </w:rPr>
+        <w:t xml:space="preserve"> + ((50/10)*5)</w:t>
+      </w:r>
+      <w:r>
+        <w:rPr>
+          <w:rFonts w:asciiTheme="majorBidi" w:eastAsia="Times New Roman" w:hAnsiTheme="majorBidi" w:cstheme="majorBidi"/>
+          <w:sz w:val="28"/>
+          <w:szCs w:val="28"/>
+        </w:rPr>
+        <w:t xml:space="preserve"> =</w:t>
+      </w:r>
+      <w:r>
+        <w:rPr>
+          <w:rFonts w:asciiTheme="majorBidi" w:eastAsia="Times New Roman" w:hAnsiTheme="majorBidi" w:cstheme="majorBidi"/>
+          <w:sz w:val="28"/>
+          <w:szCs w:val="28"/>
+        </w:rPr>
+        <w:t xml:space="preserve"> 42.00252&lt;</w:t>
+      </w:r>
+      <w:r>
+        <w:rPr>
+          <w:rFonts w:asciiTheme="majorBidi" w:eastAsia="Times New Roman" w:hAnsiTheme="majorBidi" w:cstheme="majorBidi"/>
+          <w:sz w:val="28"/>
+          <w:szCs w:val="28"/>
+        </w:rPr>
+        <w:t xml:space="preserve"> </w:t>
+      </w:r>
+      <w:r>
+        <w:rPr>
+          <w:rFonts w:asciiTheme="majorBidi" w:eastAsia="Times New Roman" w:hAnsiTheme="majorBidi" w:cstheme="majorBidi"/>
+          <w:sz w:val="28"/>
+          <w:szCs w:val="28"/>
+        </w:rPr>
+        <w:t>Tasks priority are in this order: Uart_Receiver, Button1_Monitor, Button2_Monitor, Periodic_Transmitter</w:t>
+      </w:r>
+    </w:p>
+    <w:p>
+      <w:pPr>
+        <w:numPr>
+          <w:ilvl w:val="2"/>
+          <w:numId w:val="2"/>
+        </w:numPr>
+        <w:spacing w:before="100" w:beforeAutospacing="1" w:after="100" w:afterAutospacing="1" w:line="240" w:lineRule="auto"/>
+        <w:rPr>
+          <w:rFonts w:asciiTheme="majorBidi" w:eastAsia="Times New Roman" w:hAnsiTheme="majorBidi" w:cstheme="majorBidi"/>
+          <w:sz w:val="28"/>
+          <w:szCs w:val="28"/>
+        </w:rPr>
+      </w:pPr>
+      <w:r>
+        <w:rPr>
+          <w:rFonts w:asciiTheme="majorBidi" w:eastAsia="Times New Roman" w:hAnsiTheme="majorBidi" w:cstheme="majorBidi"/>
+          <w:sz w:val="28"/>
+          <w:szCs w:val="28"/>
+        </w:rPr>
+        <w:t>Tasks’ Calculations are as follows:</w:t>
+      </w:r>
+    </w:p>
+    <w:p>
+      <w:pPr>
+        <w:numPr>
+          <w:ilvl w:val="3"/>
+          <w:numId w:val="2"/>
+        </w:numPr>
+        <w:spacing w:before="100" w:beforeAutospacing="1" w:after="100" w:afterAutospacing="1" w:line="240" w:lineRule="auto"/>
+        <w:rPr>
+          <w:rFonts w:asciiTheme="majorBidi" w:eastAsia="Times New Roman" w:hAnsiTheme="majorBidi" w:cstheme="majorBidi"/>
+          <w:sz w:val="28"/>
+          <w:szCs w:val="28"/>
+        </w:rPr>
+      </w:pPr>
+      <w:r>
+        <w:rPr>
+          <w:rFonts w:asciiTheme="majorBidi" w:eastAsia="Times New Roman" w:hAnsiTheme="majorBidi" w:cstheme="majorBidi"/>
+          <w:sz w:val="28"/>
+          <w:szCs w:val="28"/>
+        </w:rPr>
+        <w:t xml:space="preserve">Uart_Receiver: W(20) = 0.00084 + 0 =0.00084&lt;20; therefore, </w:t>
+      </w:r>
+      <w:proofErr w:type="spellStart"/>
+      <w:r>
+        <w:rPr>
+          <w:rFonts w:asciiTheme="majorBidi" w:eastAsia="Times New Roman" w:hAnsiTheme="majorBidi" w:cstheme="majorBidi"/>
+          <w:sz w:val="28"/>
+          <w:szCs w:val="28"/>
+        </w:rPr>
+        <w:t>schedualable</w:t>
+      </w:r>
+      <w:proofErr w:type="spellEnd"/>
+      <w:r>
+        <w:rPr>
+          <w:rFonts w:asciiTheme="majorBidi" w:eastAsia="Times New Roman" w:hAnsiTheme="majorBidi" w:cstheme="majorBidi"/>
+          <w:sz w:val="28"/>
+          <w:szCs w:val="28"/>
+        </w:rPr>
+        <w:t>.</w:t>
+      </w:r>
+    </w:p>
+    <w:p>
+      <w:pPr>
+        <w:numPr>
+          <w:ilvl w:val="3"/>
+          <w:numId w:val="2"/>
+        </w:numPr>
+        <w:spacing w:before="100" w:beforeAutospacing="1" w:after="100" w:afterAutospacing="1" w:line="240" w:lineRule="auto"/>
+        <w:rPr>
+          <w:rFonts w:asciiTheme="majorBidi" w:eastAsia="Times New Roman" w:hAnsiTheme="majorBidi" w:cstheme="majorBidi"/>
+          <w:sz w:val="28"/>
+          <w:szCs w:val="28"/>
+        </w:rPr>
+      </w:pPr>
+      <w:r>
+        <w:rPr>
+          <w:rFonts w:asciiTheme="majorBidi" w:eastAsia="Times New Roman" w:hAnsiTheme="majorBidi" w:cstheme="majorBidi"/>
+          <w:sz w:val="28"/>
+          <w:szCs w:val="28"/>
+        </w:rPr>
+        <w:t xml:space="preserve">Button1_Monitor: W(50) = 17 + ((50/20)*0.00084) = 17.00252&lt;50; therefore, </w:t>
+      </w:r>
+      <w:proofErr w:type="spellStart"/>
+      <w:r>
+        <w:rPr>
+          <w:rFonts w:asciiTheme="majorBidi" w:eastAsia="Times New Roman" w:hAnsiTheme="majorBidi" w:cstheme="majorBidi"/>
+          <w:sz w:val="28"/>
+          <w:szCs w:val="28"/>
+        </w:rPr>
+        <w:t>schedualable</w:t>
+      </w:r>
+      <w:proofErr w:type="spellEnd"/>
+      <w:r>
+        <w:rPr>
+          <w:rFonts w:asciiTheme="majorBidi" w:eastAsia="Times New Roman" w:hAnsiTheme="majorBidi" w:cstheme="majorBidi"/>
+          <w:sz w:val="28"/>
+          <w:szCs w:val="28"/>
+        </w:rPr>
+        <w:t>.</w:t>
+      </w:r>
+    </w:p>
+    <w:p>
+      <w:pPr>
+        <w:numPr>
+          <w:ilvl w:val="3"/>
+          <w:numId w:val="2"/>
+        </w:numPr>
+        <w:spacing w:before="100" w:beforeAutospacing="1" w:after="100" w:afterAutospacing="1" w:line="240" w:lineRule="auto"/>
+        <w:rPr>
+          <w:rFonts w:asciiTheme="majorBidi" w:eastAsia="Times New Roman" w:hAnsiTheme="majorBidi" w:cstheme="majorBidi"/>
+          <w:sz w:val="28"/>
+          <w:szCs w:val="28"/>
+        </w:rPr>
+      </w:pPr>
+      <w:r>
+        <w:rPr>
+          <w:rFonts w:asciiTheme="majorBidi" w:eastAsia="Times New Roman" w:hAnsiTheme="majorBidi" w:cstheme="majorBidi"/>
+          <w:sz w:val="28"/>
+          <w:szCs w:val="28"/>
+        </w:rPr>
+        <w:t xml:space="preserve">Button1_Monitor: W(50) = 17 + ((50/50)*17) + ((50/20)*0.00084) = 34.00252&lt;50; therefore, </w:t>
+      </w:r>
+      <w:proofErr w:type="spellStart"/>
+      <w:r>
+        <w:rPr>
+          <w:rFonts w:asciiTheme="majorBidi" w:eastAsia="Times New Roman" w:hAnsiTheme="majorBidi" w:cstheme="majorBidi"/>
+          <w:sz w:val="28"/>
+          <w:szCs w:val="28"/>
+        </w:rPr>
+        <w:t>schedualable</w:t>
+      </w:r>
+      <w:proofErr w:type="spellEnd"/>
+      <w:r>
+        <w:rPr>
+          <w:rFonts w:asciiTheme="majorBidi" w:eastAsia="Times New Roman" w:hAnsiTheme="majorBidi" w:cstheme="majorBidi"/>
+          <w:sz w:val="28"/>
+          <w:szCs w:val="28"/>
+        </w:rPr>
+        <w:t>.</w:t>
+      </w:r>
+    </w:p>
+    <w:p>
+      <w:pPr>
+        <w:numPr>
+          <w:ilvl w:val="3"/>
+          <w:numId w:val="2"/>
+        </w:numPr>
+        <w:spacing w:before="100" w:beforeAutospacing="1" w:after="100" w:afterAutospacing="1" w:line="240" w:lineRule="auto"/>
+        <w:rPr>
+          <w:rFonts w:asciiTheme="majorBidi" w:eastAsia="Times New Roman" w:hAnsiTheme="majorBidi" w:cstheme="majorBidi"/>
+          <w:sz w:val="28"/>
+          <w:szCs w:val="28"/>
+        </w:rPr>
+      </w:pPr>
+      <w:r>
+        <w:rPr>
+          <w:rFonts w:asciiTheme="majorBidi" w:eastAsia="Times New Roman" w:hAnsiTheme="majorBidi" w:cstheme="majorBidi"/>
+          <w:sz w:val="28"/>
+          <w:szCs w:val="28"/>
+        </w:rPr>
+        <w:t xml:space="preserve">Periodic_Transmitter: W(100) = 17.6 + ((100/50)*17) + ((100/50)*17) + ((100/20)*0.00084) = 85.6042&lt;100; therefore, </w:t>
+      </w:r>
+      <w:proofErr w:type="spellStart"/>
+      <w:r>
+        <w:rPr>
+          <w:rFonts w:asciiTheme="majorBidi" w:eastAsia="Times New Roman" w:hAnsiTheme="majorBidi" w:cstheme="majorBidi"/>
+          <w:sz w:val="28"/>
+          <w:szCs w:val="28"/>
+        </w:rPr>
+        <w:t>shedualable</w:t>
+      </w:r>
+      <w:proofErr w:type="spellEnd"/>
+      <w:r>
+        <w:rPr>
+          <w:rFonts w:asciiTheme="majorBidi" w:eastAsia="Times New Roman" w:hAnsiTheme="majorBidi" w:cstheme="majorBidi"/>
+          <w:sz w:val="28"/>
+          <w:szCs w:val="28"/>
+        </w:rPr>
+        <w:t xml:space="preserve">. </w:t>
+      </w:r>
+    </w:p>
+    <w:p>
+      <w:pPr>
+        <w:numPr>
+          <w:ilvl w:val="3"/>
+          <w:numId w:val="2"/>
+        </w:numPr>
+        <w:spacing w:before="100" w:beforeAutospacing="1" w:after="100" w:afterAutospacing="1" w:line="240" w:lineRule="auto"/>
+        <w:rPr>
+          <w:rFonts w:asciiTheme="majorBidi" w:eastAsia="Times New Roman" w:hAnsiTheme="majorBidi" w:cstheme="majorBidi"/>
+          <w:sz w:val="28"/>
+          <w:szCs w:val="28"/>
+        </w:rPr>
+      </w:pPr>
+      <w:r>
+        <w:rPr>
+          <w:rFonts w:asciiTheme="majorBidi" w:eastAsia="Times New Roman" w:hAnsiTheme="majorBidi" w:cstheme="majorBidi"/>
+          <w:sz w:val="28"/>
+          <w:szCs w:val="28"/>
+        </w:rPr>
+        <w:t xml:space="preserve">; therefore, </w:t>
+      </w:r>
+      <w:proofErr w:type="spellStart"/>
+      <w:r>
+        <w:rPr>
+          <w:rFonts w:asciiTheme="majorBidi" w:eastAsia="Times New Roman" w:hAnsiTheme="majorBidi" w:cstheme="majorBidi"/>
+          <w:sz w:val="28"/>
+          <w:szCs w:val="28"/>
+        </w:rPr>
+        <w:t>schedualable</w:t>
+      </w:r>
+      <w:proofErr w:type="spellEnd"/>
+      <w:r>
+        <w:rPr>
+          <w:rFonts w:asciiTheme="majorBidi" w:eastAsia="Times New Roman" w:hAnsiTheme="majorBidi" w:cstheme="majorBidi"/>
+          <w:sz w:val="28"/>
+          <w:szCs w:val="28"/>
+        </w:rPr>
+        <w:t>.</w:t>
+      </w:r>
+    </w:p>
+    <w:p>
+      <w:pPr>
+        <w:numPr>
+          <w:ilvl w:val="3"/>
+          <w:numId w:val="2"/>
+        </w:numPr>
+        <w:spacing w:before="100" w:beforeAutospacing="1" w:after="100" w:afterAutospacing="1" w:line="240" w:lineRule="auto"/>
+        <w:rPr>
+          <w:rFonts w:asciiTheme="majorBidi" w:eastAsia="Times New Roman" w:hAnsiTheme="majorBidi" w:cstheme="majorBidi"/>
+          <w:sz w:val="28"/>
+          <w:szCs w:val="28"/>
+        </w:rPr>
+      </w:pPr>
+      <w:r>
+        <w:rPr>
+          <w:rFonts w:asciiTheme="majorBidi" w:eastAsia="Times New Roman" w:hAnsiTheme="majorBidi" w:cstheme="majorBidi"/>
+          <w:sz w:val="28"/>
+          <w:szCs w:val="28"/>
+        </w:rPr>
+        <w:t xml:space="preserve">Button1_Monitor: W(50) = 17 + ((50/50)*17) + ((50/20)*0.00084) = 34.00252&lt;50; therefore, </w:t>
+      </w:r>
+      <w:proofErr w:type="spellStart"/>
+      <w:r>
+        <w:rPr>
+          <w:rFonts w:asciiTheme="majorBidi" w:eastAsia="Times New Roman" w:hAnsiTheme="majorBidi" w:cstheme="majorBidi"/>
+          <w:sz w:val="28"/>
+          <w:szCs w:val="28"/>
+        </w:rPr>
+        <w:t>schedualable</w:t>
+      </w:r>
+      <w:proofErr w:type="spellEnd"/>
+      <w:r>
+        <w:rPr>
+          <w:rFonts w:asciiTheme="majorBidi" w:eastAsia="Times New Roman" w:hAnsiTheme="majorBidi" w:cstheme="majorBidi"/>
+          <w:sz w:val="28"/>
+          <w:szCs w:val="28"/>
+        </w:rPr>
+        <w:t>.</w:t>
+      </w:r>
+    </w:p>
+    <w:p>
+      <w:pPr>
+        <w:numPr>
+          <w:ilvl w:val="3"/>
+          <w:numId w:val="2"/>
+        </w:numPr>
+        <w:spacing w:before="100" w:beforeAutospacing="1" w:after="100" w:afterAutospacing="1" w:line="240" w:lineRule="auto"/>
+        <w:rPr>
+          <w:rFonts w:asciiTheme="majorBidi" w:eastAsia="Times New Roman" w:hAnsiTheme="majorBidi" w:cstheme="majorBidi"/>
+          <w:sz w:val="28"/>
+          <w:szCs w:val="28"/>
+        </w:rPr>
+      </w:pPr>
+      <w:r>
+        <w:rPr>
+          <w:rFonts w:asciiTheme="majorBidi" w:eastAsia="Times New Roman" w:hAnsiTheme="majorBidi" w:cstheme="majorBidi"/>
+          <w:sz w:val="28"/>
+          <w:szCs w:val="28"/>
+        </w:rPr>
+        <w:t xml:space="preserve">Periodic_Transmitter: W(100) = 17.6 + ((100/50)*17) + ((100/50)*17) + ((100/20)*0.00084) = 85.6042&lt;100; therefore, </w:t>
+      </w:r>
+      <w:proofErr w:type="spellStart"/>
+      <w:r>
+        <w:rPr>
+          <w:rFonts w:asciiTheme="majorBidi" w:eastAsia="Times New Roman" w:hAnsiTheme="majorBidi" w:cstheme="majorBidi"/>
+          <w:sz w:val="28"/>
+          <w:szCs w:val="28"/>
+        </w:rPr>
+        <w:t>shedualable</w:t>
+      </w:r>
+      <w:proofErr w:type="spellEnd"/>
+      <w:r>
+        <w:rPr>
+          <w:rFonts w:asciiTheme="majorBidi" w:eastAsia="Times New Roman" w:hAnsiTheme="majorBidi" w:cstheme="majorBidi"/>
+          <w:sz w:val="28"/>
+          <w:szCs w:val="28"/>
+        </w:rPr>
+        <w:t xml:space="preserve">. </w:t>
+      </w:r>
+    </w:p>
+    <w:p>
+      <w:pPr>
+        <w:numPr>
+          <w:ilvl w:val="3"/>
+          <w:numId w:val="2"/>
+        </w:numPr>
+        <w:spacing w:before="100" w:beforeAutospacing="1" w:after="100" w:afterAutospacing="1" w:line="240" w:lineRule="auto"/>
+        <w:rPr>
+          <w:rFonts w:asciiTheme="majorBidi" w:eastAsia="Times New Roman" w:hAnsiTheme="majorBidi" w:cstheme="majorBidi"/>
+          <w:sz w:val="28"/>
+          <w:szCs w:val="28"/>
+        </w:rPr>
+      </w:pPr>
+      <w:r>
+        <w:rPr>
+          <w:rFonts w:asciiTheme="majorBidi" w:eastAsia="Times New Roman" w:hAnsiTheme="majorBidi" w:cstheme="majorBidi"/>
+          <w:sz w:val="28"/>
+          <w:szCs w:val="28"/>
+        </w:rPr>
+        <w:t>Load2_Simulation: W(100)</w:t>
+      </w:r>
+    </w:p>
+    <w:p>
+      <w:pPr>
+        <w:numPr>
+          <w:ilvl w:val="2"/>
+          <w:numId w:val="2"/>
+        </w:numPr>
+        <w:spacing w:before="100" w:beforeAutospacing="1" w:after="100" w:afterAutospacing="1" w:line="240" w:lineRule="auto"/>
+        <w:rPr>
+          <w:rFonts w:asciiTheme="majorBidi" w:eastAsia="Times New Roman" w:hAnsiTheme="majorBidi" w:cstheme="majorBidi"/>
+          <w:sz w:val="28"/>
+          <w:szCs w:val="28"/>
+        </w:rPr>
+      </w:pPr>
+      <w:r>
+        <w:rPr>
+          <w:rFonts w:asciiTheme="majorBidi" w:eastAsia="Times New Roman" w:hAnsiTheme="majorBidi" w:cstheme="majorBidi"/>
+          <w:color w:val="4472C4" w:themeColor="accent1"/>
+          <w:sz w:val="32"/>
+          <w:szCs w:val="32"/>
+        </w:rPr>
+        <w:t xml:space="preserve">Comment: </w:t>
+      </w:r>
+      <w:r>
+        <w:rPr>
+          <w:rFonts w:asciiTheme="majorBidi" w:eastAsia="Times New Roman" w:hAnsiTheme="majorBidi" w:cstheme="majorBidi"/>
+          <w:sz w:val="28"/>
+          <w:szCs w:val="28"/>
+        </w:rPr>
+        <w:t>It is guaranteed the system is unschedualable for a fixed priority rate-monotonic scheduler.</w:t>
+      </w:r>
+    </w:p>
+    <w:p>
+      <w:pPr>
+        <w:numPr>
+          <w:ilvl w:val="2"/>
+          <w:numId w:val="2"/>
+        </w:numPr>
+        <w:spacing w:before="100" w:beforeAutospacing="1" w:after="100" w:afterAutospacing="1" w:line="240" w:lineRule="auto"/>
+        <w:rPr>
+          <w:rFonts w:asciiTheme="majorBidi" w:eastAsia="Times New Roman" w:hAnsiTheme="majorBidi" w:cstheme="majorBidi"/>
           <w:sz w:val="28"/>
           <w:szCs w:val="28"/>
         </w:rPr>
@@ -971,6 +2531,7 @@
     <w:p>
       <w:pPr>
         <w:ind w:left="720"/>
+        <w:jc w:val="both"/>
         <w:rPr>
           <w:rFonts w:asciiTheme="majorBidi" w:eastAsia="Times New Roman" w:hAnsiTheme="majorBidi" w:cstheme="majorBidi"/>
           <w:color w:val="525C65"/>
@@ -1050,7 +2611,23 @@
           <w:sz w:val="28"/>
           <w:szCs w:val="28"/>
         </w:rPr>
-        <w:t xml:space="preserve"> after adding 2 heavier loads simulated as empty for loops for 5 and 12 milliseconds.</w:t>
+        <w:t xml:space="preserve"> after adding 2 heavier loads simulated as empty for loops for 5 and 12 millisecond</w:t>
+      </w:r>
+      <w:r>
+        <w:rPr>
+          <w:rFonts w:asciiTheme="majorBidi" w:hAnsiTheme="majorBidi" w:cstheme="majorBidi"/>
+          <w:sz w:val="28"/>
+          <w:szCs w:val="28"/>
+        </w:rPr>
+        <w:t>s</w:t>
+      </w:r>
+      <w:r>
+        <w:rPr>
+          <w:rFonts w:asciiTheme="majorBidi" w:hAnsiTheme="majorBidi" w:cstheme="majorBidi"/>
+          <w:sz w:val="28"/>
+          <w:szCs w:val="28"/>
+        </w:rPr>
+        <w:t>, tasks start missing their deadline.</w:t>
       </w:r>
       <w:r>
         <w:rPr>
@@ -1523,7 +3100,23 @@
           <w:sz w:val="28"/>
           <w:szCs w:val="28"/>
         </w:rPr>
-        <w:t xml:space="preserve"> Save CPU Load</w:t>
+        <w:t xml:space="preserve"> Sa</w:t>
+      </w:r>
+      <w:r>
+        <w:rPr>
+          <w:rFonts w:asciiTheme="majorBidi" w:eastAsia="Times New Roman" w:hAnsiTheme="majorBidi" w:cstheme="majorBidi"/>
+          <w:sz w:val="28"/>
+          <w:szCs w:val="28"/>
+        </w:rPr>
+        <w:t>m</w:t>
+      </w:r>
+      <w:r>
+        <w:rPr>
+          <w:rFonts w:asciiTheme="majorBidi" w:eastAsia="Times New Roman" w:hAnsiTheme="majorBidi" w:cstheme="majorBidi"/>
+          <w:sz w:val="28"/>
+          <w:szCs w:val="28"/>
+        </w:rPr>
+        <w:t>e CPU Load</w:t>
       </w:r>
       <w:r>
         <w:rPr>
@@ -1924,7 +3517,39 @@
           <w:sz w:val="28"/>
           <w:szCs w:val="28"/>
         </w:rPr>
-        <w:t>System starts with scheduling Uart_Receiver task since it has the lowest deadline at 10milliseconds then Button1_Monitor and Button2_Monitor at the same deadline of 50 milliseconds but since Button1_Monitor was pushed first to the EDF_ReadyList so it got scheduled first. Then finally ending by Periodic_Transmitter Task at the farthest deadline which is 100 milliseconds and then repeating all over again throughout the timeline.</w:t>
+        <w:t xml:space="preserve">System starts with scheduling Uart_Receiver task since it has the </w:t>
+      </w:r>
+      <w:r>
+        <w:rPr>
+          <w:rFonts w:asciiTheme="majorBidi" w:hAnsiTheme="majorBidi" w:cstheme="majorBidi"/>
+          <w:sz w:val="28"/>
+          <w:szCs w:val="28"/>
+        </w:rPr>
+        <w:t>nearest</w:t>
+      </w:r>
+      <w:r>
+        <w:rPr>
+          <w:rFonts w:asciiTheme="majorBidi" w:hAnsiTheme="majorBidi" w:cstheme="majorBidi"/>
+          <w:sz w:val="28"/>
+          <w:szCs w:val="28"/>
+        </w:rPr>
+        <w:t xml:space="preserve"> deadline at 10</w:t>
+      </w:r>
+      <w:r>
+        <w:rPr>
+          <w:rFonts w:asciiTheme="majorBidi" w:hAnsiTheme="majorBidi" w:cstheme="majorBidi"/>
+          <w:sz w:val="28"/>
+          <w:szCs w:val="28"/>
+        </w:rPr>
+        <w:t xml:space="preserve"> </w:t>
+      </w:r>
+      <w:r>
+        <w:rPr>
+          <w:rFonts w:asciiTheme="majorBidi" w:hAnsiTheme="majorBidi" w:cstheme="majorBidi"/>
+          <w:sz w:val="28"/>
+          <w:szCs w:val="28"/>
+        </w:rPr>
+        <w:t>milliseconds then Button1_Monitor and Button2_Monitor at the same deadline of 50 milliseconds but since Button1_Monitor was pushed first to the EDF_ReadyList so it got scheduled first. Then finally ending by Periodic_Transmitter Task at the farthest deadline which is 100 milliseconds and then repeating all over again throughout the timeline.</w:t>
       </w:r>
       <w:r>
         <w:rPr>
@@ -2464,6 +4089,7 @@
     </w:p>
     <w:p>
       <w:pPr>
+        <w:jc w:val="both"/>
         <w:rPr>
           <w:rFonts w:asciiTheme="majorBidi" w:hAnsiTheme="majorBidi" w:cstheme="majorBidi"/>
           <w:color w:val="525C65"/>
@@ -2511,7 +4137,23 @@
           <w:sz w:val="28"/>
           <w:szCs w:val="28"/>
         </w:rPr>
-        <w:t xml:space="preserve"> Load1_Simulation as it has the nearest deadline at 10 milliseconds then Uart_Receiver at a deadline of 20 milliseconds and so on according to nearest deadline, yet the system is already overloaded so many tasks miss their deadlines making the system unschedualable as was previously observed from Simso Offline Simulator. </w:t>
+        <w:t xml:space="preserve"> Load1_Simulation as it has the nearest deadline at 10 milliseconds then Uart_Receiver at a deadline of 20 milliseconds and so on according to nearest deadline, yet the system is already overloaded so many tasks miss their deadline making the system unschedualable as was previously observed from Simso Offline Simulator</w:t>
+      </w:r>
+      <w:r>
+        <w:rPr>
+          <w:rFonts w:asciiTheme="majorBidi" w:hAnsiTheme="majorBidi" w:cstheme="majorBidi"/>
+          <w:sz w:val="28"/>
+          <w:szCs w:val="28"/>
+        </w:rPr>
+        <w:t xml:space="preserve"> and the analytical method calculations</w:t>
+      </w:r>
+      <w:r>
+        <w:rPr>
+          <w:rFonts w:asciiTheme="majorBidi" w:hAnsiTheme="majorBidi" w:cstheme="majorBidi"/>
+          <w:sz w:val="28"/>
+          <w:szCs w:val="28"/>
+        </w:rPr>
+        <w:t xml:space="preserve">. </w:t>
       </w:r>
       <w:r>
         <w:rPr>
@@ -2844,7 +4486,7 @@
         <w:sz w:val="20"/>
       </w:rPr>
     </w:lvl>
-    <w:lvl w:ilvl="3" w:tentative="1">
+    <w:lvl w:ilvl="3">
       <w:start w:val="1"/>
       <w:numFmt w:val="bullet"/>
       <w:lvlText w:val=""/>
@@ -3598,7 +5240,6 @@
   <w:style w:type="character" w:default="1" w:styleId="DefaultParagraphFont">
     <w:name w:val="Default Paragraph Font"/>
     <w:uiPriority w:val="1"/>
-    <w:semiHidden/>
     <w:unhideWhenUsed/>
   </w:style>
   <w:style w:type="table" w:default="1" w:styleId="TableNormal">

</xml_diff>

<commit_message>
used another method for UART Transmission and so all calsulations and CPU load changed
</commit_message>
<xml_diff>
--- a/Docs/Report/Report.docx
+++ b/Docs/Report/Report.docx
@@ -2585,24 +2585,23 @@
       <w:r>
         <w:rPr>
           <w:rFonts w:asciiTheme="majorBidi" w:eastAsia="Times New Roman" w:hAnsiTheme="majorBidi" w:cstheme="majorBidi"/>
-          <w:noProof/>
-          <w:color w:val="4472C4" w:themeColor="accent1"/>
+          <w:color w:val="525C65"/>
           <w:sz w:val="28"/>
           <w:szCs w:val="28"/>
         </w:rPr>
         <w:drawing>
-          <wp:anchor distT="0" distB="0" distL="114300" distR="114300" simplePos="0" relativeHeight="251659264" behindDoc="0" locked="0" layoutInCell="1" allowOverlap="1" wp14:anchorId="36C1E605" wp14:editId="6775169E">
+          <wp:anchor distT="0" distB="0" distL="114300" distR="114300" simplePos="0" relativeHeight="251675648" behindDoc="0" locked="0" layoutInCell="1" allowOverlap="1" wp14:anchorId="0555D818" wp14:editId="57D0E8B5">
             <wp:simplePos x="0" y="0"/>
             <wp:positionH relativeFrom="margin">
-              <wp:posOffset>2368550</wp:posOffset>
+              <wp:posOffset>2470150</wp:posOffset>
             </wp:positionH>
             <wp:positionV relativeFrom="paragraph">
-              <wp:posOffset>171450</wp:posOffset>
+              <wp:posOffset>380577</wp:posOffset>
             </wp:positionV>
-            <wp:extent cx="5003800" cy="2435877"/>
-            <wp:effectExtent l="0" t="0" r="6350" b="2540"/>
+            <wp:extent cx="4930775" cy="2006600"/>
+            <wp:effectExtent l="0" t="0" r="3175" b="0"/>
             <wp:wrapNone/>
-            <wp:docPr id="2" name="Picture 2"/>
+            <wp:docPr id="8" name="Picture 8"/>
             <wp:cNvGraphicFramePr>
               <a:graphicFrameLocks xmlns:a="http://schemas.openxmlformats.org/drawingml/2006/main" noChangeAspect="1"/>
             </wp:cNvGraphicFramePr>
@@ -2613,7 +2612,7 @@
                     <pic:cNvPr id="1" name=""/>
                     <pic:cNvPicPr/>
                   </pic:nvPicPr>
-                  <pic:blipFill>
+                  <pic:blipFill rotWithShape="1">
                     <a:blip r:embed="rId8">
                       <a:extLst>
                         <a:ext uri="{28A0092B-C50C-407E-A947-70E740481C1C}">
@@ -2621,18 +2620,25 @@
                         </a:ext>
                       </a:extLst>
                     </a:blip>
-                    <a:stretch>
-                      <a:fillRect/>
-                    </a:stretch>
+                    <a:srcRect t="26694"/>
+                    <a:stretch/>
                   </pic:blipFill>
-                  <pic:spPr>
+                  <pic:spPr bwMode="auto">
                     <a:xfrm>
                       <a:off x="0" y="0"/>
-                      <a:ext cx="5004977" cy="2436450"/>
+                      <a:ext cx="4930775" cy="2006600"/>
                     </a:xfrm>
                     <a:prstGeom prst="rect">
                       <a:avLst/>
                     </a:prstGeom>
+                    <a:ln>
+                      <a:noFill/>
+                    </a:ln>
+                    <a:extLst>
+                      <a:ext uri="{53640926-AAD7-44D8-BBD7-CCE9431645EC}">
+                        <a14:shadowObscured xmlns:a14="http://schemas.microsoft.com/office/drawing/2010/main"/>
+                      </a:ext>
+                    </a:extLst>
                   </pic:spPr>
                 </pic:pic>
               </a:graphicData>
@@ -2653,39 +2659,17 @@
           <w:sz w:val="28"/>
           <w:szCs w:val="28"/>
         </w:rPr>
-        <w:t>For only four tasks:</w:t>
-      </w:r>
-    </w:p>
-    <w:p>
-      <w:pPr>
-        <w:spacing w:before="100" w:beforeAutospacing="1" w:after="100" w:afterAutospacing="1" w:line="240" w:lineRule="auto"/>
-        <w:ind w:left="2160"/>
-        <w:rPr>
-          <w:rFonts w:asciiTheme="majorBidi" w:eastAsia="Times New Roman" w:hAnsiTheme="majorBidi" w:cstheme="majorBidi"/>
-          <w:color w:val="525C65"/>
-          <w:sz w:val="28"/>
-          <w:szCs w:val="28"/>
-        </w:rPr>
-      </w:pPr>
-      <w:r>
-        <w:rPr>
-          <w:rFonts w:asciiTheme="majorBidi" w:eastAsia="Times New Roman" w:hAnsiTheme="majorBidi" w:cstheme="majorBidi"/>
-          <w:noProof/>
-          <w:color w:val="525C65"/>
-          <w:sz w:val="28"/>
-          <w:szCs w:val="28"/>
-        </w:rPr>
         <w:drawing>
-          <wp:anchor distT="0" distB="0" distL="114300" distR="114300" simplePos="0" relativeHeight="251658240" behindDoc="0" locked="0" layoutInCell="1" allowOverlap="1" wp14:anchorId="2A85377F" wp14:editId="1FE5DE37">
+          <wp:anchor distT="0" distB="0" distL="114300" distR="114300" simplePos="0" relativeHeight="251674624" behindDoc="0" locked="0" layoutInCell="1" allowOverlap="1" wp14:anchorId="23100183" wp14:editId="502E2CF0">
             <wp:simplePos x="0" y="0"/>
             <wp:positionH relativeFrom="margin">
-              <wp:align>left</wp:align>
+              <wp:posOffset>-143510</wp:posOffset>
             </wp:positionH>
             <wp:positionV relativeFrom="paragraph">
-              <wp:posOffset>93980</wp:posOffset>
+              <wp:posOffset>372745</wp:posOffset>
             </wp:positionV>
-            <wp:extent cx="2298700" cy="1689195"/>
-            <wp:effectExtent l="0" t="0" r="6350" b="6350"/>
+            <wp:extent cx="2536190" cy="1565910"/>
+            <wp:effectExtent l="0" t="0" r="0" b="0"/>
             <wp:wrapNone/>
             <wp:docPr id="1" name="Picture 1"/>
             <wp:cNvGraphicFramePr>
@@ -2713,7 +2697,7 @@
                   <pic:spPr>
                     <a:xfrm>
                       <a:off x="0" y="0"/>
-                      <a:ext cx="2301288" cy="1691097"/>
+                      <a:ext cx="2536190" cy="1565910"/>
                     </a:xfrm>
                     <a:prstGeom prst="rect">
                       <a:avLst/>
@@ -2731,6 +2715,27 @@
           </wp:anchor>
         </w:drawing>
       </w:r>
+      <w:r>
+        <w:rPr>
+          <w:rFonts w:asciiTheme="majorBidi" w:eastAsia="Times New Roman" w:hAnsiTheme="majorBidi" w:cstheme="majorBidi"/>
+          <w:color w:val="4472C4" w:themeColor="accent1"/>
+          <w:sz w:val="28"/>
+          <w:szCs w:val="28"/>
+        </w:rPr>
+        <w:t>For only four tasks:</w:t>
+      </w:r>
+    </w:p>
+    <w:p>
+      <w:pPr>
+        <w:spacing w:before="100" w:beforeAutospacing="1" w:after="100" w:afterAutospacing="1" w:line="240" w:lineRule="auto"/>
+        <w:ind w:left="2160"/>
+        <w:rPr>
+          <w:rFonts w:asciiTheme="majorBidi" w:eastAsia="Times New Roman" w:hAnsiTheme="majorBidi" w:cstheme="majorBidi"/>
+          <w:color w:val="525C65"/>
+          <w:sz w:val="28"/>
+          <w:szCs w:val="28"/>
+        </w:rPr>
+      </w:pPr>
     </w:p>
     <w:p>
       <w:pPr>
@@ -2815,24 +2820,23 @@
       <w:r>
         <w:rPr>
           <w:rFonts w:asciiTheme="majorBidi" w:eastAsia="Times New Roman" w:hAnsiTheme="majorBidi" w:cstheme="majorBidi"/>
-          <w:noProof/>
           <w:color w:val="4472C4" w:themeColor="accent1"/>
           <w:sz w:val="28"/>
           <w:szCs w:val="28"/>
         </w:rPr>
         <w:drawing>
-          <wp:anchor distT="0" distB="0" distL="114300" distR="114300" simplePos="0" relativeHeight="251660288" behindDoc="0" locked="0" layoutInCell="1" allowOverlap="1" wp14:anchorId="3554E2CD" wp14:editId="4C133EC2">
+          <wp:anchor distT="0" distB="0" distL="114300" distR="114300" simplePos="0" relativeHeight="251672576" behindDoc="0" locked="0" layoutInCell="1" allowOverlap="1" wp14:anchorId="465C0ED0" wp14:editId="725EC4C2">
             <wp:simplePos x="0" y="0"/>
             <wp:positionH relativeFrom="column">
-              <wp:posOffset>-38100</wp:posOffset>
+              <wp:posOffset>-92498</wp:posOffset>
             </wp:positionH>
             <wp:positionV relativeFrom="paragraph">
-              <wp:posOffset>397510</wp:posOffset>
+              <wp:posOffset>361950</wp:posOffset>
             </wp:positionV>
-            <wp:extent cx="2404250" cy="1504950"/>
-            <wp:effectExtent l="0" t="0" r="0" b="0"/>
+            <wp:extent cx="2529840" cy="1607820"/>
+            <wp:effectExtent l="0" t="0" r="3810" b="0"/>
             <wp:wrapNone/>
-            <wp:docPr id="3" name="Picture 3"/>
+            <wp:docPr id="5" name="Picture 5"/>
             <wp:cNvGraphicFramePr>
               <a:graphicFrameLocks xmlns:a="http://schemas.openxmlformats.org/drawingml/2006/main" noChangeAspect="1"/>
             </wp:cNvGraphicFramePr>
@@ -2858,7 +2862,7 @@
                   <pic:spPr>
                     <a:xfrm>
                       <a:off x="0" y="0"/>
-                      <a:ext cx="2404562" cy="1505145"/>
+                      <a:ext cx="2529840" cy="1607820"/>
                     </a:xfrm>
                     <a:prstGeom prst="rect">
                       <a:avLst/>
@@ -2879,24 +2883,23 @@
       <w:r>
         <w:rPr>
           <w:rFonts w:asciiTheme="majorBidi" w:eastAsia="Times New Roman" w:hAnsiTheme="majorBidi" w:cstheme="majorBidi"/>
-          <w:noProof/>
           <w:color w:val="4472C4" w:themeColor="accent1"/>
           <w:sz w:val="28"/>
           <w:szCs w:val="28"/>
         </w:rPr>
         <w:drawing>
-          <wp:anchor distT="0" distB="0" distL="114300" distR="114300" simplePos="0" relativeHeight="251661312" behindDoc="0" locked="0" layoutInCell="1" allowOverlap="1" wp14:anchorId="0E1A964B" wp14:editId="08387320">
+          <wp:anchor distT="0" distB="0" distL="114300" distR="114300" simplePos="0" relativeHeight="251673600" behindDoc="0" locked="0" layoutInCell="1" allowOverlap="1" wp14:anchorId="06AD5C11" wp14:editId="1393B7DF">
             <wp:simplePos x="0" y="0"/>
             <wp:positionH relativeFrom="margin">
-              <wp:posOffset>2476500</wp:posOffset>
+              <wp:posOffset>2504017</wp:posOffset>
             </wp:positionH>
             <wp:positionV relativeFrom="paragraph">
-              <wp:posOffset>346710</wp:posOffset>
+              <wp:posOffset>372322</wp:posOffset>
             </wp:positionV>
-            <wp:extent cx="4812758" cy="3181350"/>
-            <wp:effectExtent l="0" t="0" r="6985" b="0"/>
+            <wp:extent cx="4966350" cy="2685364"/>
+            <wp:effectExtent l="0" t="0" r="5715" b="1270"/>
             <wp:wrapNone/>
-            <wp:docPr id="4" name="Picture 4"/>
+            <wp:docPr id="6" name="Picture 6"/>
             <wp:cNvGraphicFramePr>
               <a:graphicFrameLocks xmlns:a="http://schemas.openxmlformats.org/drawingml/2006/main" noChangeAspect="1"/>
             </wp:cNvGraphicFramePr>
@@ -2922,7 +2925,7 @@
                   <pic:spPr>
                     <a:xfrm>
                       <a:off x="0" y="0"/>
-                      <a:ext cx="4821964" cy="3187436"/>
+                      <a:ext cx="4966350" cy="2685364"/>
                     </a:xfrm>
                     <a:prstGeom prst="rect">
                       <a:avLst/>
@@ -3044,16 +3047,6 @@
     </w:p>
     <w:p>
       <w:pPr>
-        <w:rPr>
-          <w:rFonts w:asciiTheme="majorBidi" w:hAnsiTheme="majorBidi" w:cstheme="majorBidi"/>
-          <w:color w:val="525C65"/>
-          <w:sz w:val="28"/>
-          <w:szCs w:val="28"/>
-        </w:rPr>
-      </w:pPr>
-    </w:p>
-    <w:p>
-      <w:pPr>
         <w:ind w:left="720"/>
         <w:jc w:val="both"/>
         <w:rPr>
@@ -3105,55 +3098,39 @@
           <w:sz w:val="28"/>
           <w:szCs w:val="28"/>
         </w:rPr>
-        <w:t xml:space="preserve"> offline simulator both got the same results, 85.6% when only four tasks are in the system and </w:t>
-      </w:r>
-      <w:r>
-        <w:rPr>
-          <w:rFonts w:asciiTheme="majorBidi" w:hAnsiTheme="majorBidi" w:cstheme="majorBidi"/>
-          <w:sz w:val="28"/>
-          <w:szCs w:val="28"/>
-        </w:rPr>
-        <w:t xml:space="preserve">the </w:t>
-      </w:r>
-      <w:r>
-        <w:rPr>
-          <w:rFonts w:asciiTheme="majorBidi" w:hAnsiTheme="majorBidi" w:cstheme="majorBidi"/>
-          <w:sz w:val="28"/>
-          <w:szCs w:val="28"/>
-        </w:rPr>
-        <w:t xml:space="preserve">system </w:t>
-      </w:r>
-      <w:r>
-        <w:rPr>
-          <w:rFonts w:asciiTheme="majorBidi" w:hAnsiTheme="majorBidi" w:cstheme="majorBidi"/>
-          <w:sz w:val="28"/>
-          <w:szCs w:val="28"/>
-        </w:rPr>
-        <w:t xml:space="preserve">being </w:t>
-      </w:r>
-      <w:r>
-        <w:rPr>
-          <w:rFonts w:asciiTheme="majorBidi" w:hAnsiTheme="majorBidi" w:cstheme="majorBidi"/>
-          <w:sz w:val="28"/>
-          <w:szCs w:val="28"/>
-        </w:rPr>
-        <w:t>overload</w:t>
-      </w:r>
-      <w:r>
-        <w:rPr>
-          <w:rFonts w:asciiTheme="majorBidi" w:hAnsiTheme="majorBidi" w:cstheme="majorBidi"/>
-          <w:sz w:val="28"/>
-          <w:szCs w:val="28"/>
-        </w:rPr>
-        <w:t>ed</w:t>
-      </w:r>
-      <w:r>
-        <w:rPr>
-          <w:rFonts w:asciiTheme="majorBidi" w:hAnsiTheme="majorBidi" w:cstheme="majorBidi"/>
-          <w:sz w:val="28"/>
-          <w:szCs w:val="28"/>
-        </w:rPr>
-        <w:t xml:space="preserve"> after adding 2 heavier loads simulated as empty for loops for 5 and 12 millisecond</w:t>
+        <w:t xml:space="preserve"> offline simulator both got the same results</w:t>
+      </w:r>
+      <w:r>
+        <w:rPr>
+          <w:rFonts w:asciiTheme="majorBidi" w:hAnsiTheme="majorBidi" w:cstheme="majorBidi"/>
+          <w:sz w:val="28"/>
+          <w:szCs w:val="28"/>
+        </w:rPr>
+        <w:t>, 1.42</w:t>
+      </w:r>
+      <w:r>
+        <w:rPr>
+          <w:rFonts w:asciiTheme="majorBidi" w:hAnsiTheme="majorBidi" w:cstheme="majorBidi"/>
+          <w:sz w:val="28"/>
+          <w:szCs w:val="28"/>
+        </w:rPr>
+        <w:t xml:space="preserve">% when only four tasks are in the system and </w:t>
+      </w:r>
+      <w:r>
+        <w:rPr>
+          <w:rFonts w:asciiTheme="majorBidi" w:hAnsiTheme="majorBidi" w:cstheme="majorBidi"/>
+          <w:sz w:val="28"/>
+          <w:szCs w:val="28"/>
+        </w:rPr>
+        <w:t xml:space="preserve">63.42 </w:t>
+      </w:r>
+      <w:r>
+        <w:rPr>
+          <w:rFonts w:asciiTheme="majorBidi" w:hAnsiTheme="majorBidi" w:cstheme="majorBidi"/>
+          <w:sz w:val="28"/>
+          <w:szCs w:val="28"/>
+        </w:rPr>
+        <w:t>after adding 2 heavier loads simulated as empty for loops for 5 and 12 millisecond</w:t>
       </w:r>
       <w:r>
         <w:rPr>
@@ -3169,7 +3146,7 @@
           <w:sz w:val="28"/>
           <w:szCs w:val="28"/>
         </w:rPr>
-        <w:t>, tasks start missing their deadline.</w:t>
+        <w:t>.</w:t>
       </w:r>
       <w:r>
         <w:rPr>
@@ -3240,79 +3217,22 @@
       <w:r>
         <w:rPr>
           <w:rFonts w:asciiTheme="majorBidi" w:eastAsia="Times New Roman" w:hAnsiTheme="majorBidi" w:cstheme="majorBidi"/>
-          <w:color w:val="4472C4" w:themeColor="accent1"/>
-          <w:sz w:val="28"/>
-          <w:szCs w:val="28"/>
-        </w:rPr>
-        <w:t>For only four tasks</w:t>
-      </w:r>
-      <w:r>
-        <w:rPr>
-          <w:rFonts w:asciiTheme="majorBidi" w:eastAsia="Times New Roman" w:hAnsiTheme="majorBidi" w:cstheme="majorBidi"/>
-          <w:color w:val="4472C4" w:themeColor="accent1"/>
-          <w:sz w:val="28"/>
-          <w:szCs w:val="28"/>
-        </w:rPr>
-        <w:t>:</w:t>
-      </w:r>
-      <w:r>
-        <w:rPr>
-          <w:rFonts w:asciiTheme="majorBidi" w:eastAsia="Times New Roman" w:hAnsiTheme="majorBidi" w:cstheme="majorBidi"/>
-          <w:color w:val="4472C4" w:themeColor="accent1"/>
-          <w:sz w:val="28"/>
-          <w:szCs w:val="28"/>
-        </w:rPr>
-        <w:t xml:space="preserve"> </w:t>
-      </w:r>
-      <w:proofErr w:type="spellStart"/>
-      <w:r>
-        <w:rPr>
-          <w:rFonts w:asciiTheme="majorBidi" w:eastAsia="Times New Roman" w:hAnsiTheme="majorBidi" w:cstheme="majorBidi"/>
-          <w:sz w:val="28"/>
-          <w:szCs w:val="28"/>
-        </w:rPr>
-        <w:t>cpu_load</w:t>
-      </w:r>
-      <w:proofErr w:type="spellEnd"/>
-      <w:r>
-        <w:rPr>
-          <w:rFonts w:asciiTheme="majorBidi" w:eastAsia="Times New Roman" w:hAnsiTheme="majorBidi" w:cstheme="majorBidi"/>
-          <w:sz w:val="28"/>
-          <w:szCs w:val="28"/>
-        </w:rPr>
-        <w:t xml:space="preserve"> = 86%</w:t>
-      </w:r>
-    </w:p>
-    <w:p>
-      <w:pPr>
-        <w:spacing w:before="100" w:beforeAutospacing="1" w:after="100" w:afterAutospacing="1" w:line="240" w:lineRule="auto"/>
-        <w:rPr>
-          <w:rFonts w:asciiTheme="majorBidi" w:eastAsia="Times New Roman" w:hAnsiTheme="majorBidi" w:cstheme="majorBidi"/>
-          <w:sz w:val="28"/>
-          <w:szCs w:val="28"/>
-        </w:rPr>
-      </w:pPr>
-      <w:r>
-        <w:rPr>
-          <w:rFonts w:asciiTheme="majorBidi" w:eastAsia="Times New Roman" w:hAnsiTheme="majorBidi" w:cstheme="majorBidi"/>
-          <w:noProof/>
-          <w:color w:val="4472C4" w:themeColor="accent1"/>
           <w:sz w:val="28"/>
           <w:szCs w:val="28"/>
         </w:rPr>
         <w:drawing>
-          <wp:anchor distT="0" distB="0" distL="114300" distR="114300" simplePos="0" relativeHeight="251670528" behindDoc="0" locked="0" layoutInCell="1" allowOverlap="1" wp14:anchorId="3AD62A59" wp14:editId="57DA7AF8">
+          <wp:anchor distT="0" distB="0" distL="114300" distR="114300" simplePos="0" relativeHeight="251677696" behindDoc="0" locked="0" layoutInCell="1" allowOverlap="1" wp14:anchorId="11CC5218" wp14:editId="3A4A45B5">
             <wp:simplePos x="0" y="0"/>
-            <wp:positionH relativeFrom="margin">
-              <wp:align>center</wp:align>
+            <wp:positionH relativeFrom="column">
+              <wp:posOffset>1464733</wp:posOffset>
             </wp:positionH>
             <wp:positionV relativeFrom="paragraph">
-              <wp:posOffset>19050</wp:posOffset>
+              <wp:posOffset>359896</wp:posOffset>
             </wp:positionV>
-            <wp:extent cx="4716780" cy="1826260"/>
-            <wp:effectExtent l="0" t="0" r="0" b="2540"/>
+            <wp:extent cx="4047067" cy="1024320"/>
+            <wp:effectExtent l="0" t="0" r="0" b="4445"/>
             <wp:wrapNone/>
-            <wp:docPr id="15" name="Picture 15"/>
+            <wp:docPr id="10" name="Picture 10"/>
             <wp:cNvGraphicFramePr>
               <a:graphicFrameLocks xmlns:a="http://schemas.openxmlformats.org/drawingml/2006/main" noChangeAspect="1"/>
             </wp:cNvGraphicFramePr>
@@ -3323,7 +3243,7 @@
                     <pic:cNvPr id="1" name=""/>
                     <pic:cNvPicPr/>
                   </pic:nvPicPr>
-                  <pic:blipFill rotWithShape="1">
+                  <pic:blipFill>
                     <a:blip r:embed="rId12">
                       <a:extLst>
                         <a:ext uri="{28A0092B-C50C-407E-A947-70E740481C1C}">
@@ -3331,25 +3251,18 @@
                         </a:ext>
                       </a:extLst>
                     </a:blip>
-                    <a:srcRect t="18203"/>
-                    <a:stretch/>
+                    <a:stretch>
+                      <a:fillRect/>
+                    </a:stretch>
                   </pic:blipFill>
-                  <pic:spPr bwMode="auto">
+                  <pic:spPr>
                     <a:xfrm>
                       <a:off x="0" y="0"/>
-                      <a:ext cx="4716780" cy="1826260"/>
+                      <a:ext cx="4074619" cy="1031293"/>
                     </a:xfrm>
                     <a:prstGeom prst="rect">
                       <a:avLst/>
                     </a:prstGeom>
-                    <a:ln>
-                      <a:noFill/>
-                    </a:ln>
-                    <a:extLst>
-                      <a:ext uri="{53640926-AAD7-44D8-BBD7-CCE9431645EC}">
-                        <a14:shadowObscured xmlns:a14="http://schemas.microsoft.com/office/drawing/2010/main"/>
-                      </a:ext>
-                    </a:extLst>
                   </pic:spPr>
                 </pic:pic>
               </a:graphicData>
@@ -3363,35 +3276,57 @@
           </wp:anchor>
         </w:drawing>
       </w:r>
+      <w:r>
+        <w:rPr>
+          <w:rFonts w:asciiTheme="majorBidi" w:eastAsia="Times New Roman" w:hAnsiTheme="majorBidi" w:cstheme="majorBidi"/>
+          <w:color w:val="4472C4" w:themeColor="accent1"/>
+          <w:sz w:val="28"/>
+          <w:szCs w:val="28"/>
+        </w:rPr>
+        <w:t>For only four tasks</w:t>
+      </w:r>
+      <w:r>
+        <w:rPr>
+          <w:rFonts w:asciiTheme="majorBidi" w:eastAsia="Times New Roman" w:hAnsiTheme="majorBidi" w:cstheme="majorBidi"/>
+          <w:color w:val="4472C4" w:themeColor="accent1"/>
+          <w:sz w:val="28"/>
+          <w:szCs w:val="28"/>
+        </w:rPr>
+        <w:t>:</w:t>
+      </w:r>
+      <w:r>
+        <w:rPr>
+          <w:rFonts w:asciiTheme="majorBidi" w:eastAsia="Times New Roman" w:hAnsiTheme="majorBidi" w:cstheme="majorBidi"/>
+          <w:color w:val="4472C4" w:themeColor="accent1"/>
+          <w:sz w:val="28"/>
+          <w:szCs w:val="28"/>
+        </w:rPr>
+        <w:t xml:space="preserve"> </w:t>
+      </w:r>
+      <w:proofErr w:type="spellStart"/>
+      <w:r>
+        <w:rPr>
+          <w:rFonts w:asciiTheme="majorBidi" w:eastAsia="Times New Roman" w:hAnsiTheme="majorBidi" w:cstheme="majorBidi"/>
+          <w:sz w:val="28"/>
+          <w:szCs w:val="28"/>
+        </w:rPr>
+        <w:t>cpu_load</w:t>
+      </w:r>
+      <w:proofErr w:type="spellEnd"/>
+      <w:r>
+        <w:rPr>
+          <w:rFonts w:asciiTheme="majorBidi" w:eastAsia="Times New Roman" w:hAnsiTheme="majorBidi" w:cstheme="majorBidi"/>
+          <w:sz w:val="28"/>
+          <w:szCs w:val="28"/>
+        </w:rPr>
+        <w:t xml:space="preserve"> = 86%</w:t>
+      </w:r>
     </w:p>
     <w:p>
       <w:pPr>
         <w:spacing w:before="100" w:beforeAutospacing="1" w:after="100" w:afterAutospacing="1" w:line="240" w:lineRule="auto"/>
         <w:rPr>
           <w:rFonts w:asciiTheme="majorBidi" w:eastAsia="Times New Roman" w:hAnsiTheme="majorBidi" w:cstheme="majorBidi"/>
-          <w:color w:val="4472C4" w:themeColor="accent1"/>
-          <w:sz w:val="28"/>
-          <w:szCs w:val="28"/>
-        </w:rPr>
-      </w:pPr>
-    </w:p>
-    <w:p>
-      <w:pPr>
-        <w:spacing w:before="100" w:beforeAutospacing="1" w:after="100" w:afterAutospacing="1" w:line="240" w:lineRule="auto"/>
-        <w:rPr>
-          <w:rFonts w:asciiTheme="majorBidi" w:eastAsia="Times New Roman" w:hAnsiTheme="majorBidi" w:cstheme="majorBidi"/>
-          <w:color w:val="4472C4" w:themeColor="accent1"/>
-          <w:sz w:val="28"/>
-          <w:szCs w:val="28"/>
-        </w:rPr>
-      </w:pPr>
-    </w:p>
-    <w:p>
-      <w:pPr>
-        <w:spacing w:before="100" w:beforeAutospacing="1" w:after="100" w:afterAutospacing="1" w:line="240" w:lineRule="auto"/>
-        <w:rPr>
-          <w:rFonts w:asciiTheme="majorBidi" w:eastAsia="Times New Roman" w:hAnsiTheme="majorBidi" w:cstheme="majorBidi"/>
-          <w:color w:val="4472C4" w:themeColor="accent1"/>
           <w:sz w:val="28"/>
           <w:szCs w:val="28"/>
         </w:rPr>
@@ -3465,15 +3400,15 @@
           <w:sz w:val="28"/>
           <w:szCs w:val="28"/>
         </w:rPr>
-        <w:t xml:space="preserve"> = 10</w:t>
-      </w:r>
-      <w:r>
-        <w:rPr>
-          <w:rFonts w:asciiTheme="majorBidi" w:eastAsia="Times New Roman" w:hAnsiTheme="majorBidi" w:cstheme="majorBidi"/>
-          <w:sz w:val="28"/>
-          <w:szCs w:val="28"/>
-        </w:rPr>
-        <w:t>0.48</w:t>
+        <w:t xml:space="preserve"> = </w:t>
+      </w:r>
+      <w:r>
+        <w:rPr>
+          <w:rFonts w:asciiTheme="majorBidi" w:eastAsia="Times New Roman" w:hAnsiTheme="majorBidi" w:cstheme="majorBidi"/>
+          <w:sz w:val="28"/>
+          <w:szCs w:val="28"/>
+        </w:rPr>
+        <w:t>69.72</w:t>
       </w:r>
       <w:r>
         <w:rPr>
@@ -3520,24 +3455,22 @@
       <w:r>
         <w:rPr>
           <w:rFonts w:asciiTheme="majorBidi" w:eastAsia="Times New Roman" w:hAnsiTheme="majorBidi" w:cstheme="majorBidi"/>
-          <w:noProof/>
-          <w:color w:val="4472C4" w:themeColor="accent1"/>
           <w:sz w:val="28"/>
           <w:szCs w:val="28"/>
         </w:rPr>
         <w:drawing>
-          <wp:anchor distT="0" distB="0" distL="114300" distR="114300" simplePos="0" relativeHeight="251671552" behindDoc="0" locked="0" layoutInCell="1" allowOverlap="1" wp14:anchorId="55DDC684" wp14:editId="6E0DC41C">
+          <wp:anchor distT="0" distB="0" distL="114300" distR="114300" simplePos="0" relativeHeight="251676672" behindDoc="0" locked="0" layoutInCell="1" allowOverlap="1" wp14:anchorId="5D35C820" wp14:editId="7AC280CE">
             <wp:simplePos x="0" y="0"/>
-            <wp:positionH relativeFrom="column">
-              <wp:posOffset>1218565</wp:posOffset>
+            <wp:positionH relativeFrom="margin">
+              <wp:posOffset>1447800</wp:posOffset>
             </wp:positionH>
             <wp:positionV relativeFrom="paragraph">
-              <wp:posOffset>5080</wp:posOffset>
+              <wp:posOffset>4445</wp:posOffset>
             </wp:positionV>
-            <wp:extent cx="4714179" cy="1653540"/>
-            <wp:effectExtent l="0" t="0" r="0" b="3810"/>
+            <wp:extent cx="4077699" cy="1058334"/>
+            <wp:effectExtent l="0" t="0" r="0" b="8890"/>
             <wp:wrapNone/>
-            <wp:docPr id="17" name="Picture 17"/>
+            <wp:docPr id="9" name="Picture 9"/>
             <wp:cNvGraphicFramePr>
               <a:graphicFrameLocks xmlns:a="http://schemas.openxmlformats.org/drawingml/2006/main" noChangeAspect="1"/>
             </wp:cNvGraphicFramePr>
@@ -3563,7 +3496,7 @@
                   <pic:spPr>
                     <a:xfrm>
                       <a:off x="0" y="0"/>
-                      <a:ext cx="4714179" cy="1653540"/>
+                      <a:ext cx="4077699" cy="1058334"/>
                     </a:xfrm>
                     <a:prstGeom prst="rect">
                       <a:avLst/>
@@ -3615,40 +3548,13 @@
     <w:p>
       <w:pPr>
         <w:spacing w:before="100" w:beforeAutospacing="1" w:after="100" w:afterAutospacing="1" w:line="240" w:lineRule="auto"/>
-        <w:rPr>
-          <w:rFonts w:asciiTheme="majorBidi" w:eastAsia="Times New Roman" w:hAnsiTheme="majorBidi" w:cstheme="majorBidi"/>
-          <w:sz w:val="28"/>
-          <w:szCs w:val="28"/>
-        </w:rPr>
-      </w:pPr>
-    </w:p>
-    <w:p>
-      <w:pPr>
-        <w:spacing w:before="100" w:beforeAutospacing="1" w:after="100" w:afterAutospacing="1" w:line="240" w:lineRule="auto"/>
-        <w:rPr>
-          <w:rFonts w:asciiTheme="majorBidi" w:eastAsia="Times New Roman" w:hAnsiTheme="majorBidi" w:cstheme="majorBidi"/>
-          <w:sz w:val="28"/>
-          <w:szCs w:val="28"/>
-        </w:rPr>
-      </w:pPr>
-    </w:p>
-    <w:p>
-      <w:pPr>
-        <w:spacing w:before="100" w:beforeAutospacing="1" w:after="100" w:afterAutospacing="1" w:line="240" w:lineRule="auto"/>
-        <w:rPr>
-          <w:rFonts w:asciiTheme="majorBidi" w:eastAsia="Times New Roman" w:hAnsiTheme="majorBidi" w:cstheme="majorBidi"/>
-          <w:sz w:val="28"/>
-          <w:szCs w:val="28"/>
-        </w:rPr>
-      </w:pPr>
-      <w:r>
-        <w:rPr>
-          <w:rFonts w:asciiTheme="majorBidi" w:eastAsia="Times New Roman" w:hAnsiTheme="majorBidi" w:cstheme="majorBidi"/>
-          <w:sz w:val="28"/>
-          <w:szCs w:val="28"/>
-        </w:rPr>
-        <w:tab/>
-      </w:r>
+        <w:ind w:left="720"/>
+        <w:rPr>
+          <w:rFonts w:asciiTheme="majorBidi" w:eastAsia="Times New Roman" w:hAnsiTheme="majorBidi" w:cstheme="majorBidi"/>
+          <w:sz w:val="28"/>
+          <w:szCs w:val="28"/>
+        </w:rPr>
+      </w:pPr>
       <w:r>
         <w:rPr>
           <w:rFonts w:asciiTheme="majorBidi" w:eastAsia="Times New Roman" w:hAnsiTheme="majorBidi" w:cstheme="majorBidi"/>
@@ -3664,7 +3570,23 @@
           <w:sz w:val="28"/>
           <w:szCs w:val="28"/>
         </w:rPr>
-        <w:t xml:space="preserve"> Sa</w:t>
+        <w:t xml:space="preserve"> </w:t>
+      </w:r>
+      <w:r>
+        <w:rPr>
+          <w:rFonts w:asciiTheme="majorBidi" w:eastAsia="Times New Roman" w:hAnsiTheme="majorBidi" w:cstheme="majorBidi"/>
+          <w:sz w:val="28"/>
+          <w:szCs w:val="28"/>
+        </w:rPr>
+        <w:t>Almost s</w:t>
+      </w:r>
+      <w:r>
+        <w:rPr>
+          <w:rFonts w:asciiTheme="majorBidi" w:eastAsia="Times New Roman" w:hAnsiTheme="majorBidi" w:cstheme="majorBidi"/>
+          <w:sz w:val="28"/>
+          <w:szCs w:val="28"/>
+        </w:rPr>
+        <w:t>a</w:t>
       </w:r>
       <w:r>
         <w:rPr>
@@ -3725,14 +3647,6 @@
           <w:szCs w:val="28"/>
         </w:rPr>
       </w:pPr>
-      <w:r>
-        <w:rPr>
-          <w:rFonts w:asciiTheme="majorBidi" w:hAnsiTheme="majorBidi" w:cstheme="majorBidi"/>
-          <w:sz w:val="28"/>
-          <w:szCs w:val="28"/>
-        </w:rPr>
-        <w:br w:type="page"/>
-      </w:r>
     </w:p>
     <w:p>
       <w:pPr>
@@ -3754,7 +3668,6 @@
           <w:sz w:val="28"/>
           <w:szCs w:val="28"/>
         </w:rPr>
-        <w:lastRenderedPageBreak/>
         <w:t>Using trace macros and GPIOs, plot the execution of all tasks, tick, and the idle task on the logic analyzer</w:t>
       </w:r>
       <w:r>
@@ -3911,23 +3824,7 @@
           <w:sz w:val="28"/>
           <w:szCs w:val="28"/>
         </w:rPr>
-        <w:t xml:space="preserve"> and Load2</w:t>
-      </w:r>
-      <w:r>
-        <w:rPr>
-          <w:rFonts w:asciiTheme="majorBidi" w:hAnsiTheme="majorBidi" w:cstheme="majorBidi"/>
-          <w:sz w:val="28"/>
-          <w:szCs w:val="28"/>
-        </w:rPr>
-        <w:t>-</w:t>
-      </w:r>
-      <w:r>
-        <w:rPr>
-          <w:rFonts w:asciiTheme="majorBidi" w:hAnsiTheme="majorBidi" w:cstheme="majorBidi"/>
-          <w:sz w:val="28"/>
-          <w:szCs w:val="28"/>
-        </w:rPr>
-        <w:t xml:space="preserve">Simulation </w:t>
+        <w:t xml:space="preserve"> and Load2-Simulation </w:t>
       </w:r>
       <w:r>
         <w:rPr>
@@ -3952,24 +3849,23 @@
       <w:r>
         <w:rPr>
           <w:rFonts w:asciiTheme="majorBidi" w:hAnsiTheme="majorBidi" w:cstheme="majorBidi"/>
-          <w:noProof/>
           <w:color w:val="525C65"/>
           <w:sz w:val="28"/>
           <w:szCs w:val="28"/>
         </w:rPr>
         <w:drawing>
-          <wp:anchor distT="0" distB="0" distL="114300" distR="114300" simplePos="0" relativeHeight="251668480" behindDoc="0" locked="0" layoutInCell="1" allowOverlap="1" wp14:anchorId="4D3EE567" wp14:editId="77F7C704">
+          <wp:anchor distT="0" distB="0" distL="114300" distR="114300" simplePos="0" relativeHeight="251679744" behindDoc="0" locked="0" layoutInCell="1" allowOverlap="1" wp14:anchorId="2AA1DE14" wp14:editId="2B53540A">
             <wp:simplePos x="0" y="0"/>
             <wp:positionH relativeFrom="margin">
-              <wp:align>right</wp:align>
+              <wp:posOffset>879244</wp:posOffset>
             </wp:positionH>
             <wp:positionV relativeFrom="paragraph">
-              <wp:posOffset>5927</wp:posOffset>
+              <wp:posOffset>99348</wp:posOffset>
             </wp:positionV>
-            <wp:extent cx="7315200" cy="2682875"/>
-            <wp:effectExtent l="0" t="0" r="0" b="3175"/>
+            <wp:extent cx="5866011" cy="2992582"/>
+            <wp:effectExtent l="0" t="0" r="1905" b="0"/>
             <wp:wrapNone/>
-            <wp:docPr id="13" name="Picture 13"/>
+            <wp:docPr id="11" name="Picture 11"/>
             <wp:cNvGraphicFramePr>
               <a:graphicFrameLocks xmlns:a="http://schemas.openxmlformats.org/drawingml/2006/main" noChangeAspect="1"/>
             </wp:cNvGraphicFramePr>
@@ -3981,7 +3877,7 @@
                     <pic:cNvPicPr/>
                   </pic:nvPicPr>
                   <pic:blipFill>
-                    <a:blip r:embed="rId14">
+                    <a:blip r:embed="rId14" cstate="print">
                       <a:extLst>
                         <a:ext uri="{28A0092B-C50C-407E-A947-70E740481C1C}">
                           <a14:useLocalDpi xmlns:a14="http://schemas.microsoft.com/office/drawing/2010/main" val="0"/>
@@ -3995,7 +3891,7 @@
                   <pic:spPr>
                     <a:xfrm>
                       <a:off x="0" y="0"/>
-                      <a:ext cx="7315200" cy="2682875"/>
+                      <a:ext cx="5866011" cy="2992582"/>
                     </a:xfrm>
                     <a:prstGeom prst="rect">
                       <a:avLst/>
@@ -4087,21 +3983,33 @@
     </w:p>
     <w:p>
       <w:pPr>
-        <w:ind w:left="180"/>
         <w:jc w:val="both"/>
-        <w:rPr>
-          <w:rFonts w:asciiTheme="majorBidi" w:hAnsiTheme="majorBidi" w:cstheme="majorBidi"/>
-          <w:sz w:val="28"/>
-          <w:szCs w:val="28"/>
-        </w:rPr>
-      </w:pPr>
-      <w:r>
         <w:rPr>
           <w:rFonts w:asciiTheme="majorBidi" w:hAnsiTheme="majorBidi" w:cstheme="majorBidi"/>
           <w:color w:val="4472C4" w:themeColor="accent1"/>
           <w:sz w:val="32"/>
           <w:szCs w:val="32"/>
         </w:rPr>
+      </w:pPr>
+    </w:p>
+    <w:p>
+      <w:pPr>
+        <w:ind w:left="180"/>
+        <w:jc w:val="both"/>
+        <w:rPr>
+          <w:rFonts w:asciiTheme="majorBidi" w:hAnsiTheme="majorBidi" w:cstheme="majorBidi"/>
+          <w:sz w:val="28"/>
+          <w:szCs w:val="28"/>
+        </w:rPr>
+      </w:pPr>
+      <w:r>
+        <w:rPr>
+          <w:rFonts w:asciiTheme="majorBidi" w:hAnsiTheme="majorBidi" w:cstheme="majorBidi"/>
+          <w:color w:val="4472C4" w:themeColor="accent1"/>
+          <w:sz w:val="32"/>
+          <w:szCs w:val="32"/>
+        </w:rPr>
+        <w:lastRenderedPageBreak/>
         <w:t xml:space="preserve">Comment: </w:t>
       </w:r>
       <w:r>
@@ -4144,7 +4052,23 @@
           <w:sz w:val="28"/>
           <w:szCs w:val="28"/>
         </w:rPr>
-        <w:t xml:space="preserve"> deadline at 10</w:t>
+        <w:t xml:space="preserve"> deadline at </w:t>
+      </w:r>
+      <w:r>
+        <w:rPr>
+          <w:rFonts w:asciiTheme="majorBidi" w:hAnsiTheme="majorBidi" w:cstheme="majorBidi"/>
+          <w:sz w:val="28"/>
+          <w:szCs w:val="28"/>
+        </w:rPr>
+        <w:t>2</w:t>
+      </w:r>
+      <w:r>
+        <w:rPr>
+          <w:rFonts w:asciiTheme="majorBidi" w:hAnsiTheme="majorBidi" w:cstheme="majorBidi"/>
+          <w:sz w:val="28"/>
+          <w:szCs w:val="28"/>
+        </w:rPr>
+        <w:t>0</w:t>
       </w:r>
       <w:r>
         <w:rPr>
@@ -4214,99 +4138,52 @@
         </w:rPr>
         <w:t xml:space="preserve"> </w:t>
       </w:r>
-      <w:r>
-        <w:rPr>
-          <w:rFonts w:asciiTheme="majorBidi" w:hAnsiTheme="majorBidi" w:cstheme="majorBidi"/>
-          <w:sz w:val="28"/>
-          <w:szCs w:val="28"/>
-        </w:rPr>
-        <w:t xml:space="preserve">Since the </w:t>
-      </w:r>
-      <w:proofErr w:type="spellStart"/>
-      <w:r>
-        <w:rPr>
-          <w:rFonts w:asciiTheme="majorBidi" w:hAnsiTheme="majorBidi" w:cstheme="majorBidi"/>
-          <w:sz w:val="28"/>
-          <w:szCs w:val="28"/>
-        </w:rPr>
-        <w:t>Periodic_Transmitter</w:t>
-      </w:r>
-      <w:proofErr w:type="spellEnd"/>
-      <w:r>
-        <w:rPr>
-          <w:rFonts w:asciiTheme="majorBidi" w:hAnsiTheme="majorBidi" w:cstheme="majorBidi"/>
-          <w:sz w:val="28"/>
-          <w:szCs w:val="28"/>
-        </w:rPr>
-        <w:t xml:space="preserve"> Task has got the farthest deadline and each task is set to come every 60</w:t>
-      </w:r>
-      <w:r>
-        <w:rPr>
-          <w:rFonts w:asciiTheme="majorBidi" w:hAnsiTheme="majorBidi" w:cstheme="majorBidi"/>
-          <w:sz w:val="28"/>
-          <w:szCs w:val="28"/>
-        </w:rPr>
-        <w:t xml:space="preserve"> </w:t>
-      </w:r>
-      <w:r>
-        <w:rPr>
-          <w:rFonts w:asciiTheme="majorBidi" w:hAnsiTheme="majorBidi" w:cstheme="majorBidi"/>
-          <w:sz w:val="28"/>
-          <w:szCs w:val="28"/>
-        </w:rPr>
-        <w:t xml:space="preserve">milliseconds using </w:t>
-      </w:r>
-      <w:proofErr w:type="spellStart"/>
-      <w:r>
-        <w:rPr>
-          <w:rFonts w:asciiTheme="majorBidi" w:hAnsiTheme="majorBidi" w:cstheme="majorBidi"/>
-          <w:sz w:val="28"/>
-          <w:szCs w:val="28"/>
-        </w:rPr>
-        <w:t>vTaskDelayUntil</w:t>
-      </w:r>
-      <w:proofErr w:type="spellEnd"/>
-      <w:r>
-        <w:rPr>
-          <w:rFonts w:asciiTheme="majorBidi" w:hAnsiTheme="majorBidi" w:cstheme="majorBidi"/>
-          <w:sz w:val="28"/>
-          <w:szCs w:val="28"/>
-        </w:rPr>
-        <w:t>() function, it constantly gets interrupted throughout the timeline. To fix this we can increase the period at which each task comes to be 100 milliseconds and now no preemption would take place, yet the idle task would be schedules as there will be periods of no task running as shown below:</w:t>
-      </w:r>
+    </w:p>
+    <w:p>
+      <w:pPr>
+        <w:ind w:left="180"/>
+        <w:jc w:val="both"/>
+        <w:rPr>
+          <w:rFonts w:asciiTheme="majorBidi" w:hAnsiTheme="majorBidi" w:cstheme="majorBidi"/>
+          <w:sz w:val="28"/>
+          <w:szCs w:val="28"/>
+        </w:rPr>
+      </w:pPr>
     </w:p>
     <w:p>
       <w:pPr>
         <w:pStyle w:val="NormalWeb"/>
+        <w:numPr>
+          <w:ilvl w:val="1"/>
+          <w:numId w:val="3"/>
+        </w:numPr>
         <w:spacing w:before="0" w:beforeAutospacing="0" w:after="225" w:afterAutospacing="0"/>
         <w:rPr>
           <w:rFonts w:asciiTheme="majorBidi" w:hAnsiTheme="majorBidi" w:cstheme="majorBidi"/>
+          <w:sz w:val="28"/>
+          <w:szCs w:val="28"/>
+        </w:rPr>
+      </w:pPr>
+      <w:r>
+        <w:rPr>
+          <w:rFonts w:asciiTheme="majorBidi" w:hAnsiTheme="majorBidi" w:cstheme="majorBidi"/>
           <w:color w:val="525C65"/>
           <w:sz w:val="28"/>
           <w:szCs w:val="28"/>
         </w:rPr>
-      </w:pPr>
-      <w:r>
-        <w:rPr>
-          <w:rFonts w:asciiTheme="majorBidi" w:hAnsiTheme="majorBidi" w:cstheme="majorBidi"/>
-          <w:noProof/>
-          <w:color w:val="525C65"/>
-          <w:sz w:val="28"/>
-          <w:szCs w:val="28"/>
-        </w:rPr>
         <w:drawing>
-          <wp:anchor distT="0" distB="0" distL="114300" distR="114300" simplePos="0" relativeHeight="251667456" behindDoc="0" locked="0" layoutInCell="1" allowOverlap="1" wp14:anchorId="1E1CE1A2" wp14:editId="779CE4B1">
+          <wp:anchor distT="0" distB="0" distL="114300" distR="114300" simplePos="0" relativeHeight="251680768" behindDoc="0" locked="0" layoutInCell="1" allowOverlap="1" wp14:anchorId="10DACCD2" wp14:editId="484444C8">
             <wp:simplePos x="0" y="0"/>
             <wp:positionH relativeFrom="margin">
-              <wp:posOffset>-8467</wp:posOffset>
+              <wp:posOffset>659188</wp:posOffset>
             </wp:positionH>
             <wp:positionV relativeFrom="paragraph">
-              <wp:posOffset>182880</wp:posOffset>
+              <wp:posOffset>678815</wp:posOffset>
             </wp:positionV>
-            <wp:extent cx="7315200" cy="2605405"/>
-            <wp:effectExtent l="0" t="0" r="0" b="4445"/>
+            <wp:extent cx="6019681" cy="3020291"/>
+            <wp:effectExtent l="0" t="0" r="635" b="8890"/>
             <wp:wrapNone/>
-            <wp:docPr id="12" name="Picture 12"/>
+            <wp:docPr id="16" name="Picture 16"/>
             <wp:cNvGraphicFramePr>
               <a:graphicFrameLocks xmlns:a="http://schemas.openxmlformats.org/drawingml/2006/main" noChangeAspect="1"/>
             </wp:cNvGraphicFramePr>
@@ -4332,7 +4209,7 @@
                   <pic:spPr>
                     <a:xfrm>
                       <a:off x="0" y="0"/>
-                      <a:ext cx="7315200" cy="2605405"/>
+                      <a:ext cx="6019681" cy="3020291"/>
                     </a:xfrm>
                     <a:prstGeom prst="rect">
                       <a:avLst/>
@@ -4350,6 +4227,154 @@
           </wp:anchor>
         </w:drawing>
       </w:r>
+      <w:r>
+        <w:rPr>
+          <w:rFonts w:asciiTheme="majorBidi" w:hAnsiTheme="majorBidi" w:cstheme="majorBidi"/>
+          <w:color w:val="4472C4" w:themeColor="accent1"/>
+          <w:sz w:val="28"/>
+          <w:szCs w:val="28"/>
+        </w:rPr>
+        <w:t>After adding heavier loads:</w:t>
+      </w:r>
+      <w:r>
+        <w:rPr>
+          <w:rFonts w:asciiTheme="majorBidi" w:hAnsiTheme="majorBidi" w:cstheme="majorBidi"/>
+          <w:color w:val="525C65"/>
+          <w:sz w:val="28"/>
+          <w:szCs w:val="28"/>
+        </w:rPr>
+        <w:t xml:space="preserve"> </w:t>
+      </w:r>
+      <w:r>
+        <w:rPr>
+          <w:rFonts w:asciiTheme="majorBidi" w:hAnsiTheme="majorBidi" w:cstheme="majorBidi"/>
+          <w:sz w:val="28"/>
+          <w:szCs w:val="28"/>
+        </w:rPr>
+        <w:t>(</w:t>
+      </w:r>
+      <w:r>
+        <w:rPr>
+          <w:rFonts w:asciiTheme="majorBidi" w:hAnsiTheme="majorBidi" w:cstheme="majorBidi"/>
+          <w:sz w:val="28"/>
+          <w:szCs w:val="28"/>
+        </w:rPr>
+        <w:t xml:space="preserve">Tick Hook, </w:t>
+      </w:r>
+      <w:r>
+        <w:rPr>
+          <w:rFonts w:asciiTheme="majorBidi" w:hAnsiTheme="majorBidi" w:cstheme="majorBidi"/>
+          <w:sz w:val="28"/>
+          <w:szCs w:val="28"/>
+        </w:rPr>
+        <w:t>Idle Task, Button1</w:t>
+      </w:r>
+      <w:r>
+        <w:rPr>
+          <w:rFonts w:asciiTheme="majorBidi" w:hAnsiTheme="majorBidi" w:cstheme="majorBidi"/>
+          <w:sz w:val="28"/>
+          <w:szCs w:val="28"/>
+        </w:rPr>
+        <w:t>-</w:t>
+      </w:r>
+      <w:r>
+        <w:rPr>
+          <w:rFonts w:asciiTheme="majorBidi" w:hAnsiTheme="majorBidi" w:cstheme="majorBidi"/>
+          <w:sz w:val="28"/>
+          <w:szCs w:val="28"/>
+        </w:rPr>
+        <w:t>Monitor, Button2</w:t>
+      </w:r>
+      <w:r>
+        <w:rPr>
+          <w:rFonts w:asciiTheme="majorBidi" w:hAnsiTheme="majorBidi" w:cstheme="majorBidi"/>
+          <w:sz w:val="28"/>
+          <w:szCs w:val="28"/>
+        </w:rPr>
+        <w:t>-</w:t>
+      </w:r>
+      <w:r>
+        <w:rPr>
+          <w:rFonts w:asciiTheme="majorBidi" w:hAnsiTheme="majorBidi" w:cstheme="majorBidi"/>
+          <w:sz w:val="28"/>
+          <w:szCs w:val="28"/>
+        </w:rPr>
+        <w:t>Monitor, Periodic</w:t>
+      </w:r>
+      <w:r>
+        <w:rPr>
+          <w:rFonts w:asciiTheme="majorBidi" w:hAnsiTheme="majorBidi" w:cstheme="majorBidi"/>
+          <w:sz w:val="28"/>
+          <w:szCs w:val="28"/>
+        </w:rPr>
+        <w:t>-</w:t>
+      </w:r>
+      <w:r>
+        <w:rPr>
+          <w:rFonts w:asciiTheme="majorBidi" w:hAnsiTheme="majorBidi" w:cstheme="majorBidi"/>
+          <w:sz w:val="28"/>
+          <w:szCs w:val="28"/>
+        </w:rPr>
+        <w:t xml:space="preserve">Transmitter, </w:t>
+      </w:r>
+      <w:proofErr w:type="spellStart"/>
+      <w:r>
+        <w:rPr>
+          <w:rFonts w:asciiTheme="majorBidi" w:hAnsiTheme="majorBidi" w:cstheme="majorBidi"/>
+          <w:sz w:val="28"/>
+          <w:szCs w:val="28"/>
+        </w:rPr>
+        <w:t>Uart</w:t>
+      </w:r>
+      <w:proofErr w:type="spellEnd"/>
+      <w:r>
+        <w:rPr>
+          <w:rFonts w:asciiTheme="majorBidi" w:hAnsiTheme="majorBidi" w:cstheme="majorBidi"/>
+          <w:sz w:val="28"/>
+          <w:szCs w:val="28"/>
+        </w:rPr>
+        <w:t>-</w:t>
+      </w:r>
+      <w:r>
+        <w:rPr>
+          <w:rFonts w:asciiTheme="majorBidi" w:hAnsiTheme="majorBidi" w:cstheme="majorBidi"/>
+          <w:sz w:val="28"/>
+          <w:szCs w:val="28"/>
+        </w:rPr>
+        <w:t>Receiver, Load1</w:t>
+      </w:r>
+      <w:r>
+        <w:rPr>
+          <w:rFonts w:asciiTheme="majorBidi" w:hAnsiTheme="majorBidi" w:cstheme="majorBidi"/>
+          <w:sz w:val="28"/>
+          <w:szCs w:val="28"/>
+        </w:rPr>
+        <w:t>-</w:t>
+      </w:r>
+      <w:r>
+        <w:rPr>
+          <w:rFonts w:asciiTheme="majorBidi" w:hAnsiTheme="majorBidi" w:cstheme="majorBidi"/>
+          <w:sz w:val="28"/>
+          <w:szCs w:val="28"/>
+        </w:rPr>
+        <w:t>Simulaion and Load2</w:t>
+      </w:r>
+      <w:r>
+        <w:rPr>
+          <w:rFonts w:asciiTheme="majorBidi" w:hAnsiTheme="majorBidi" w:cstheme="majorBidi"/>
+          <w:sz w:val="28"/>
+          <w:szCs w:val="28"/>
+        </w:rPr>
+        <w:t>-</w:t>
+      </w:r>
+      <w:r>
+        <w:rPr>
+          <w:rFonts w:asciiTheme="majorBidi" w:hAnsiTheme="majorBidi" w:cstheme="majorBidi"/>
+          <w:sz w:val="28"/>
+          <w:szCs w:val="28"/>
+        </w:rPr>
+        <w:t>Simulation respectively)</w:t>
+      </w:r>
     </w:p>
     <w:p>
       <w:pPr>
@@ -4362,315 +4387,6 @@
           <w:szCs w:val="28"/>
         </w:rPr>
       </w:pPr>
-    </w:p>
-    <w:p>
-      <w:pPr>
-        <w:pStyle w:val="NormalWeb"/>
-        <w:spacing w:before="0" w:beforeAutospacing="0" w:after="225" w:afterAutospacing="0"/>
-        <w:rPr>
-          <w:rFonts w:asciiTheme="majorBidi" w:hAnsiTheme="majorBidi" w:cstheme="majorBidi"/>
-          <w:color w:val="525C65"/>
-          <w:sz w:val="28"/>
-          <w:szCs w:val="28"/>
-        </w:rPr>
-      </w:pPr>
-    </w:p>
-    <w:p>
-      <w:pPr>
-        <w:pStyle w:val="NormalWeb"/>
-        <w:spacing w:before="0" w:beforeAutospacing="0" w:after="225" w:afterAutospacing="0"/>
-        <w:rPr>
-          <w:rFonts w:asciiTheme="majorBidi" w:hAnsiTheme="majorBidi" w:cstheme="majorBidi"/>
-          <w:color w:val="525C65"/>
-          <w:sz w:val="28"/>
-          <w:szCs w:val="28"/>
-        </w:rPr>
-      </w:pPr>
-    </w:p>
-    <w:p>
-      <w:pPr>
-        <w:rPr>
-          <w:rFonts w:asciiTheme="majorBidi" w:hAnsiTheme="majorBidi" w:cstheme="majorBidi"/>
-          <w:color w:val="4472C4" w:themeColor="accent1"/>
-          <w:sz w:val="28"/>
-          <w:szCs w:val="28"/>
-        </w:rPr>
-      </w:pPr>
-      <w:r>
-        <w:rPr>
-          <w:rFonts w:asciiTheme="majorBidi" w:hAnsiTheme="majorBidi" w:cstheme="majorBidi"/>
-          <w:color w:val="4472C4" w:themeColor="accent1"/>
-          <w:sz w:val="28"/>
-          <w:szCs w:val="28"/>
-        </w:rPr>
-        <w:br w:type="page"/>
-      </w:r>
-    </w:p>
-    <w:p>
-      <w:pPr>
-        <w:pStyle w:val="NormalWeb"/>
-        <w:numPr>
-          <w:ilvl w:val="1"/>
-          <w:numId w:val="3"/>
-        </w:numPr>
-        <w:spacing w:before="0" w:beforeAutospacing="0" w:after="225" w:afterAutospacing="0"/>
-        <w:rPr>
-          <w:rFonts w:asciiTheme="majorBidi" w:hAnsiTheme="majorBidi" w:cstheme="majorBidi"/>
-          <w:color w:val="525C65"/>
-          <w:sz w:val="28"/>
-          <w:szCs w:val="28"/>
-        </w:rPr>
-      </w:pPr>
-      <w:r>
-        <w:rPr>
-          <w:rFonts w:asciiTheme="majorBidi" w:hAnsiTheme="majorBidi" w:cstheme="majorBidi"/>
-          <w:color w:val="4472C4" w:themeColor="accent1"/>
-          <w:sz w:val="28"/>
-          <w:szCs w:val="28"/>
-        </w:rPr>
-        <w:lastRenderedPageBreak/>
-        <w:t>After adding heavier loads</w:t>
-      </w:r>
-      <w:r>
-        <w:rPr>
-          <w:rFonts w:asciiTheme="majorBidi" w:hAnsiTheme="majorBidi" w:cstheme="majorBidi"/>
-          <w:color w:val="4472C4" w:themeColor="accent1"/>
-          <w:sz w:val="28"/>
-          <w:szCs w:val="28"/>
-        </w:rPr>
-        <w:t>:</w:t>
-      </w:r>
-      <w:r>
-        <w:rPr>
-          <w:rFonts w:asciiTheme="majorBidi" w:hAnsiTheme="majorBidi" w:cstheme="majorBidi"/>
-          <w:color w:val="525C65"/>
-          <w:sz w:val="28"/>
-          <w:szCs w:val="28"/>
-        </w:rPr>
-        <w:t xml:space="preserve"> </w:t>
-      </w:r>
-      <w:r>
-        <w:rPr>
-          <w:rFonts w:asciiTheme="majorBidi" w:hAnsiTheme="majorBidi" w:cstheme="majorBidi"/>
-          <w:sz w:val="28"/>
-          <w:szCs w:val="28"/>
-        </w:rPr>
-        <w:t>(</w:t>
-      </w:r>
-      <w:r>
-        <w:rPr>
-          <w:rFonts w:asciiTheme="majorBidi" w:hAnsiTheme="majorBidi" w:cstheme="majorBidi"/>
-          <w:sz w:val="28"/>
-          <w:szCs w:val="28"/>
-        </w:rPr>
-        <w:t xml:space="preserve">Tick Hook, </w:t>
-      </w:r>
-      <w:r>
-        <w:rPr>
-          <w:rFonts w:asciiTheme="majorBidi" w:hAnsiTheme="majorBidi" w:cstheme="majorBidi"/>
-          <w:sz w:val="28"/>
-          <w:szCs w:val="28"/>
-        </w:rPr>
-        <w:t>Idle Task, Button1</w:t>
-      </w:r>
-      <w:r>
-        <w:rPr>
-          <w:rFonts w:asciiTheme="majorBidi" w:hAnsiTheme="majorBidi" w:cstheme="majorBidi"/>
-          <w:sz w:val="28"/>
-          <w:szCs w:val="28"/>
-        </w:rPr>
-        <w:t>-</w:t>
-      </w:r>
-      <w:r>
-        <w:rPr>
-          <w:rFonts w:asciiTheme="majorBidi" w:hAnsiTheme="majorBidi" w:cstheme="majorBidi"/>
-          <w:sz w:val="28"/>
-          <w:szCs w:val="28"/>
-        </w:rPr>
-        <w:t>Monitor, Button2</w:t>
-      </w:r>
-      <w:r>
-        <w:rPr>
-          <w:rFonts w:asciiTheme="majorBidi" w:hAnsiTheme="majorBidi" w:cstheme="majorBidi"/>
-          <w:sz w:val="28"/>
-          <w:szCs w:val="28"/>
-        </w:rPr>
-        <w:t>-</w:t>
-      </w:r>
-      <w:r>
-        <w:rPr>
-          <w:rFonts w:asciiTheme="majorBidi" w:hAnsiTheme="majorBidi" w:cstheme="majorBidi"/>
-          <w:sz w:val="28"/>
-          <w:szCs w:val="28"/>
-        </w:rPr>
-        <w:t>Monitor, Periodic</w:t>
-      </w:r>
-      <w:r>
-        <w:rPr>
-          <w:rFonts w:asciiTheme="majorBidi" w:hAnsiTheme="majorBidi" w:cstheme="majorBidi"/>
-          <w:sz w:val="28"/>
-          <w:szCs w:val="28"/>
-        </w:rPr>
-        <w:t>-</w:t>
-      </w:r>
-      <w:r>
-        <w:rPr>
-          <w:rFonts w:asciiTheme="majorBidi" w:hAnsiTheme="majorBidi" w:cstheme="majorBidi"/>
-          <w:sz w:val="28"/>
-          <w:szCs w:val="28"/>
-        </w:rPr>
-        <w:t xml:space="preserve">Transmitter, </w:t>
-      </w:r>
-      <w:proofErr w:type="spellStart"/>
-      <w:r>
-        <w:rPr>
-          <w:rFonts w:asciiTheme="majorBidi" w:hAnsiTheme="majorBidi" w:cstheme="majorBidi"/>
-          <w:sz w:val="28"/>
-          <w:szCs w:val="28"/>
-        </w:rPr>
-        <w:t>Uart</w:t>
-      </w:r>
-      <w:proofErr w:type="spellEnd"/>
-      <w:r>
-        <w:rPr>
-          <w:rFonts w:asciiTheme="majorBidi" w:hAnsiTheme="majorBidi" w:cstheme="majorBidi"/>
-          <w:sz w:val="28"/>
-          <w:szCs w:val="28"/>
-        </w:rPr>
-        <w:t>-</w:t>
-      </w:r>
-      <w:r>
-        <w:rPr>
-          <w:rFonts w:asciiTheme="majorBidi" w:hAnsiTheme="majorBidi" w:cstheme="majorBidi"/>
-          <w:sz w:val="28"/>
-          <w:szCs w:val="28"/>
-        </w:rPr>
-        <w:t>Receiver, Load1</w:t>
-      </w:r>
-      <w:r>
-        <w:rPr>
-          <w:rFonts w:asciiTheme="majorBidi" w:hAnsiTheme="majorBidi" w:cstheme="majorBidi"/>
-          <w:sz w:val="28"/>
-          <w:szCs w:val="28"/>
-        </w:rPr>
-        <w:t>-</w:t>
-      </w:r>
-      <w:r>
-        <w:rPr>
-          <w:rFonts w:asciiTheme="majorBidi" w:hAnsiTheme="majorBidi" w:cstheme="majorBidi"/>
-          <w:sz w:val="28"/>
-          <w:szCs w:val="28"/>
-        </w:rPr>
-        <w:t>Simulaion</w:t>
-      </w:r>
-      <w:r>
-        <w:rPr>
-          <w:rFonts w:asciiTheme="majorBidi" w:hAnsiTheme="majorBidi" w:cstheme="majorBidi"/>
-          <w:sz w:val="28"/>
-          <w:szCs w:val="28"/>
-        </w:rPr>
-        <w:t xml:space="preserve"> and Load2</w:t>
-      </w:r>
-      <w:r>
-        <w:rPr>
-          <w:rFonts w:asciiTheme="majorBidi" w:hAnsiTheme="majorBidi" w:cstheme="majorBidi"/>
-          <w:sz w:val="28"/>
-          <w:szCs w:val="28"/>
-        </w:rPr>
-        <w:t>-</w:t>
-      </w:r>
-      <w:r>
-        <w:rPr>
-          <w:rFonts w:asciiTheme="majorBidi" w:hAnsiTheme="majorBidi" w:cstheme="majorBidi"/>
-          <w:sz w:val="28"/>
-          <w:szCs w:val="28"/>
-        </w:rPr>
-        <w:t>Simulation respectively</w:t>
-      </w:r>
-      <w:r>
-        <w:rPr>
-          <w:rFonts w:asciiTheme="majorBidi" w:hAnsiTheme="majorBidi" w:cstheme="majorBidi"/>
-          <w:sz w:val="28"/>
-          <w:szCs w:val="28"/>
-        </w:rPr>
-        <w:t>)</w:t>
-      </w:r>
-    </w:p>
-    <w:p>
-      <w:pPr>
-        <w:pStyle w:val="NormalWeb"/>
-        <w:spacing w:before="0" w:beforeAutospacing="0" w:after="225" w:afterAutospacing="0"/>
-        <w:rPr>
-          <w:rFonts w:asciiTheme="majorBidi" w:hAnsiTheme="majorBidi" w:cstheme="majorBidi"/>
-          <w:color w:val="525C65"/>
-          <w:sz w:val="28"/>
-          <w:szCs w:val="28"/>
-        </w:rPr>
-      </w:pPr>
-      <w:r>
-        <w:rPr>
-          <w:rFonts w:asciiTheme="majorBidi" w:hAnsiTheme="majorBidi" w:cstheme="majorBidi"/>
-          <w:noProof/>
-          <w:color w:val="525C65"/>
-          <w:sz w:val="28"/>
-          <w:szCs w:val="28"/>
-        </w:rPr>
-        <w:drawing>
-          <wp:anchor distT="0" distB="0" distL="114300" distR="114300" simplePos="0" relativeHeight="251669504" behindDoc="0" locked="0" layoutInCell="1" allowOverlap="1" wp14:anchorId="2D1377CA" wp14:editId="15CD4967">
-            <wp:simplePos x="0" y="0"/>
-            <wp:positionH relativeFrom="column">
-              <wp:posOffset>0</wp:posOffset>
-            </wp:positionH>
-            <wp:positionV relativeFrom="paragraph">
-              <wp:posOffset>-2752</wp:posOffset>
-            </wp:positionV>
-            <wp:extent cx="7315200" cy="2834005"/>
-            <wp:effectExtent l="0" t="0" r="0" b="4445"/>
-            <wp:wrapNone/>
-            <wp:docPr id="14" name="Picture 14"/>
-            <wp:cNvGraphicFramePr>
-              <a:graphicFrameLocks xmlns:a="http://schemas.openxmlformats.org/drawingml/2006/main" noChangeAspect="1"/>
-            </wp:cNvGraphicFramePr>
-            <a:graphic xmlns:a="http://schemas.openxmlformats.org/drawingml/2006/main">
-              <a:graphicData uri="http://schemas.openxmlformats.org/drawingml/2006/picture">
-                <pic:pic xmlns:pic="http://schemas.openxmlformats.org/drawingml/2006/picture">
-                  <pic:nvPicPr>
-                    <pic:cNvPr id="1" name=""/>
-                    <pic:cNvPicPr/>
-                  </pic:nvPicPr>
-                  <pic:blipFill>
-                    <a:blip r:embed="rId16">
-                      <a:extLst>
-                        <a:ext uri="{28A0092B-C50C-407E-A947-70E740481C1C}">
-                          <a14:useLocalDpi xmlns:a14="http://schemas.microsoft.com/office/drawing/2010/main" val="0"/>
-                        </a:ext>
-                      </a:extLst>
-                    </a:blip>
-                    <a:stretch>
-                      <a:fillRect/>
-                    </a:stretch>
-                  </pic:blipFill>
-                  <pic:spPr>
-                    <a:xfrm>
-                      <a:off x="0" y="0"/>
-                      <a:ext cx="7315200" cy="2834005"/>
-                    </a:xfrm>
-                    <a:prstGeom prst="rect">
-                      <a:avLst/>
-                    </a:prstGeom>
-                  </pic:spPr>
-                </pic:pic>
-              </a:graphicData>
-            </a:graphic>
-            <wp14:sizeRelH relativeFrom="page">
-              <wp14:pctWidth>0</wp14:pctWidth>
-            </wp14:sizeRelH>
-            <wp14:sizeRelV relativeFrom="page">
-              <wp14:pctHeight>0</wp14:pctHeight>
-            </wp14:sizeRelV>
-          </wp:anchor>
-        </w:drawing>
-      </w:r>
     </w:p>
     <w:p>
       <w:pPr>
@@ -4834,79 +4550,19 @@
           <w:sz w:val="28"/>
           <w:szCs w:val="28"/>
         </w:rPr>
-        <w:t xml:space="preserve"> at a deadline of 20 milliseconds and so on according to nearest deadline, yet the system is already overloaded so many tasks miss their deadline making the system </w:t>
-      </w:r>
-      <w:proofErr w:type="spellStart"/>
-      <w:r>
-        <w:rPr>
-          <w:rFonts w:asciiTheme="majorBidi" w:hAnsiTheme="majorBidi" w:cstheme="majorBidi"/>
-          <w:sz w:val="28"/>
-          <w:szCs w:val="28"/>
-        </w:rPr>
-        <w:t>unschedualable</w:t>
-      </w:r>
-      <w:proofErr w:type="spellEnd"/>
-      <w:r>
-        <w:rPr>
-          <w:rFonts w:asciiTheme="majorBidi" w:hAnsiTheme="majorBidi" w:cstheme="majorBidi"/>
-          <w:sz w:val="28"/>
-          <w:szCs w:val="28"/>
-        </w:rPr>
-        <w:t xml:space="preserve"> as was previously observed from </w:t>
-      </w:r>
-      <w:proofErr w:type="spellStart"/>
-      <w:r>
-        <w:rPr>
-          <w:rFonts w:asciiTheme="majorBidi" w:hAnsiTheme="majorBidi" w:cstheme="majorBidi"/>
-          <w:sz w:val="28"/>
-          <w:szCs w:val="28"/>
-        </w:rPr>
-        <w:t>Simso</w:t>
-      </w:r>
-      <w:proofErr w:type="spellEnd"/>
-      <w:r>
-        <w:rPr>
-          <w:rFonts w:asciiTheme="majorBidi" w:hAnsiTheme="majorBidi" w:cstheme="majorBidi"/>
-          <w:sz w:val="28"/>
-          <w:szCs w:val="28"/>
-        </w:rPr>
-        <w:t xml:space="preserve"> Offline Simulator</w:t>
-      </w:r>
-      <w:r>
-        <w:rPr>
-          <w:rFonts w:asciiTheme="majorBidi" w:hAnsiTheme="majorBidi" w:cstheme="majorBidi"/>
-          <w:sz w:val="28"/>
-          <w:szCs w:val="28"/>
-        </w:rPr>
-        <w:t xml:space="preserve"> and the analytical method calculations</w:t>
-      </w:r>
-      <w:r>
-        <w:rPr>
-          <w:rFonts w:asciiTheme="majorBidi" w:hAnsiTheme="majorBidi" w:cstheme="majorBidi"/>
-          <w:sz w:val="28"/>
-          <w:szCs w:val="28"/>
-        </w:rPr>
-        <w:t xml:space="preserve">. </w:t>
-      </w:r>
-      <w:r>
-        <w:rPr>
-          <w:rFonts w:asciiTheme="majorBidi" w:hAnsiTheme="majorBidi" w:cstheme="majorBidi"/>
-          <w:sz w:val="28"/>
-          <w:szCs w:val="28"/>
-        </w:rPr>
-        <w:t xml:space="preserve"> </w:t>
-      </w:r>
-      <w:r>
-        <w:rPr>
-          <w:rFonts w:asciiTheme="majorBidi" w:hAnsiTheme="majorBidi" w:cstheme="majorBidi"/>
-          <w:sz w:val="28"/>
-          <w:szCs w:val="28"/>
-        </w:rPr>
-        <w:t>Tick Hook is still cloudy as it comes every 1 millisecond.</w:t>
+        <w:t xml:space="preserve"> at a deadline of 20 milliseconds and so on according to nearest deadline</w:t>
+      </w:r>
+      <w:r>
+        <w:rPr>
+          <w:rFonts w:asciiTheme="majorBidi" w:hAnsiTheme="majorBidi" w:cstheme="majorBidi"/>
+          <w:sz w:val="28"/>
+          <w:szCs w:val="28"/>
+        </w:rPr>
+        <w:t>. Tick hook is still so cloudy as it comes every 1ms.</w:t>
       </w:r>
     </w:p>
     <w:sectPr>
-      <w:footerReference w:type="default" r:id="rId17"/>
+      <w:footerReference w:type="default" r:id="rId16"/>
       <w:pgSz w:w="12240" w:h="15840"/>
       <w:pgMar w:top="360" w:right="360" w:bottom="360" w:left="360" w:header="720" w:footer="183" w:gutter="0"/>
       <w:cols w:space="720"/>

</xml_diff>

<commit_message>
done with new calculations after using different UART Transmission method
</commit_message>
<xml_diff>
--- a/Docs/Report/Report.docx
+++ b/Docs/Report/Report.docx
@@ -67,7 +67,6 @@
           <w:szCs w:val="72"/>
         </w:rPr>
       </w:pPr>
-      <w:proofErr w:type="spellStart"/>
       <w:r>
         <w:rPr>
           <w:rFonts w:asciiTheme="majorBidi" w:eastAsia="Times New Roman" w:hAnsiTheme="majorBidi" w:cstheme="majorBidi"/>
@@ -77,7 +76,6 @@
         </w:rPr>
         <w:t>EgFWD</w:t>
       </w:r>
-      <w:proofErr w:type="spellEnd"/>
     </w:p>
     <w:p>
       <w:pPr>
@@ -223,7 +221,6 @@
         </w:rPr>
         <w:t xml:space="preserve">ystem </w:t>
       </w:r>
-      <w:proofErr w:type="spellStart"/>
       <w:r>
         <w:rPr>
           <w:rFonts w:asciiTheme="majorBidi" w:eastAsia="Times New Roman" w:hAnsiTheme="majorBidi" w:cstheme="majorBidi"/>
@@ -240,7 +237,6 @@
         </w:rPr>
         <w:t>yperperiod</w:t>
       </w:r>
-      <w:proofErr w:type="spellEnd"/>
       <w:r>
         <w:rPr>
           <w:rFonts w:asciiTheme="majorBidi" w:eastAsia="Times New Roman" w:hAnsiTheme="majorBidi" w:cstheme="majorBidi"/>
@@ -336,18 +332,8 @@
           <w:sz w:val="28"/>
           <w:szCs w:val="28"/>
         </w:rPr>
-        <w:t xml:space="preserve"> (Total execution time of all tasks during </w:t>
-      </w:r>
-      <w:proofErr w:type="spellStart"/>
-      <w:r>
-        <w:rPr>
-          <w:rFonts w:asciiTheme="majorBidi" w:eastAsia="Times New Roman" w:hAnsiTheme="majorBidi" w:cstheme="majorBidi"/>
-          <w:sz w:val="28"/>
-          <w:szCs w:val="28"/>
-        </w:rPr>
-        <w:t>hyperperiod</w:t>
-      </w:r>
-      <w:proofErr w:type="spellEnd"/>
+        <w:t xml:space="preserve"> (Total execution time of all tasks during hyperperiod</w:t>
+      </w:r>
       <w:r>
         <w:rPr>
           <w:rFonts w:asciiTheme="majorBidi" w:eastAsia="Times New Roman" w:hAnsiTheme="majorBidi" w:cstheme="majorBidi"/>
@@ -372,23 +358,13 @@
         </w:rPr>
         <w:t xml:space="preserve"> </w:t>
       </w:r>
-      <w:proofErr w:type="spellStart"/>
-      <w:r>
-        <w:rPr>
-          <w:rFonts w:asciiTheme="majorBidi" w:eastAsia="Times New Roman" w:hAnsiTheme="majorBidi" w:cstheme="majorBidi"/>
-          <w:sz w:val="28"/>
-          <w:szCs w:val="28"/>
-        </w:rPr>
-        <w:t>hyperperiod</w:t>
-      </w:r>
-      <w:proofErr w:type="spellEnd"/>
-      <w:r>
-        <w:rPr>
-          <w:rFonts w:asciiTheme="majorBidi" w:eastAsia="Times New Roman" w:hAnsiTheme="majorBidi" w:cstheme="majorBidi"/>
-          <w:sz w:val="28"/>
-          <w:szCs w:val="28"/>
-        </w:rPr>
-        <w:t>)</w:t>
+      <w:r>
+        <w:rPr>
+          <w:rFonts w:asciiTheme="majorBidi" w:eastAsia="Times New Roman" w:hAnsiTheme="majorBidi" w:cstheme="majorBidi"/>
+          <w:sz w:val="28"/>
+          <w:szCs w:val="28"/>
+        </w:rPr>
+        <w:t>hyperperiod)</w:t>
       </w:r>
     </w:p>
     <w:p>
@@ -445,7 +421,71 @@
           <w:sz w:val="28"/>
           <w:szCs w:val="28"/>
         </w:rPr>
-        <w:t>(17*2 + 17*2 + 17.6*1 + 0.00084*5) /100</w:t>
+        <w:t>(</w:t>
+      </w:r>
+      <w:r>
+        <w:rPr>
+          <w:rFonts w:asciiTheme="majorBidi" w:eastAsia="Times New Roman" w:hAnsiTheme="majorBidi" w:cstheme="majorBidi"/>
+          <w:sz w:val="28"/>
+          <w:szCs w:val="28"/>
+        </w:rPr>
+        <w:t>0.28</w:t>
+      </w:r>
+      <w:r>
+        <w:rPr>
+          <w:rFonts w:asciiTheme="majorBidi" w:eastAsia="Times New Roman" w:hAnsiTheme="majorBidi" w:cstheme="majorBidi"/>
+          <w:sz w:val="28"/>
+          <w:szCs w:val="28"/>
+        </w:rPr>
+        <w:t xml:space="preserve">*2 + </w:t>
+      </w:r>
+      <w:r>
+        <w:rPr>
+          <w:rFonts w:asciiTheme="majorBidi" w:eastAsia="Times New Roman" w:hAnsiTheme="majorBidi" w:cstheme="majorBidi"/>
+          <w:sz w:val="28"/>
+          <w:szCs w:val="28"/>
+        </w:rPr>
+        <w:t>0.28</w:t>
+      </w:r>
+      <w:r>
+        <w:rPr>
+          <w:rFonts w:asciiTheme="majorBidi" w:eastAsia="Times New Roman" w:hAnsiTheme="majorBidi" w:cstheme="majorBidi"/>
+          <w:sz w:val="28"/>
+          <w:szCs w:val="28"/>
+        </w:rPr>
+        <w:t xml:space="preserve">*2 + </w:t>
+      </w:r>
+      <w:r>
+        <w:rPr>
+          <w:rFonts w:asciiTheme="majorBidi" w:eastAsia="Times New Roman" w:hAnsiTheme="majorBidi" w:cstheme="majorBidi"/>
+          <w:sz w:val="28"/>
+          <w:szCs w:val="28"/>
+        </w:rPr>
+        <w:t>0.285</w:t>
+      </w:r>
+      <w:r>
+        <w:rPr>
+          <w:rFonts w:asciiTheme="majorBidi" w:eastAsia="Times New Roman" w:hAnsiTheme="majorBidi" w:cstheme="majorBidi"/>
+          <w:sz w:val="28"/>
+          <w:szCs w:val="28"/>
+        </w:rPr>
+        <w:t>*1 + 0.0</w:t>
+      </w:r>
+      <w:r>
+        <w:rPr>
+          <w:rFonts w:asciiTheme="majorBidi" w:eastAsia="Times New Roman" w:hAnsiTheme="majorBidi" w:cstheme="majorBidi"/>
+          <w:sz w:val="28"/>
+          <w:szCs w:val="28"/>
+        </w:rPr>
+        <w:t>03</w:t>
+      </w:r>
+      <w:r>
+        <w:rPr>
+          <w:rFonts w:asciiTheme="majorBidi" w:eastAsia="Times New Roman" w:hAnsiTheme="majorBidi" w:cstheme="majorBidi"/>
+          <w:sz w:val="28"/>
+          <w:szCs w:val="28"/>
+        </w:rPr>
+        <w:t>*5) /100</w:t>
       </w:r>
       <w:r>
         <w:rPr>
@@ -469,15 +509,7 @@
           <w:sz w:val="28"/>
           <w:szCs w:val="28"/>
         </w:rPr>
-        <w:t>0.</w:t>
-      </w:r>
-      <w:r>
-        <w:rPr>
-          <w:rFonts w:asciiTheme="majorBidi" w:eastAsia="Times New Roman" w:hAnsiTheme="majorBidi" w:cstheme="majorBidi"/>
-          <w:sz w:val="28"/>
-          <w:szCs w:val="28"/>
-        </w:rPr>
-        <w:t>856</w:t>
+        <w:t>0.0142 (1.42%)</w:t>
       </w:r>
     </w:p>
     <w:p>
@@ -535,7 +567,71 @@
           <w:sz w:val="28"/>
           <w:szCs w:val="28"/>
         </w:rPr>
-        <w:t xml:space="preserve"> (17*2 + 17*2 + 17.6*1 + 0.00084*5</w:t>
+        <w:t xml:space="preserve"> (</w:t>
+      </w:r>
+      <w:r>
+        <w:rPr>
+          <w:rFonts w:asciiTheme="majorBidi" w:eastAsia="Times New Roman" w:hAnsiTheme="majorBidi" w:cstheme="majorBidi"/>
+          <w:sz w:val="28"/>
+          <w:szCs w:val="28"/>
+        </w:rPr>
+        <w:t>0.28</w:t>
+      </w:r>
+      <w:r>
+        <w:rPr>
+          <w:rFonts w:asciiTheme="majorBidi" w:eastAsia="Times New Roman" w:hAnsiTheme="majorBidi" w:cstheme="majorBidi"/>
+          <w:sz w:val="28"/>
+          <w:szCs w:val="28"/>
+        </w:rPr>
+        <w:t xml:space="preserve">*2 + </w:t>
+      </w:r>
+      <w:r>
+        <w:rPr>
+          <w:rFonts w:asciiTheme="majorBidi" w:eastAsia="Times New Roman" w:hAnsiTheme="majorBidi" w:cstheme="majorBidi"/>
+          <w:sz w:val="28"/>
+          <w:szCs w:val="28"/>
+        </w:rPr>
+        <w:t>0.28</w:t>
+      </w:r>
+      <w:r>
+        <w:rPr>
+          <w:rFonts w:asciiTheme="majorBidi" w:eastAsia="Times New Roman" w:hAnsiTheme="majorBidi" w:cstheme="majorBidi"/>
+          <w:sz w:val="28"/>
+          <w:szCs w:val="28"/>
+        </w:rPr>
+        <w:t xml:space="preserve">*2 + </w:t>
+      </w:r>
+      <w:r>
+        <w:rPr>
+          <w:rFonts w:asciiTheme="majorBidi" w:eastAsia="Times New Roman" w:hAnsiTheme="majorBidi" w:cstheme="majorBidi"/>
+          <w:sz w:val="28"/>
+          <w:szCs w:val="28"/>
+        </w:rPr>
+        <w:t>0.285</w:t>
+      </w:r>
+      <w:r>
+        <w:rPr>
+          <w:rFonts w:asciiTheme="majorBidi" w:eastAsia="Times New Roman" w:hAnsiTheme="majorBidi" w:cstheme="majorBidi"/>
+          <w:sz w:val="28"/>
+          <w:szCs w:val="28"/>
+        </w:rPr>
+        <w:t>*1 + 0.0</w:t>
+      </w:r>
+      <w:r>
+        <w:rPr>
+          <w:rFonts w:asciiTheme="majorBidi" w:eastAsia="Times New Roman" w:hAnsiTheme="majorBidi" w:cstheme="majorBidi"/>
+          <w:sz w:val="28"/>
+          <w:szCs w:val="28"/>
+        </w:rPr>
+        <w:t>03</w:t>
+      </w:r>
+      <w:r>
+        <w:rPr>
+          <w:rFonts w:asciiTheme="majorBidi" w:eastAsia="Times New Roman" w:hAnsiTheme="majorBidi" w:cstheme="majorBidi"/>
+          <w:sz w:val="28"/>
+          <w:szCs w:val="28"/>
+        </w:rPr>
+        <w:t>*5</w:t>
       </w:r>
       <w:r>
         <w:rPr>
@@ -559,31 +655,7 @@
           <w:sz w:val="28"/>
           <w:szCs w:val="28"/>
         </w:rPr>
-        <w:t>1</w:t>
-      </w:r>
-      <w:r>
-        <w:rPr>
-          <w:rFonts w:asciiTheme="majorBidi" w:eastAsia="Times New Roman" w:hAnsiTheme="majorBidi" w:cstheme="majorBidi"/>
-          <w:sz w:val="28"/>
-          <w:szCs w:val="28"/>
-        </w:rPr>
-        <w:t>.</w:t>
-      </w:r>
-      <w:r>
-        <w:rPr>
-          <w:rFonts w:asciiTheme="majorBidi" w:eastAsia="Times New Roman" w:hAnsiTheme="majorBidi" w:cstheme="majorBidi"/>
-          <w:sz w:val="28"/>
-          <w:szCs w:val="28"/>
-        </w:rPr>
-        <w:t>47</w:t>
-      </w:r>
-      <w:r>
-        <w:rPr>
-          <w:rFonts w:asciiTheme="majorBidi" w:eastAsia="Times New Roman" w:hAnsiTheme="majorBidi" w:cstheme="majorBidi"/>
-          <w:sz w:val="28"/>
-          <w:szCs w:val="28"/>
-        </w:rPr>
-        <w:t>6</w:t>
+        <w:t>0.6342 (63.42%)</w:t>
       </w:r>
     </w:p>
     <w:p>
@@ -635,18 +707,8 @@
           <w:sz w:val="28"/>
           <w:szCs w:val="28"/>
         </w:rPr>
-        <w:t xml:space="preserve"> the system became overloaded and </w:t>
-      </w:r>
-      <w:proofErr w:type="spellStart"/>
-      <w:r>
-        <w:rPr>
-          <w:rFonts w:asciiTheme="majorBidi" w:eastAsia="Times New Roman" w:hAnsiTheme="majorBidi" w:cstheme="majorBidi"/>
-          <w:sz w:val="28"/>
-          <w:szCs w:val="28"/>
-        </w:rPr>
-        <w:t>unschedulable</w:t>
-      </w:r>
-      <w:proofErr w:type="spellEnd"/>
+        <w:t xml:space="preserve"> the system became overloaded and unschedulable</w:t>
+      </w:r>
       <w:r>
         <w:rPr>
           <w:rFonts w:asciiTheme="majorBidi" w:eastAsia="Times New Roman" w:hAnsiTheme="majorBidi" w:cstheme="majorBidi"/>
@@ -740,7 +802,6 @@
         </w:rPr>
         <w:t xml:space="preserve">Check system </w:t>
       </w:r>
-      <w:proofErr w:type="spellStart"/>
       <w:r>
         <w:rPr>
           <w:rFonts w:asciiTheme="majorBidi" w:eastAsia="Times New Roman" w:hAnsiTheme="majorBidi" w:cstheme="majorBidi"/>
@@ -749,7 +810,6 @@
         </w:rPr>
         <w:t>schedualability</w:t>
       </w:r>
-      <w:proofErr w:type="spellEnd"/>
       <w:r>
         <w:rPr>
           <w:rFonts w:asciiTheme="majorBidi" w:eastAsia="Times New Roman" w:hAnsiTheme="majorBidi" w:cstheme="majorBidi"/>
@@ -801,7 +861,71 @@
           <w:sz w:val="28"/>
           <w:szCs w:val="28"/>
         </w:rPr>
-        <w:t>U = ( 17/50 + 17/50 + 17.6/100 + 0.00084/20) =</w:t>
+        <w:t xml:space="preserve">U = ( </w:t>
+      </w:r>
+      <w:r>
+        <w:rPr>
+          <w:rFonts w:asciiTheme="majorBidi" w:eastAsia="Times New Roman" w:hAnsiTheme="majorBidi" w:cstheme="majorBidi"/>
+          <w:sz w:val="28"/>
+          <w:szCs w:val="28"/>
+        </w:rPr>
+        <w:t>0.28</w:t>
+      </w:r>
+      <w:r>
+        <w:rPr>
+          <w:rFonts w:asciiTheme="majorBidi" w:eastAsia="Times New Roman" w:hAnsiTheme="majorBidi" w:cstheme="majorBidi"/>
+          <w:sz w:val="28"/>
+          <w:szCs w:val="28"/>
+        </w:rPr>
+        <w:t xml:space="preserve">/50 + </w:t>
+      </w:r>
+      <w:r>
+        <w:rPr>
+          <w:rFonts w:asciiTheme="majorBidi" w:eastAsia="Times New Roman" w:hAnsiTheme="majorBidi" w:cstheme="majorBidi"/>
+          <w:sz w:val="28"/>
+          <w:szCs w:val="28"/>
+        </w:rPr>
+        <w:t>0.28</w:t>
+      </w:r>
+      <w:r>
+        <w:rPr>
+          <w:rFonts w:asciiTheme="majorBidi" w:eastAsia="Times New Roman" w:hAnsiTheme="majorBidi" w:cstheme="majorBidi"/>
+          <w:sz w:val="28"/>
+          <w:szCs w:val="28"/>
+        </w:rPr>
+        <w:t xml:space="preserve">/50 + </w:t>
+      </w:r>
+      <w:r>
+        <w:rPr>
+          <w:rFonts w:asciiTheme="majorBidi" w:eastAsia="Times New Roman" w:hAnsiTheme="majorBidi" w:cstheme="majorBidi"/>
+          <w:sz w:val="28"/>
+          <w:szCs w:val="28"/>
+        </w:rPr>
+        <w:t>0.285</w:t>
+      </w:r>
+      <w:r>
+        <w:rPr>
+          <w:rFonts w:asciiTheme="majorBidi" w:eastAsia="Times New Roman" w:hAnsiTheme="majorBidi" w:cstheme="majorBidi"/>
+          <w:sz w:val="28"/>
+          <w:szCs w:val="28"/>
+        </w:rPr>
+        <w:t>/100 + 0.00</w:t>
+      </w:r>
+      <w:r>
+        <w:rPr>
+          <w:rFonts w:asciiTheme="majorBidi" w:eastAsia="Times New Roman" w:hAnsiTheme="majorBidi" w:cstheme="majorBidi"/>
+          <w:sz w:val="28"/>
+          <w:szCs w:val="28"/>
+        </w:rPr>
+        <w:t>3</w:t>
+      </w:r>
+      <w:r>
+        <w:rPr>
+          <w:rFonts w:asciiTheme="majorBidi" w:eastAsia="Times New Roman" w:hAnsiTheme="majorBidi" w:cstheme="majorBidi"/>
+          <w:sz w:val="28"/>
+          <w:szCs w:val="28"/>
+        </w:rPr>
+        <w:t>/20) =</w:t>
       </w:r>
       <w:r>
         <w:rPr>
@@ -817,7 +941,15 @@
           <w:sz w:val="28"/>
           <w:szCs w:val="28"/>
         </w:rPr>
-        <w:t>0.856</w:t>
+        <w:t>0.</w:t>
+      </w:r>
+      <w:r>
+        <w:rPr>
+          <w:rFonts w:asciiTheme="majorBidi" w:eastAsia="Times New Roman" w:hAnsiTheme="majorBidi" w:cstheme="majorBidi"/>
+          <w:sz w:val="28"/>
+          <w:szCs w:val="28"/>
+        </w:rPr>
+        <w:t>0142</w:t>
       </w:r>
     </w:p>
     <w:p>
@@ -833,23 +965,13 @@
           <w:szCs w:val="28"/>
         </w:rPr>
       </w:pPr>
-      <w:proofErr w:type="spellStart"/>
-      <w:r>
-        <w:rPr>
-          <w:rFonts w:asciiTheme="majorBidi" w:eastAsia="Times New Roman" w:hAnsiTheme="majorBidi" w:cstheme="majorBidi"/>
-          <w:sz w:val="28"/>
-          <w:szCs w:val="28"/>
-        </w:rPr>
-        <w:t>Urm</w:t>
-      </w:r>
-      <w:proofErr w:type="spellEnd"/>
-      <w:r>
-        <w:rPr>
-          <w:rFonts w:asciiTheme="majorBidi" w:eastAsia="Times New Roman" w:hAnsiTheme="majorBidi" w:cstheme="majorBidi"/>
-          <w:sz w:val="28"/>
-          <w:szCs w:val="28"/>
-        </w:rPr>
-        <w:t xml:space="preserve"> = n*(2^(1/n) -1) = 4*( 2^(1/4) – 1 ) = 0.7568 </w:t>
+      <w:r>
+        <w:rPr>
+          <w:rFonts w:asciiTheme="majorBidi" w:eastAsia="Times New Roman" w:hAnsiTheme="majorBidi" w:cstheme="majorBidi"/>
+          <w:sz w:val="28"/>
+          <w:szCs w:val="28"/>
+        </w:rPr>
+        <w:t xml:space="preserve">Urm = n*(2^(1/n) -1) = 4*( 2^(1/4) – 1 ) = 0.7568 </w:t>
       </w:r>
     </w:p>
     <w:p>
@@ -871,9 +993,16 @@
           <w:sz w:val="28"/>
           <w:szCs w:val="28"/>
         </w:rPr>
-        <w:t>U&gt;</w:t>
-      </w:r>
-      <w:proofErr w:type="spellStart"/>
+        <w:t>U</w:t>
+      </w:r>
+      <w:r>
+        <w:rPr>
+          <w:rFonts w:asciiTheme="majorBidi" w:eastAsia="Times New Roman" w:hAnsiTheme="majorBidi" w:cstheme="majorBidi"/>
+          <w:sz w:val="28"/>
+          <w:szCs w:val="28"/>
+        </w:rPr>
+        <w:t>&lt;</w:t>
+      </w:r>
       <w:r>
         <w:rPr>
           <w:rFonts w:asciiTheme="majorBidi" w:eastAsia="Times New Roman" w:hAnsiTheme="majorBidi" w:cstheme="majorBidi"/>
@@ -882,7 +1011,6 @@
         </w:rPr>
         <w:t>Urm</w:t>
       </w:r>
-      <w:proofErr w:type="spellEnd"/>
     </w:p>
     <w:p>
       <w:pPr>
@@ -912,25 +1040,7 @@
           <w:sz w:val="28"/>
           <w:szCs w:val="28"/>
         </w:rPr>
-        <w:t xml:space="preserve"> It is guaranteed the system is </w:t>
-      </w:r>
-      <w:proofErr w:type="spellStart"/>
-      <w:r>
-        <w:rPr>
-          <w:rFonts w:asciiTheme="majorBidi" w:eastAsia="Times New Roman" w:hAnsiTheme="majorBidi" w:cstheme="majorBidi"/>
-          <w:sz w:val="28"/>
-          <w:szCs w:val="28"/>
-        </w:rPr>
-        <w:t>unschedualable</w:t>
-      </w:r>
-      <w:proofErr w:type="spellEnd"/>
-      <w:r>
-        <w:rPr>
-          <w:rFonts w:asciiTheme="majorBidi" w:eastAsia="Times New Roman" w:hAnsiTheme="majorBidi" w:cstheme="majorBidi"/>
-          <w:sz w:val="28"/>
-          <w:szCs w:val="28"/>
-        </w:rPr>
-        <w:t xml:space="preserve"> for a fixed priority rate-monotonic scheduler.</w:t>
+        <w:t xml:space="preserve"> It is guaranteed the system is schedualable for a fixed priority rate-monotonic scheduler.</w:t>
       </w:r>
     </w:p>
     <w:p>
@@ -975,7 +1085,31 @@
           <w:sz w:val="28"/>
           <w:szCs w:val="28"/>
         </w:rPr>
-        <w:t>U = ( 17/50 + 17/50 + 17.6/100 + 0.00084/20 + 5/10 + 12/100) = 1.476</w:t>
+        <w:t xml:space="preserve">U = ( </w:t>
+      </w:r>
+      <w:r>
+        <w:rPr>
+          <w:rFonts w:asciiTheme="majorBidi" w:eastAsia="Times New Roman" w:hAnsiTheme="majorBidi" w:cstheme="majorBidi"/>
+          <w:sz w:val="28"/>
+          <w:szCs w:val="28"/>
+        </w:rPr>
+        <w:t xml:space="preserve">0.28/50 + 0.28/50 + 0.285/100 + 0.003/20) </w:t>
+      </w:r>
+      <w:r>
+        <w:rPr>
+          <w:rFonts w:asciiTheme="majorBidi" w:eastAsia="Times New Roman" w:hAnsiTheme="majorBidi" w:cstheme="majorBidi"/>
+          <w:sz w:val="28"/>
+          <w:szCs w:val="28"/>
+        </w:rPr>
+        <w:t xml:space="preserve"> + 5/10 + 12/100) = </w:t>
+      </w:r>
+      <w:r>
+        <w:rPr>
+          <w:rFonts w:asciiTheme="majorBidi" w:eastAsia="Times New Roman" w:hAnsiTheme="majorBidi" w:cstheme="majorBidi"/>
+          <w:sz w:val="28"/>
+          <w:szCs w:val="28"/>
+        </w:rPr>
+        <w:t>0.6342</w:t>
       </w:r>
     </w:p>
     <w:p>
@@ -992,23 +1126,13 @@
           <w:szCs w:val="28"/>
         </w:rPr>
       </w:pPr>
-      <w:proofErr w:type="spellStart"/>
-      <w:r>
-        <w:rPr>
-          <w:rFonts w:asciiTheme="majorBidi" w:eastAsia="Times New Roman" w:hAnsiTheme="majorBidi" w:cstheme="majorBidi"/>
-          <w:sz w:val="28"/>
-          <w:szCs w:val="28"/>
-        </w:rPr>
-        <w:t>Urm</w:t>
-      </w:r>
-      <w:proofErr w:type="spellEnd"/>
-      <w:r>
-        <w:rPr>
-          <w:rFonts w:asciiTheme="majorBidi" w:eastAsia="Times New Roman" w:hAnsiTheme="majorBidi" w:cstheme="majorBidi"/>
-          <w:sz w:val="28"/>
-          <w:szCs w:val="28"/>
-        </w:rPr>
-        <w:t xml:space="preserve"> = n*(2^(1/n) -1) = 6*( 2^(1/6) – 1 ) = 0.7348</w:t>
+      <w:r>
+        <w:rPr>
+          <w:rFonts w:asciiTheme="majorBidi" w:eastAsia="Times New Roman" w:hAnsiTheme="majorBidi" w:cstheme="majorBidi"/>
+          <w:sz w:val="28"/>
+          <w:szCs w:val="28"/>
+        </w:rPr>
+        <w:t>Urm = n*(2^(1/n) -1) = 6*( 2^(1/6) – 1 ) = 0.7348</w:t>
       </w:r>
     </w:p>
     <w:p>
@@ -1030,9 +1154,16 @@
           <w:sz w:val="28"/>
           <w:szCs w:val="28"/>
         </w:rPr>
-        <w:t>U&gt;</w:t>
-      </w:r>
-      <w:proofErr w:type="spellStart"/>
+        <w:t>U</w:t>
+      </w:r>
+      <w:r>
+        <w:rPr>
+          <w:rFonts w:asciiTheme="majorBidi" w:eastAsia="Times New Roman" w:hAnsiTheme="majorBidi" w:cstheme="majorBidi"/>
+          <w:sz w:val="28"/>
+          <w:szCs w:val="28"/>
+        </w:rPr>
+        <w:t>&lt;</w:t>
+      </w:r>
       <w:r>
         <w:rPr>
           <w:rFonts w:asciiTheme="majorBidi" w:eastAsia="Times New Roman" w:hAnsiTheme="majorBidi" w:cstheme="majorBidi"/>
@@ -1041,7 +1172,6 @@
         </w:rPr>
         <w:t>Urm</w:t>
       </w:r>
-      <w:proofErr w:type="spellEnd"/>
     </w:p>
     <w:p>
       <w:pPr>
@@ -1071,25 +1201,7 @@
           <w:sz w:val="28"/>
           <w:szCs w:val="28"/>
         </w:rPr>
-        <w:t xml:space="preserve">It is guaranteed the system is </w:t>
-      </w:r>
-      <w:proofErr w:type="spellStart"/>
-      <w:r>
-        <w:rPr>
-          <w:rFonts w:asciiTheme="majorBidi" w:eastAsia="Times New Roman" w:hAnsiTheme="majorBidi" w:cstheme="majorBidi"/>
-          <w:sz w:val="28"/>
-          <w:szCs w:val="28"/>
-        </w:rPr>
-        <w:t>unschedualable</w:t>
-      </w:r>
-      <w:proofErr w:type="spellEnd"/>
-      <w:r>
-        <w:rPr>
-          <w:rFonts w:asciiTheme="majorBidi" w:eastAsia="Times New Roman" w:hAnsiTheme="majorBidi" w:cstheme="majorBidi"/>
-          <w:sz w:val="28"/>
-          <w:szCs w:val="28"/>
-        </w:rPr>
-        <w:t xml:space="preserve"> for a fixed priority rate-monotonic scheduler.</w:t>
+        <w:t>It is guaranteed the system is schedualable for a fixed priority rate-monotonic scheduler.</w:t>
       </w:r>
     </w:p>
     <w:p>
@@ -1137,7 +1249,6 @@
         </w:rPr>
         <w:t xml:space="preserve"> </w:t>
       </w:r>
-      <w:proofErr w:type="spellStart"/>
       <w:r>
         <w:rPr>
           <w:rFonts w:asciiTheme="majorBidi" w:eastAsia="Times New Roman" w:hAnsiTheme="majorBidi" w:cstheme="majorBidi"/>
@@ -1146,7 +1257,6 @@
         </w:rPr>
         <w:t>schedualability</w:t>
       </w:r>
-      <w:proofErr w:type="spellEnd"/>
       <w:r>
         <w:rPr>
           <w:rFonts w:asciiTheme="majorBidi" w:eastAsia="Times New Roman" w:hAnsiTheme="majorBidi" w:cstheme="majorBidi"/>
@@ -1272,34 +1382,14 @@
         </w:rPr>
         <w:t xml:space="preserve"> priority are in this order: </w:t>
       </w:r>
-      <w:proofErr w:type="spellStart"/>
-      <w:r>
-        <w:rPr>
-          <w:rFonts w:asciiTheme="majorBidi" w:eastAsia="Times New Roman" w:hAnsiTheme="majorBidi" w:cstheme="majorBidi"/>
-          <w:sz w:val="28"/>
-          <w:szCs w:val="28"/>
-        </w:rPr>
-        <w:t>Uart_Receiver</w:t>
-      </w:r>
-      <w:proofErr w:type="spellEnd"/>
-      <w:r>
-        <w:rPr>
-          <w:rFonts w:asciiTheme="majorBidi" w:eastAsia="Times New Roman" w:hAnsiTheme="majorBidi" w:cstheme="majorBidi"/>
-          <w:sz w:val="28"/>
-          <w:szCs w:val="28"/>
-        </w:rPr>
-        <w:t xml:space="preserve">, Button1_Monitor, Button2_Monitor, </w:t>
-      </w:r>
-      <w:proofErr w:type="spellStart"/>
-      <w:r>
-        <w:rPr>
-          <w:rFonts w:asciiTheme="majorBidi" w:eastAsia="Times New Roman" w:hAnsiTheme="majorBidi" w:cstheme="majorBidi"/>
-          <w:sz w:val="28"/>
-          <w:szCs w:val="28"/>
-        </w:rPr>
-        <w:t>Periodic_Transmitter</w:t>
-      </w:r>
-      <w:proofErr w:type="spellEnd"/>
+      <w:r>
+        <w:rPr>
+          <w:rFonts w:asciiTheme="majorBidi" w:eastAsia="Times New Roman" w:hAnsiTheme="majorBidi" w:cstheme="majorBidi"/>
+          <w:sz w:val="28"/>
+          <w:szCs w:val="28"/>
+        </w:rPr>
+        <w:t>Uart_Receiver, Button1_Monitor, Button2_Monitor, Periodic_Transmitter</w:t>
+      </w:r>
     </w:p>
     <w:p>
       <w:pPr>
@@ -1336,31 +1426,29 @@
           <w:szCs w:val="28"/>
         </w:rPr>
       </w:pPr>
-      <w:proofErr w:type="spellStart"/>
-      <w:r>
-        <w:rPr>
-          <w:rFonts w:asciiTheme="majorBidi" w:eastAsia="Times New Roman" w:hAnsiTheme="majorBidi" w:cstheme="majorBidi"/>
-          <w:sz w:val="28"/>
-          <w:szCs w:val="28"/>
-        </w:rPr>
-        <w:t>Uart_Receiver</w:t>
-      </w:r>
-      <w:proofErr w:type="spellEnd"/>
-      <w:r>
-        <w:rPr>
-          <w:rFonts w:asciiTheme="majorBidi" w:eastAsia="Times New Roman" w:hAnsiTheme="majorBidi" w:cstheme="majorBidi"/>
-          <w:sz w:val="28"/>
-          <w:szCs w:val="28"/>
-        </w:rPr>
-        <w:t xml:space="preserve">: W(20) = </w:t>
-      </w:r>
-      <w:r>
-        <w:rPr>
-          <w:rFonts w:asciiTheme="majorBidi" w:eastAsia="Times New Roman" w:hAnsiTheme="majorBidi" w:cstheme="majorBidi"/>
-          <w:sz w:val="28"/>
-          <w:szCs w:val="28"/>
-        </w:rPr>
-        <w:t>0.00084</w:t>
+      <w:r>
+        <w:rPr>
+          <w:rFonts w:asciiTheme="majorBidi" w:eastAsia="Times New Roman" w:hAnsiTheme="majorBidi" w:cstheme="majorBidi"/>
+          <w:sz w:val="28"/>
+          <w:szCs w:val="28"/>
+        </w:rPr>
+        <w:t xml:space="preserve">Uart_Receiver: W(20) = </w:t>
+      </w:r>
+      <w:r>
+        <w:rPr>
+          <w:rFonts w:asciiTheme="majorBidi" w:eastAsia="Times New Roman" w:hAnsiTheme="majorBidi" w:cstheme="majorBidi"/>
+          <w:sz w:val="28"/>
+          <w:szCs w:val="28"/>
+        </w:rPr>
+        <w:t>0.00</w:t>
+      </w:r>
+      <w:r>
+        <w:rPr>
+          <w:rFonts w:asciiTheme="majorBidi" w:eastAsia="Times New Roman" w:hAnsiTheme="majorBidi" w:cstheme="majorBidi"/>
+          <w:sz w:val="28"/>
+          <w:szCs w:val="28"/>
+        </w:rPr>
+        <w:t>3</w:t>
       </w:r>
       <w:r>
         <w:rPr>
@@ -1385,7 +1473,16 @@
           <w:szCs w:val="28"/>
           <w:highlight w:val="yellow"/>
         </w:rPr>
-        <w:t>0.00084</w:t>
+        <w:t>0.00</w:t>
+      </w:r>
+      <w:r>
+        <w:rPr>
+          <w:rFonts w:asciiTheme="majorBidi" w:eastAsia="Times New Roman" w:hAnsiTheme="majorBidi" w:cstheme="majorBidi"/>
+          <w:sz w:val="28"/>
+          <w:szCs w:val="28"/>
+          <w:highlight w:val="yellow"/>
+        </w:rPr>
+        <w:t>3</w:t>
       </w:r>
       <w:r>
         <w:rPr>
@@ -1506,7 +1603,39 @@
           <w:sz w:val="28"/>
           <w:szCs w:val="28"/>
         </w:rPr>
-        <w:t xml:space="preserve"> = 17 + ((50/20)*0.00084) = </w:t>
+        <w:t xml:space="preserve"> = </w:t>
+      </w:r>
+      <w:r>
+        <w:rPr>
+          <w:rFonts w:asciiTheme="majorBidi" w:eastAsia="Times New Roman" w:hAnsiTheme="majorBidi" w:cstheme="majorBidi"/>
+          <w:sz w:val="28"/>
+          <w:szCs w:val="28"/>
+        </w:rPr>
+        <w:t>0.28</w:t>
+      </w:r>
+      <w:r>
+        <w:rPr>
+          <w:rFonts w:asciiTheme="majorBidi" w:eastAsia="Times New Roman" w:hAnsiTheme="majorBidi" w:cstheme="majorBidi"/>
+          <w:sz w:val="28"/>
+          <w:szCs w:val="28"/>
+        </w:rPr>
+        <w:t xml:space="preserve"> + ((50/20)*0.00</w:t>
+      </w:r>
+      <w:r>
+        <w:rPr>
+          <w:rFonts w:asciiTheme="majorBidi" w:eastAsia="Times New Roman" w:hAnsiTheme="majorBidi" w:cstheme="majorBidi"/>
+          <w:sz w:val="28"/>
+          <w:szCs w:val="28"/>
+        </w:rPr>
+        <w:t>3</w:t>
+      </w:r>
+      <w:r>
+        <w:rPr>
+          <w:rFonts w:asciiTheme="majorBidi" w:eastAsia="Times New Roman" w:hAnsiTheme="majorBidi" w:cstheme="majorBidi"/>
+          <w:sz w:val="28"/>
+          <w:szCs w:val="28"/>
+        </w:rPr>
+        <w:t xml:space="preserve">) = </w:t>
       </w:r>
       <w:r>
         <w:rPr>
@@ -1586,7 +1715,55 @@
           <w:sz w:val="28"/>
           <w:szCs w:val="28"/>
         </w:rPr>
-        <w:t xml:space="preserve"> = 17 + ((50/50)*17) + ((50/20)*0.00084) = </w:t>
+        <w:t xml:space="preserve"> = </w:t>
+      </w:r>
+      <w:r>
+        <w:rPr>
+          <w:rFonts w:asciiTheme="majorBidi" w:eastAsia="Times New Roman" w:hAnsiTheme="majorBidi" w:cstheme="majorBidi"/>
+          <w:sz w:val="28"/>
+          <w:szCs w:val="28"/>
+        </w:rPr>
+        <w:t>0.28</w:t>
+      </w:r>
+      <w:r>
+        <w:rPr>
+          <w:rFonts w:asciiTheme="majorBidi" w:eastAsia="Times New Roman" w:hAnsiTheme="majorBidi" w:cstheme="majorBidi"/>
+          <w:sz w:val="28"/>
+          <w:szCs w:val="28"/>
+        </w:rPr>
+        <w:t xml:space="preserve"> + ((50/50)*</w:t>
+      </w:r>
+      <w:r>
+        <w:rPr>
+          <w:rFonts w:asciiTheme="majorBidi" w:eastAsia="Times New Roman" w:hAnsiTheme="majorBidi" w:cstheme="majorBidi"/>
+          <w:sz w:val="28"/>
+          <w:szCs w:val="28"/>
+        </w:rPr>
+        <w:t>0.28</w:t>
+      </w:r>
+      <w:r>
+        <w:rPr>
+          <w:rFonts w:asciiTheme="majorBidi" w:eastAsia="Times New Roman" w:hAnsiTheme="majorBidi" w:cstheme="majorBidi"/>
+          <w:sz w:val="28"/>
+          <w:szCs w:val="28"/>
+        </w:rPr>
+        <w:t>) + ((50/20)*0.00</w:t>
+      </w:r>
+      <w:r>
+        <w:rPr>
+          <w:rFonts w:asciiTheme="majorBidi" w:eastAsia="Times New Roman" w:hAnsiTheme="majorBidi" w:cstheme="majorBidi"/>
+          <w:sz w:val="28"/>
+          <w:szCs w:val="28"/>
+        </w:rPr>
+        <w:t>3</w:t>
+      </w:r>
+      <w:r>
+        <w:rPr>
+          <w:rFonts w:asciiTheme="majorBidi" w:eastAsia="Times New Roman" w:hAnsiTheme="majorBidi" w:cstheme="majorBidi"/>
+          <w:sz w:val="28"/>
+          <w:szCs w:val="28"/>
+        </w:rPr>
+        <w:t xml:space="preserve">) = </w:t>
       </w:r>
       <w:r>
         <w:rPr>
@@ -1595,7 +1772,16 @@
           <w:szCs w:val="28"/>
           <w:highlight w:val="yellow"/>
         </w:rPr>
-        <w:t>34.00252&lt;50</w:t>
+        <w:t>0.0859</w:t>
+      </w:r>
+      <w:r>
+        <w:rPr>
+          <w:rFonts w:asciiTheme="majorBidi" w:eastAsia="Times New Roman" w:hAnsiTheme="majorBidi" w:cstheme="majorBidi"/>
+          <w:sz w:val="28"/>
+          <w:szCs w:val="28"/>
+          <w:highlight w:val="yellow"/>
+        </w:rPr>
+        <w:t>&lt;50</w:t>
       </w:r>
       <w:r>
         <w:rPr>
@@ -1636,7 +1822,6 @@
           <w:szCs w:val="28"/>
         </w:rPr>
       </w:pPr>
-      <w:proofErr w:type="spellStart"/>
       <w:r>
         <w:rPr>
           <w:rFonts w:asciiTheme="majorBidi" w:eastAsia="Times New Roman" w:hAnsiTheme="majorBidi" w:cstheme="majorBidi"/>
@@ -1644,24 +1829,31 @@
           <w:szCs w:val="28"/>
         </w:rPr>
         <w:lastRenderedPageBreak/>
-        <w:t>Periodic_Transmitter</w:t>
-      </w:r>
-      <w:proofErr w:type="spellEnd"/>
-      <w:r>
-        <w:rPr>
-          <w:rFonts w:asciiTheme="majorBidi" w:eastAsia="Times New Roman" w:hAnsiTheme="majorBidi" w:cstheme="majorBidi"/>
-          <w:sz w:val="28"/>
-          <w:szCs w:val="28"/>
-        </w:rPr>
-        <w:t>: W(100)</w:t>
-      </w:r>
-      <w:r>
-        <w:rPr>
-          <w:rFonts w:asciiTheme="majorBidi" w:eastAsia="Times New Roman" w:hAnsiTheme="majorBidi" w:cstheme="majorBidi"/>
-          <w:sz w:val="28"/>
-          <w:szCs w:val="28"/>
-        </w:rPr>
-        <w:t xml:space="preserve"> = 17.6 + ((</w:t>
+        <w:t>Periodic_Transmitter: W(100)</w:t>
+      </w:r>
+      <w:r>
+        <w:rPr>
+          <w:rFonts w:asciiTheme="majorBidi" w:eastAsia="Times New Roman" w:hAnsiTheme="majorBidi" w:cstheme="majorBidi"/>
+          <w:sz w:val="28"/>
+          <w:szCs w:val="28"/>
+        </w:rPr>
+        <w:t xml:space="preserve"> = </w:t>
+      </w:r>
+      <w:r>
+        <w:rPr>
+          <w:rFonts w:asciiTheme="majorBidi" w:eastAsia="Times New Roman" w:hAnsiTheme="majorBidi" w:cstheme="majorBidi"/>
+          <w:sz w:val="28"/>
+          <w:szCs w:val="28"/>
+        </w:rPr>
+        <w:t>0.285</w:t>
+      </w:r>
+      <w:r>
+        <w:rPr>
+          <w:rFonts w:asciiTheme="majorBidi" w:eastAsia="Times New Roman" w:hAnsiTheme="majorBidi" w:cstheme="majorBidi"/>
+          <w:sz w:val="28"/>
+          <w:szCs w:val="28"/>
+        </w:rPr>
+        <w:t xml:space="preserve"> + ((</w:t>
       </w:r>
       <w:r>
         <w:rPr>
@@ -1677,7 +1869,23 @@
           <w:sz w:val="28"/>
           <w:szCs w:val="28"/>
         </w:rPr>
-        <w:t>)*17) + ((</w:t>
+        <w:t>)*</w:t>
+      </w:r>
+      <w:r>
+        <w:rPr>
+          <w:rFonts w:asciiTheme="majorBidi" w:eastAsia="Times New Roman" w:hAnsiTheme="majorBidi" w:cstheme="majorBidi"/>
+          <w:sz w:val="28"/>
+          <w:szCs w:val="28"/>
+        </w:rPr>
+        <w:t>0.28</w:t>
+      </w:r>
+      <w:r>
+        <w:rPr>
+          <w:rFonts w:asciiTheme="majorBidi" w:eastAsia="Times New Roman" w:hAnsiTheme="majorBidi" w:cstheme="majorBidi"/>
+          <w:sz w:val="28"/>
+          <w:szCs w:val="28"/>
+        </w:rPr>
+        <w:t>) + ((</w:t>
       </w:r>
       <w:r>
         <w:rPr>
@@ -1693,7 +1901,23 @@
           <w:sz w:val="28"/>
           <w:szCs w:val="28"/>
         </w:rPr>
-        <w:t>)*17) + ((</w:t>
+        <w:t>)*</w:t>
+      </w:r>
+      <w:r>
+        <w:rPr>
+          <w:rFonts w:asciiTheme="majorBidi" w:eastAsia="Times New Roman" w:hAnsiTheme="majorBidi" w:cstheme="majorBidi"/>
+          <w:sz w:val="28"/>
+          <w:szCs w:val="28"/>
+        </w:rPr>
+        <w:t>0.28</w:t>
+      </w:r>
+      <w:r>
+        <w:rPr>
+          <w:rFonts w:asciiTheme="majorBidi" w:eastAsia="Times New Roman" w:hAnsiTheme="majorBidi" w:cstheme="majorBidi"/>
+          <w:sz w:val="28"/>
+          <w:szCs w:val="28"/>
+        </w:rPr>
+        <w:t>) + ((</w:t>
       </w:r>
       <w:r>
         <w:rPr>
@@ -1709,7 +1933,23 @@
           <w:sz w:val="28"/>
           <w:szCs w:val="28"/>
         </w:rPr>
-        <w:t>)*0.00084)</w:t>
+        <w:t>)*0.00</w:t>
+      </w:r>
+      <w:r>
+        <w:rPr>
+          <w:rFonts w:asciiTheme="majorBidi" w:eastAsia="Times New Roman" w:hAnsiTheme="majorBidi" w:cstheme="majorBidi"/>
+          <w:sz w:val="28"/>
+          <w:szCs w:val="28"/>
+        </w:rPr>
+        <w:t>3</w:t>
+      </w:r>
+      <w:r>
+        <w:rPr>
+          <w:rFonts w:asciiTheme="majorBidi" w:eastAsia="Times New Roman" w:hAnsiTheme="majorBidi" w:cstheme="majorBidi"/>
+          <w:sz w:val="28"/>
+          <w:szCs w:val="28"/>
+        </w:rPr>
+        <w:t>)</w:t>
       </w:r>
       <w:r>
         <w:rPr>
@@ -1726,7 +1966,16 @@
           <w:szCs w:val="28"/>
           <w:highlight w:val="yellow"/>
         </w:rPr>
-        <w:t>85.6042&lt;100</w:t>
+        <w:t>1.42</w:t>
+      </w:r>
+      <w:r>
+        <w:rPr>
+          <w:rFonts w:asciiTheme="majorBidi" w:eastAsia="Times New Roman" w:hAnsiTheme="majorBidi" w:cstheme="majorBidi"/>
+          <w:sz w:val="28"/>
+          <w:szCs w:val="28"/>
+          <w:highlight w:val="yellow"/>
+        </w:rPr>
+        <w:t>&lt;100</w:t>
       </w:r>
       <w:r>
         <w:rPr>
@@ -1934,43 +2183,7 @@
           <w:sz w:val="28"/>
           <w:szCs w:val="28"/>
         </w:rPr>
-        <w:t xml:space="preserve"> priority are in this order: Load1_Simulation, </w:t>
-      </w:r>
-      <w:proofErr w:type="spellStart"/>
-      <w:r>
-        <w:rPr>
-          <w:rFonts w:asciiTheme="majorBidi" w:eastAsia="Times New Roman" w:hAnsiTheme="majorBidi" w:cstheme="majorBidi"/>
-          <w:sz w:val="28"/>
-          <w:szCs w:val="28"/>
-        </w:rPr>
-        <w:t>Uart_Receiver</w:t>
-      </w:r>
-      <w:proofErr w:type="spellEnd"/>
-      <w:r>
-        <w:rPr>
-          <w:rFonts w:asciiTheme="majorBidi" w:eastAsia="Times New Roman" w:hAnsiTheme="majorBidi" w:cstheme="majorBidi"/>
-          <w:sz w:val="28"/>
-          <w:szCs w:val="28"/>
-        </w:rPr>
-        <w:t xml:space="preserve">, Button1_Monitor, Button2_Monitor, </w:t>
-      </w:r>
-      <w:proofErr w:type="spellStart"/>
-      <w:r>
-        <w:rPr>
-          <w:rFonts w:asciiTheme="majorBidi" w:eastAsia="Times New Roman" w:hAnsiTheme="majorBidi" w:cstheme="majorBidi"/>
-          <w:sz w:val="28"/>
-          <w:szCs w:val="28"/>
-        </w:rPr>
-        <w:t>Periodic_Transmitter</w:t>
-      </w:r>
-      <w:proofErr w:type="spellEnd"/>
-      <w:r>
-        <w:rPr>
-          <w:rFonts w:asciiTheme="majorBidi" w:eastAsia="Times New Roman" w:hAnsiTheme="majorBidi" w:cstheme="majorBidi"/>
-          <w:sz w:val="28"/>
-          <w:szCs w:val="28"/>
-        </w:rPr>
-        <w:t>, Load2_Simulation</w:t>
+        <w:t xml:space="preserve"> priority are in this order: Load1_Simulation, Uart_Receiver, Button1_Monitor, Button2_Monitor, Periodic_Transmitter, Load2_Simulation</w:t>
       </w:r>
     </w:p>
     <w:p>
@@ -2064,31 +2277,37 @@
           <w:szCs w:val="28"/>
         </w:rPr>
       </w:pPr>
-      <w:proofErr w:type="spellStart"/>
-      <w:r>
-        <w:rPr>
-          <w:rFonts w:asciiTheme="majorBidi" w:eastAsia="Times New Roman" w:hAnsiTheme="majorBidi" w:cstheme="majorBidi"/>
-          <w:sz w:val="28"/>
-          <w:szCs w:val="28"/>
-        </w:rPr>
-        <w:t>Uart_Receiver</w:t>
-      </w:r>
-      <w:proofErr w:type="spellEnd"/>
-      <w:r>
-        <w:rPr>
-          <w:rFonts w:asciiTheme="majorBidi" w:eastAsia="Times New Roman" w:hAnsiTheme="majorBidi" w:cstheme="majorBidi"/>
-          <w:sz w:val="28"/>
-          <w:szCs w:val="28"/>
-        </w:rPr>
-        <w:t>: W(20) =</w:t>
-      </w:r>
-      <w:r>
-        <w:rPr>
-          <w:rFonts w:asciiTheme="majorBidi" w:eastAsia="Times New Roman" w:hAnsiTheme="majorBidi" w:cstheme="majorBidi"/>
-          <w:sz w:val="28"/>
-          <w:szCs w:val="28"/>
-        </w:rPr>
-        <w:t xml:space="preserve"> 0.00084 + ((20/10)*5) = </w:t>
+      <w:r>
+        <w:rPr>
+          <w:rFonts w:asciiTheme="majorBidi" w:eastAsia="Times New Roman" w:hAnsiTheme="majorBidi" w:cstheme="majorBidi"/>
+          <w:sz w:val="28"/>
+          <w:szCs w:val="28"/>
+        </w:rPr>
+        <w:t>Uart_Receiver: W(20) =</w:t>
+      </w:r>
+      <w:r>
+        <w:rPr>
+          <w:rFonts w:asciiTheme="majorBidi" w:eastAsia="Times New Roman" w:hAnsiTheme="majorBidi" w:cstheme="majorBidi"/>
+          <w:sz w:val="28"/>
+          <w:szCs w:val="28"/>
+        </w:rPr>
+        <w:t xml:space="preserve"> 0.00</w:t>
+      </w:r>
+      <w:r>
+        <w:rPr>
+          <w:rFonts w:asciiTheme="majorBidi" w:eastAsia="Times New Roman" w:hAnsiTheme="majorBidi" w:cstheme="majorBidi"/>
+          <w:sz w:val="28"/>
+          <w:szCs w:val="28"/>
+        </w:rPr>
+        <w:t>3</w:t>
+      </w:r>
+      <w:r>
+        <w:rPr>
+          <w:rFonts w:asciiTheme="majorBidi" w:eastAsia="Times New Roman" w:hAnsiTheme="majorBidi" w:cstheme="majorBidi"/>
+          <w:sz w:val="28"/>
+          <w:szCs w:val="28"/>
+        </w:rPr>
+        <w:t xml:space="preserve"> + ((20/10)*5) = </w:t>
       </w:r>
       <w:r>
         <w:rPr>
@@ -2097,7 +2316,25 @@
           <w:szCs w:val="28"/>
           <w:highlight w:val="yellow"/>
         </w:rPr>
-        <w:t>10.00084&lt;20</w:t>
+        <w:t>10.00</w:t>
+      </w:r>
+      <w:r>
+        <w:rPr>
+          <w:rFonts w:asciiTheme="majorBidi" w:eastAsia="Times New Roman" w:hAnsiTheme="majorBidi" w:cstheme="majorBidi"/>
+          <w:sz w:val="28"/>
+          <w:szCs w:val="28"/>
+          <w:highlight w:val="yellow"/>
+        </w:rPr>
+        <w:t>3</w:t>
+      </w:r>
+      <w:r>
+        <w:rPr>
+          <w:rFonts w:asciiTheme="majorBidi" w:eastAsia="Times New Roman" w:hAnsiTheme="majorBidi" w:cstheme="majorBidi"/>
+          <w:sz w:val="28"/>
+          <w:szCs w:val="28"/>
+          <w:highlight w:val="yellow"/>
+        </w:rPr>
+        <w:t>&lt;20</w:t>
       </w:r>
       <w:r>
         <w:rPr>
@@ -2144,7 +2381,23 @@
           <w:sz w:val="28"/>
           <w:szCs w:val="28"/>
         </w:rPr>
-        <w:t>Button1_Monitor: W(50) = 17 + ((</w:t>
+        <w:t xml:space="preserve">Button1_Monitor: W(50) = </w:t>
+      </w:r>
+      <w:r>
+        <w:rPr>
+          <w:rFonts w:asciiTheme="majorBidi" w:eastAsia="Times New Roman" w:hAnsiTheme="majorBidi" w:cstheme="majorBidi"/>
+          <w:sz w:val="28"/>
+          <w:szCs w:val="28"/>
+        </w:rPr>
+        <w:t>0.28</w:t>
+      </w:r>
+      <w:r>
+        <w:rPr>
+          <w:rFonts w:asciiTheme="majorBidi" w:eastAsia="Times New Roman" w:hAnsiTheme="majorBidi" w:cstheme="majorBidi"/>
+          <w:sz w:val="28"/>
+          <w:szCs w:val="28"/>
+        </w:rPr>
+        <w:t xml:space="preserve"> + ((</w:t>
       </w:r>
       <w:r>
         <w:rPr>
@@ -2160,7 +2413,23 @@
           <w:sz w:val="28"/>
           <w:szCs w:val="28"/>
         </w:rPr>
-        <w:t xml:space="preserve">)*0.00084) = </w:t>
+        <w:t>)*0.00</w:t>
+      </w:r>
+      <w:r>
+        <w:rPr>
+          <w:rFonts w:asciiTheme="majorBidi" w:eastAsia="Times New Roman" w:hAnsiTheme="majorBidi" w:cstheme="majorBidi"/>
+          <w:sz w:val="28"/>
+          <w:szCs w:val="28"/>
+        </w:rPr>
+        <w:t>3</w:t>
+      </w:r>
+      <w:r>
+        <w:rPr>
+          <w:rFonts w:asciiTheme="majorBidi" w:eastAsia="Times New Roman" w:hAnsiTheme="majorBidi" w:cstheme="majorBidi"/>
+          <w:sz w:val="28"/>
+          <w:szCs w:val="28"/>
+        </w:rPr>
+        <w:t xml:space="preserve">) = </w:t>
       </w:r>
       <w:r>
         <w:rPr>
@@ -2169,7 +2438,16 @@
           <w:szCs w:val="28"/>
           <w:highlight w:val="yellow"/>
         </w:rPr>
-        <w:t>17.00252&lt;50</w:t>
+        <w:t>0.2875</w:t>
+      </w:r>
+      <w:r>
+        <w:rPr>
+          <w:rFonts w:asciiTheme="majorBidi" w:eastAsia="Times New Roman" w:hAnsiTheme="majorBidi" w:cstheme="majorBidi"/>
+          <w:sz w:val="28"/>
+          <w:szCs w:val="28"/>
+          <w:highlight w:val="yellow"/>
+        </w:rPr>
+        <w:t>&lt;50</w:t>
       </w:r>
       <w:r>
         <w:rPr>
@@ -2216,7 +2494,55 @@
           <w:sz w:val="28"/>
           <w:szCs w:val="28"/>
         </w:rPr>
-        <w:t xml:space="preserve">Button2_Monitor: W(50) = 17 + ((50/50)*17) + ((50/20)*0.00084) + ((50/10)*5) = </w:t>
+        <w:t xml:space="preserve">Button2_Monitor: W(50) = </w:t>
+      </w:r>
+      <w:r>
+        <w:rPr>
+          <w:rFonts w:asciiTheme="majorBidi" w:eastAsia="Times New Roman" w:hAnsiTheme="majorBidi" w:cstheme="majorBidi"/>
+          <w:sz w:val="28"/>
+          <w:szCs w:val="28"/>
+        </w:rPr>
+        <w:t>0.28</w:t>
+      </w:r>
+      <w:r>
+        <w:rPr>
+          <w:rFonts w:asciiTheme="majorBidi" w:eastAsia="Times New Roman" w:hAnsiTheme="majorBidi" w:cstheme="majorBidi"/>
+          <w:sz w:val="28"/>
+          <w:szCs w:val="28"/>
+        </w:rPr>
+        <w:t xml:space="preserve"> + ((50/50)*</w:t>
+      </w:r>
+      <w:r>
+        <w:rPr>
+          <w:rFonts w:asciiTheme="majorBidi" w:eastAsia="Times New Roman" w:hAnsiTheme="majorBidi" w:cstheme="majorBidi"/>
+          <w:sz w:val="28"/>
+          <w:szCs w:val="28"/>
+        </w:rPr>
+        <w:t>0.28</w:t>
+      </w:r>
+      <w:r>
+        <w:rPr>
+          <w:rFonts w:asciiTheme="majorBidi" w:eastAsia="Times New Roman" w:hAnsiTheme="majorBidi" w:cstheme="majorBidi"/>
+          <w:sz w:val="28"/>
+          <w:szCs w:val="28"/>
+        </w:rPr>
+        <w:t>) + ((50/20)*0.00</w:t>
+      </w:r>
+      <w:r>
+        <w:rPr>
+          <w:rFonts w:asciiTheme="majorBidi" w:eastAsia="Times New Roman" w:hAnsiTheme="majorBidi" w:cstheme="majorBidi"/>
+          <w:sz w:val="28"/>
+          <w:szCs w:val="28"/>
+        </w:rPr>
+        <w:t>3</w:t>
+      </w:r>
+      <w:r>
+        <w:rPr>
+          <w:rFonts w:asciiTheme="majorBidi" w:eastAsia="Times New Roman" w:hAnsiTheme="majorBidi" w:cstheme="majorBidi"/>
+          <w:sz w:val="28"/>
+          <w:szCs w:val="28"/>
+        </w:rPr>
+        <w:t xml:space="preserve">) + ((50/10)*5) = </w:t>
       </w:r>
       <w:r>
         <w:rPr>
@@ -2225,7 +2551,7 @@
           <w:szCs w:val="28"/>
           <w:highlight w:val="yellow"/>
         </w:rPr>
-        <w:t>59.00252</w:t>
+        <w:t>25.5675</w:t>
       </w:r>
       <w:r>
         <w:rPr>
@@ -2234,7 +2560,7 @@
           <w:szCs w:val="28"/>
           <w:highlight w:val="yellow"/>
         </w:rPr>
-        <w:t>&gt;</w:t>
+        <w:t>&lt;</w:t>
       </w:r>
       <w:r>
         <w:rPr>
@@ -2253,7 +2579,6 @@
         </w:rPr>
         <w:t xml:space="preserve">; therefore, </w:t>
       </w:r>
-      <w:proofErr w:type="spellStart"/>
       <w:r>
         <w:rPr>
           <w:rFonts w:asciiTheme="majorBidi" w:eastAsia="Times New Roman" w:hAnsiTheme="majorBidi" w:cstheme="majorBidi"/>
@@ -2261,18 +2586,8 @@
           <w:szCs w:val="28"/>
           <w:highlight w:val="yellow"/>
         </w:rPr>
-        <w:t>un</w:t>
-      </w:r>
-      <w:r>
-        <w:rPr>
-          <w:rFonts w:asciiTheme="majorBidi" w:eastAsia="Times New Roman" w:hAnsiTheme="majorBidi" w:cstheme="majorBidi"/>
-          <w:sz w:val="28"/>
-          <w:szCs w:val="28"/>
-          <w:highlight w:val="yellow"/>
-        </w:rPr>
         <w:t>schedulable</w:t>
       </w:r>
-      <w:proofErr w:type="spellEnd"/>
       <w:r>
         <w:rPr>
           <w:rFonts w:asciiTheme="majorBidi" w:eastAsia="Times New Roman" w:hAnsiTheme="majorBidi" w:cstheme="majorBidi"/>
@@ -2295,23 +2610,77 @@
           <w:szCs w:val="28"/>
         </w:rPr>
       </w:pPr>
-      <w:proofErr w:type="spellStart"/>
-      <w:r>
-        <w:rPr>
-          <w:rFonts w:asciiTheme="majorBidi" w:eastAsia="Times New Roman" w:hAnsiTheme="majorBidi" w:cstheme="majorBidi"/>
-          <w:sz w:val="28"/>
-          <w:szCs w:val="28"/>
-        </w:rPr>
-        <w:t>Periodic_Transmitter</w:t>
-      </w:r>
-      <w:proofErr w:type="spellEnd"/>
-      <w:r>
-        <w:rPr>
-          <w:rFonts w:asciiTheme="majorBidi" w:eastAsia="Times New Roman" w:hAnsiTheme="majorBidi" w:cstheme="majorBidi"/>
-          <w:sz w:val="28"/>
-          <w:szCs w:val="28"/>
-        </w:rPr>
-        <w:t xml:space="preserve">: W(100) = 17.6 + ((100/50)*17) + ((100/50)*17) + ((100/20)*0.00084) + ((100/10)*5) = </w:t>
+      <w:r>
+        <w:rPr>
+          <w:rFonts w:asciiTheme="majorBidi" w:eastAsia="Times New Roman" w:hAnsiTheme="majorBidi" w:cstheme="majorBidi"/>
+          <w:sz w:val="28"/>
+          <w:szCs w:val="28"/>
+        </w:rPr>
+        <w:t xml:space="preserve">Periodic_Transmitter: W(100) = </w:t>
+      </w:r>
+      <w:r>
+        <w:rPr>
+          <w:rFonts w:asciiTheme="majorBidi" w:eastAsia="Times New Roman" w:hAnsiTheme="majorBidi" w:cstheme="majorBidi"/>
+          <w:sz w:val="28"/>
+          <w:szCs w:val="28"/>
+        </w:rPr>
+        <w:t>0.285</w:t>
+      </w:r>
+      <w:r>
+        <w:rPr>
+          <w:rFonts w:asciiTheme="majorBidi" w:eastAsia="Times New Roman" w:hAnsiTheme="majorBidi" w:cstheme="majorBidi"/>
+          <w:sz w:val="28"/>
+          <w:szCs w:val="28"/>
+        </w:rPr>
+        <w:t xml:space="preserve"> + ((100/50)*</w:t>
+      </w:r>
+      <w:r>
+        <w:rPr>
+          <w:rFonts w:asciiTheme="majorBidi" w:eastAsia="Times New Roman" w:hAnsiTheme="majorBidi" w:cstheme="majorBidi"/>
+          <w:sz w:val="28"/>
+          <w:szCs w:val="28"/>
+        </w:rPr>
+        <w:t>0.28</w:t>
+      </w:r>
+      <w:r>
+        <w:rPr>
+          <w:rFonts w:asciiTheme="majorBidi" w:eastAsia="Times New Roman" w:hAnsiTheme="majorBidi" w:cstheme="majorBidi"/>
+          <w:sz w:val="28"/>
+          <w:szCs w:val="28"/>
+        </w:rPr>
+        <w:t>) + ((100/50)*</w:t>
+      </w:r>
+      <w:r>
+        <w:rPr>
+          <w:rFonts w:asciiTheme="majorBidi" w:eastAsia="Times New Roman" w:hAnsiTheme="majorBidi" w:cstheme="majorBidi"/>
+          <w:sz w:val="28"/>
+          <w:szCs w:val="28"/>
+        </w:rPr>
+        <w:t>0.28</w:t>
+      </w:r>
+      <w:r>
+        <w:rPr>
+          <w:rFonts w:asciiTheme="majorBidi" w:eastAsia="Times New Roman" w:hAnsiTheme="majorBidi" w:cstheme="majorBidi"/>
+          <w:sz w:val="28"/>
+          <w:szCs w:val="28"/>
+        </w:rPr>
+        <w:t>) + ((100/20)*0.</w:t>
+      </w:r>
+      <w:r>
+        <w:rPr>
+          <w:rFonts w:asciiTheme="majorBidi" w:eastAsia="Times New Roman" w:hAnsiTheme="majorBidi" w:cstheme="majorBidi"/>
+          <w:sz w:val="28"/>
+          <w:szCs w:val="28"/>
+        </w:rPr>
+        <w:t>003</w:t>
+      </w:r>
+      <w:r>
+        <w:rPr>
+          <w:rFonts w:asciiTheme="majorBidi" w:eastAsia="Times New Roman" w:hAnsiTheme="majorBidi" w:cstheme="majorBidi"/>
+          <w:sz w:val="28"/>
+          <w:szCs w:val="28"/>
+        </w:rPr>
+        <w:t xml:space="preserve">) + ((100/10)*5) = </w:t>
       </w:r>
       <w:r>
         <w:rPr>
@@ -2320,7 +2689,25 @@
           <w:szCs w:val="28"/>
           <w:highlight w:val="yellow"/>
         </w:rPr>
-        <w:t>135.6042&gt;100</w:t>
+        <w:t>51.42</w:t>
+      </w:r>
+      <w:r>
+        <w:rPr>
+          <w:rFonts w:asciiTheme="majorBidi" w:eastAsia="Times New Roman" w:hAnsiTheme="majorBidi" w:cstheme="majorBidi"/>
+          <w:sz w:val="28"/>
+          <w:szCs w:val="28"/>
+          <w:highlight w:val="yellow"/>
+        </w:rPr>
+        <w:t>&lt;</w:t>
+      </w:r>
+      <w:r>
+        <w:rPr>
+          <w:rFonts w:asciiTheme="majorBidi" w:eastAsia="Times New Roman" w:hAnsiTheme="majorBidi" w:cstheme="majorBidi"/>
+          <w:sz w:val="28"/>
+          <w:szCs w:val="28"/>
+          <w:highlight w:val="yellow"/>
+        </w:rPr>
+        <w:t>100</w:t>
       </w:r>
       <w:r>
         <w:rPr>
@@ -2330,7 +2717,6 @@
         </w:rPr>
         <w:t xml:space="preserve">; therefore, </w:t>
       </w:r>
-      <w:proofErr w:type="spellStart"/>
       <w:r>
         <w:rPr>
           <w:rFonts w:asciiTheme="majorBidi" w:eastAsia="Times New Roman" w:hAnsiTheme="majorBidi" w:cstheme="majorBidi"/>
@@ -2338,9 +2724,8 @@
           <w:szCs w:val="28"/>
           <w:highlight w:val="yellow"/>
         </w:rPr>
-        <w:t>unschedulable</w:t>
-      </w:r>
-      <w:proofErr w:type="spellEnd"/>
+        <w:t>schedulable</w:t>
+      </w:r>
       <w:r>
         <w:rPr>
           <w:rFonts w:asciiTheme="majorBidi" w:eastAsia="Times New Roman" w:hAnsiTheme="majorBidi" w:cstheme="majorBidi"/>
@@ -2377,7 +2762,71 @@
           <w:sz w:val="28"/>
           <w:szCs w:val="28"/>
         </w:rPr>
-        <w:t xml:space="preserve"> = 12 + ((100/100)*17.6) + ((100/50)*17) + ((100/50)*17) + ((100/20)*0.00084) + ((100/10)*5) =</w:t>
+        <w:t xml:space="preserve"> = 12 + ((100/100)*</w:t>
+      </w:r>
+      <w:r>
+        <w:rPr>
+          <w:rFonts w:asciiTheme="majorBidi" w:eastAsia="Times New Roman" w:hAnsiTheme="majorBidi" w:cstheme="majorBidi"/>
+          <w:sz w:val="28"/>
+          <w:szCs w:val="28"/>
+        </w:rPr>
+        <w:t>0.285</w:t>
+      </w:r>
+      <w:r>
+        <w:rPr>
+          <w:rFonts w:asciiTheme="majorBidi" w:eastAsia="Times New Roman" w:hAnsiTheme="majorBidi" w:cstheme="majorBidi"/>
+          <w:sz w:val="28"/>
+          <w:szCs w:val="28"/>
+        </w:rPr>
+        <w:t>) + ((100/50)*</w:t>
+      </w:r>
+      <w:r>
+        <w:rPr>
+          <w:rFonts w:asciiTheme="majorBidi" w:eastAsia="Times New Roman" w:hAnsiTheme="majorBidi" w:cstheme="majorBidi"/>
+          <w:sz w:val="28"/>
+          <w:szCs w:val="28"/>
+        </w:rPr>
+        <w:t>0.28</w:t>
+      </w:r>
+      <w:r>
+        <w:rPr>
+          <w:rFonts w:asciiTheme="majorBidi" w:eastAsia="Times New Roman" w:hAnsiTheme="majorBidi" w:cstheme="majorBidi"/>
+          <w:sz w:val="28"/>
+          <w:szCs w:val="28"/>
+        </w:rPr>
+        <w:t>) + ((100/50)*</w:t>
+      </w:r>
+      <w:r>
+        <w:rPr>
+          <w:rFonts w:asciiTheme="majorBidi" w:eastAsia="Times New Roman" w:hAnsiTheme="majorBidi" w:cstheme="majorBidi"/>
+          <w:sz w:val="28"/>
+          <w:szCs w:val="28"/>
+        </w:rPr>
+        <w:t>0.28</w:t>
+      </w:r>
+      <w:r>
+        <w:rPr>
+          <w:rFonts w:asciiTheme="majorBidi" w:eastAsia="Times New Roman" w:hAnsiTheme="majorBidi" w:cstheme="majorBidi"/>
+          <w:sz w:val="28"/>
+          <w:szCs w:val="28"/>
+        </w:rPr>
+        <w:t>) + ((100/20)*0.</w:t>
+      </w:r>
+      <w:r>
+        <w:rPr>
+          <w:rFonts w:asciiTheme="majorBidi" w:eastAsia="Times New Roman" w:hAnsiTheme="majorBidi" w:cstheme="majorBidi"/>
+          <w:sz w:val="28"/>
+          <w:szCs w:val="28"/>
+        </w:rPr>
+        <w:t>003</w:t>
+      </w:r>
+      <w:r>
+        <w:rPr>
+          <w:rFonts w:asciiTheme="majorBidi" w:eastAsia="Times New Roman" w:hAnsiTheme="majorBidi" w:cstheme="majorBidi"/>
+          <w:sz w:val="28"/>
+          <w:szCs w:val="28"/>
+        </w:rPr>
+        <w:t>) + ((100/10)*5) =</w:t>
       </w:r>
       <w:r>
         <w:rPr>
@@ -2386,7 +2835,7 @@
           <w:szCs w:val="28"/>
           <w:highlight w:val="yellow"/>
         </w:rPr>
-        <w:t>147.6042</w:t>
+        <w:t>63.42</w:t>
       </w:r>
       <w:r>
         <w:rPr>
@@ -2395,7 +2844,25 @@
           <w:szCs w:val="28"/>
           <w:highlight w:val="yellow"/>
         </w:rPr>
-        <w:t xml:space="preserve"> &gt;100</w:t>
+        <w:t xml:space="preserve"> </w:t>
+      </w:r>
+      <w:r>
+        <w:rPr>
+          <w:rFonts w:asciiTheme="majorBidi" w:eastAsia="Times New Roman" w:hAnsiTheme="majorBidi" w:cstheme="majorBidi"/>
+          <w:sz w:val="28"/>
+          <w:szCs w:val="28"/>
+          <w:highlight w:val="yellow"/>
+        </w:rPr>
+        <w:t>&lt;</w:t>
+      </w:r>
+      <w:r>
+        <w:rPr>
+          <w:rFonts w:asciiTheme="majorBidi" w:eastAsia="Times New Roman" w:hAnsiTheme="majorBidi" w:cstheme="majorBidi"/>
+          <w:sz w:val="28"/>
+          <w:szCs w:val="28"/>
+          <w:highlight w:val="yellow"/>
+        </w:rPr>
+        <w:t>100</w:t>
       </w:r>
       <w:r>
         <w:rPr>
@@ -2405,7 +2872,6 @@
         </w:rPr>
         <w:t xml:space="preserve">; therefore, </w:t>
       </w:r>
-      <w:proofErr w:type="spellStart"/>
       <w:r>
         <w:rPr>
           <w:rFonts w:asciiTheme="majorBidi" w:eastAsia="Times New Roman" w:hAnsiTheme="majorBidi" w:cstheme="majorBidi"/>
@@ -2413,9 +2879,8 @@
           <w:szCs w:val="28"/>
           <w:highlight w:val="yellow"/>
         </w:rPr>
-        <w:t>unschedulable</w:t>
-      </w:r>
-      <w:proofErr w:type="spellEnd"/>
+        <w:t>schedulable</w:t>
+      </w:r>
       <w:r>
         <w:rPr>
           <w:rFonts w:asciiTheme="majorBidi" w:eastAsia="Times New Roman" w:hAnsiTheme="majorBidi" w:cstheme="majorBidi"/>
@@ -2455,7 +2920,6 @@
         </w:rPr>
         <w:t xml:space="preserve">The system is </w:t>
       </w:r>
-      <w:proofErr w:type="spellStart"/>
       <w:r>
         <w:rPr>
           <w:rFonts w:asciiTheme="majorBidi" w:eastAsia="Times New Roman" w:hAnsiTheme="majorBidi" w:cstheme="majorBidi"/>
@@ -2463,24 +2927,31 @@
           <w:szCs w:val="28"/>
           <w:highlight w:val="yellow"/>
         </w:rPr>
-        <w:t>unschedulable</w:t>
-      </w:r>
-      <w:proofErr w:type="spellEnd"/>
-      <w:r>
-        <w:rPr>
-          <w:rFonts w:asciiTheme="majorBidi" w:eastAsia="Times New Roman" w:hAnsiTheme="majorBidi" w:cstheme="majorBidi"/>
-          <w:sz w:val="28"/>
-          <w:szCs w:val="28"/>
-        </w:rPr>
-        <w:t xml:space="preserve"> with the previous six tasks as tasks start missing their deadline. All calculations are taken at the instance of task deadline as it’s the critical point at which if time needed is less than time provided then the task can be scheduled.</w:t>
-      </w:r>
-      <w:r>
-        <w:rPr>
-          <w:rFonts w:asciiTheme="majorBidi" w:eastAsia="Times New Roman" w:hAnsiTheme="majorBidi" w:cstheme="majorBidi"/>
-          <w:sz w:val="28"/>
-          <w:szCs w:val="28"/>
-        </w:rPr>
-        <w:t>.</w:t>
+        <w:t>schedulable</w:t>
+      </w:r>
+      <w:r>
+        <w:rPr>
+          <w:rFonts w:asciiTheme="majorBidi" w:eastAsia="Times New Roman" w:hAnsiTheme="majorBidi" w:cstheme="majorBidi"/>
+          <w:sz w:val="28"/>
+          <w:szCs w:val="28"/>
+        </w:rPr>
+        <w:t xml:space="preserve"> with the previous </w:t>
+      </w:r>
+      <w:r>
+        <w:rPr>
+          <w:rFonts w:asciiTheme="majorBidi" w:eastAsia="Times New Roman" w:hAnsiTheme="majorBidi" w:cstheme="majorBidi"/>
+          <w:sz w:val="28"/>
+          <w:szCs w:val="28"/>
+        </w:rPr>
+        <w:t>six</w:t>
+      </w:r>
+      <w:r>
+        <w:rPr>
+          <w:rFonts w:asciiTheme="majorBidi" w:eastAsia="Times New Roman" w:hAnsiTheme="majorBidi" w:cstheme="majorBidi"/>
+          <w:sz w:val="28"/>
+          <w:szCs w:val="28"/>
+        </w:rPr>
+        <w:t xml:space="preserve"> tasks as no task misses its deadline. All calculations are taken at the instance of task deadline as it’s the critical point at which if time needed is less than time provided then the task can be scheduled.</w:t>
       </w:r>
     </w:p>
     <w:p>
@@ -2523,25 +2994,7 @@
           <w:szCs w:val="32"/>
         </w:rPr>
         <w:lastRenderedPageBreak/>
-        <w:t xml:space="preserve">2. Using </w:t>
-      </w:r>
-      <w:proofErr w:type="spellStart"/>
-      <w:r>
-        <w:rPr>
-          <w:rFonts w:asciiTheme="majorBidi" w:hAnsiTheme="majorBidi" w:cstheme="majorBidi"/>
-          <w:sz w:val="32"/>
-          <w:szCs w:val="32"/>
-        </w:rPr>
-        <w:t>Simso</w:t>
-      </w:r>
-      <w:proofErr w:type="spellEnd"/>
-      <w:r>
-        <w:rPr>
-          <w:rFonts w:asciiTheme="majorBidi" w:hAnsiTheme="majorBidi" w:cstheme="majorBidi"/>
-          <w:sz w:val="32"/>
-          <w:szCs w:val="32"/>
-        </w:rPr>
-        <w:t xml:space="preserve"> offline simulator, simulate the given set of tasks assuming</w:t>
+        <w:t>2. Using Simso offline simulator, simulate the given set of tasks assuming</w:t>
       </w:r>
       <w:r>
         <w:rPr>
@@ -2585,6 +3038,7 @@
       <w:r>
         <w:rPr>
           <w:rFonts w:asciiTheme="majorBidi" w:eastAsia="Times New Roman" w:hAnsiTheme="majorBidi" w:cstheme="majorBidi"/>
+          <w:noProof/>
           <w:color w:val="525C65"/>
           <w:sz w:val="28"/>
           <w:szCs w:val="28"/>
@@ -2655,6 +3109,7 @@
       <w:r>
         <w:rPr>
           <w:rFonts w:asciiTheme="majorBidi" w:eastAsia="Times New Roman" w:hAnsiTheme="majorBidi" w:cstheme="majorBidi"/>
+          <w:noProof/>
           <w:color w:val="4472C4" w:themeColor="accent1"/>
           <w:sz w:val="28"/>
           <w:szCs w:val="28"/>
@@ -2820,6 +3275,7 @@
       <w:r>
         <w:rPr>
           <w:rFonts w:asciiTheme="majorBidi" w:eastAsia="Times New Roman" w:hAnsiTheme="majorBidi" w:cstheme="majorBidi"/>
+          <w:noProof/>
           <w:color w:val="4472C4" w:themeColor="accent1"/>
           <w:sz w:val="28"/>
           <w:szCs w:val="28"/>
@@ -2883,6 +3339,7 @@
       <w:r>
         <w:rPr>
           <w:rFonts w:asciiTheme="majorBidi" w:eastAsia="Times New Roman" w:hAnsiTheme="majorBidi" w:cstheme="majorBidi"/>
+          <w:noProof/>
           <w:color w:val="4472C4" w:themeColor="accent1"/>
           <w:sz w:val="28"/>
           <w:szCs w:val="28"/>
@@ -3080,25 +3537,7 @@
           <w:sz w:val="28"/>
           <w:szCs w:val="28"/>
         </w:rPr>
-        <w:t xml:space="preserve">Analytical method and </w:t>
-      </w:r>
-      <w:proofErr w:type="spellStart"/>
-      <w:r>
-        <w:rPr>
-          <w:rFonts w:asciiTheme="majorBidi" w:hAnsiTheme="majorBidi" w:cstheme="majorBidi"/>
-          <w:sz w:val="28"/>
-          <w:szCs w:val="28"/>
-        </w:rPr>
-        <w:t>Simso</w:t>
-      </w:r>
-      <w:proofErr w:type="spellEnd"/>
-      <w:r>
-        <w:rPr>
-          <w:rFonts w:asciiTheme="majorBidi" w:hAnsiTheme="majorBidi" w:cstheme="majorBidi"/>
-          <w:sz w:val="28"/>
-          <w:szCs w:val="28"/>
-        </w:rPr>
-        <w:t xml:space="preserve"> offline simulator both got the same results</w:t>
+        <w:t>Analytical method and Simso offline simulator both got the same results</w:t>
       </w:r>
       <w:r>
         <w:rPr>
@@ -3217,6 +3656,7 @@
       <w:r>
         <w:rPr>
           <w:rFonts w:asciiTheme="majorBidi" w:eastAsia="Times New Roman" w:hAnsiTheme="majorBidi" w:cstheme="majorBidi"/>
+          <w:noProof/>
           <w:sz w:val="28"/>
           <w:szCs w:val="28"/>
         </w:rPr>
@@ -3303,23 +3743,13 @@
         </w:rPr>
         <w:t xml:space="preserve"> </w:t>
       </w:r>
-      <w:proofErr w:type="spellStart"/>
-      <w:r>
-        <w:rPr>
-          <w:rFonts w:asciiTheme="majorBidi" w:eastAsia="Times New Roman" w:hAnsiTheme="majorBidi" w:cstheme="majorBidi"/>
-          <w:sz w:val="28"/>
-          <w:szCs w:val="28"/>
-        </w:rPr>
-        <w:t>cpu_load</w:t>
-      </w:r>
-      <w:proofErr w:type="spellEnd"/>
-      <w:r>
-        <w:rPr>
-          <w:rFonts w:asciiTheme="majorBidi" w:eastAsia="Times New Roman" w:hAnsiTheme="majorBidi" w:cstheme="majorBidi"/>
-          <w:sz w:val="28"/>
-          <w:szCs w:val="28"/>
-        </w:rPr>
-        <w:t xml:space="preserve"> = 86%</w:t>
+      <w:r>
+        <w:rPr>
+          <w:rFonts w:asciiTheme="majorBidi" w:eastAsia="Times New Roman" w:hAnsiTheme="majorBidi" w:cstheme="majorBidi"/>
+          <w:sz w:val="28"/>
+          <w:szCs w:val="28"/>
+        </w:rPr>
+        <w:t>cpu_load = 86%</w:t>
       </w:r>
     </w:p>
     <w:p>
@@ -3384,23 +3814,13 @@
         </w:rPr>
         <w:t xml:space="preserve">: </w:t>
       </w:r>
-      <w:proofErr w:type="spellStart"/>
-      <w:r>
-        <w:rPr>
-          <w:rFonts w:asciiTheme="majorBidi" w:eastAsia="Times New Roman" w:hAnsiTheme="majorBidi" w:cstheme="majorBidi"/>
-          <w:sz w:val="28"/>
-          <w:szCs w:val="28"/>
-        </w:rPr>
-        <w:t>cpu_load</w:t>
-      </w:r>
-      <w:proofErr w:type="spellEnd"/>
-      <w:r>
-        <w:rPr>
-          <w:rFonts w:asciiTheme="majorBidi" w:eastAsia="Times New Roman" w:hAnsiTheme="majorBidi" w:cstheme="majorBidi"/>
-          <w:sz w:val="28"/>
-          <w:szCs w:val="28"/>
-        </w:rPr>
-        <w:t xml:space="preserve"> = </w:t>
+      <w:r>
+        <w:rPr>
+          <w:rFonts w:asciiTheme="majorBidi" w:eastAsia="Times New Roman" w:hAnsiTheme="majorBidi" w:cstheme="majorBidi"/>
+          <w:sz w:val="28"/>
+          <w:szCs w:val="28"/>
+        </w:rPr>
+        <w:t xml:space="preserve">cpu_load = </w:t>
       </w:r>
       <w:r>
         <w:rPr>
@@ -3455,6 +3875,7 @@
       <w:r>
         <w:rPr>
           <w:rFonts w:asciiTheme="majorBidi" w:eastAsia="Times New Roman" w:hAnsiTheme="majorBidi" w:cstheme="majorBidi"/>
+          <w:noProof/>
           <w:sz w:val="28"/>
           <w:szCs w:val="28"/>
         </w:rPr>
@@ -3618,25 +4039,7 @@
           <w:sz w:val="28"/>
           <w:szCs w:val="28"/>
         </w:rPr>
-        <w:t xml:space="preserve"> from analytical method and </w:t>
-      </w:r>
-      <w:proofErr w:type="spellStart"/>
-      <w:r>
-        <w:rPr>
-          <w:rFonts w:asciiTheme="majorBidi" w:eastAsia="Times New Roman" w:hAnsiTheme="majorBidi" w:cstheme="majorBidi"/>
-          <w:sz w:val="28"/>
-          <w:szCs w:val="28"/>
-        </w:rPr>
-        <w:t>Simso</w:t>
-      </w:r>
-      <w:proofErr w:type="spellEnd"/>
-      <w:r>
-        <w:rPr>
-          <w:rFonts w:asciiTheme="majorBidi" w:eastAsia="Times New Roman" w:hAnsiTheme="majorBidi" w:cstheme="majorBidi"/>
-          <w:sz w:val="28"/>
-          <w:szCs w:val="28"/>
-        </w:rPr>
-        <w:t xml:space="preserve"> Offline Simulator.</w:t>
+        <w:t xml:space="preserve"> from analytical method and Simso Offline Simulator.</w:t>
       </w:r>
     </w:p>
     <w:p>
@@ -3774,18 +4177,8 @@
           <w:sz w:val="28"/>
           <w:szCs w:val="28"/>
         </w:rPr>
-        <w:t xml:space="preserve">Transmitter, </w:t>
-      </w:r>
-      <w:proofErr w:type="spellStart"/>
-      <w:r>
-        <w:rPr>
-          <w:rFonts w:asciiTheme="majorBidi" w:hAnsiTheme="majorBidi" w:cstheme="majorBidi"/>
-          <w:sz w:val="28"/>
-          <w:szCs w:val="28"/>
-        </w:rPr>
-        <w:t>Uart</w:t>
-      </w:r>
-      <w:proofErr w:type="spellEnd"/>
+        <w:t>Transmitter, Uart</w:t>
+      </w:r>
       <w:r>
         <w:rPr>
           <w:rFonts w:asciiTheme="majorBidi" w:hAnsiTheme="majorBidi" w:cstheme="majorBidi"/>
@@ -3849,6 +4242,7 @@
       <w:r>
         <w:rPr>
           <w:rFonts w:asciiTheme="majorBidi" w:hAnsiTheme="majorBidi" w:cstheme="majorBidi"/>
+          <w:noProof/>
           <w:color w:val="525C65"/>
           <w:sz w:val="28"/>
           <w:szCs w:val="28"/>
@@ -4018,25 +4412,7 @@
           <w:sz w:val="28"/>
           <w:szCs w:val="28"/>
         </w:rPr>
-        <w:t xml:space="preserve">System starts with scheduling </w:t>
-      </w:r>
-      <w:proofErr w:type="spellStart"/>
-      <w:r>
-        <w:rPr>
-          <w:rFonts w:asciiTheme="majorBidi" w:hAnsiTheme="majorBidi" w:cstheme="majorBidi"/>
-          <w:sz w:val="28"/>
-          <w:szCs w:val="28"/>
-        </w:rPr>
-        <w:t>Uart_Receiver</w:t>
-      </w:r>
-      <w:proofErr w:type="spellEnd"/>
-      <w:r>
-        <w:rPr>
-          <w:rFonts w:asciiTheme="majorBidi" w:hAnsiTheme="majorBidi" w:cstheme="majorBidi"/>
-          <w:sz w:val="28"/>
-          <w:szCs w:val="28"/>
-        </w:rPr>
-        <w:t xml:space="preserve"> task since it has the </w:t>
+        <w:t xml:space="preserve">System starts with scheduling Uart_Receiver task since it has the </w:t>
       </w:r>
       <w:r>
         <w:rPr>
@@ -4084,43 +4460,7 @@
           <w:sz w:val="28"/>
           <w:szCs w:val="28"/>
         </w:rPr>
-        <w:t xml:space="preserve">milliseconds then Button1_Monitor and Button2_Monitor at the same deadline of 50 milliseconds but since Button1_Monitor was pushed first to the </w:t>
-      </w:r>
-      <w:proofErr w:type="spellStart"/>
-      <w:r>
-        <w:rPr>
-          <w:rFonts w:asciiTheme="majorBidi" w:hAnsiTheme="majorBidi" w:cstheme="majorBidi"/>
-          <w:sz w:val="28"/>
-          <w:szCs w:val="28"/>
-        </w:rPr>
-        <w:t>EDF_ReadyList</w:t>
-      </w:r>
-      <w:proofErr w:type="spellEnd"/>
-      <w:r>
-        <w:rPr>
-          <w:rFonts w:asciiTheme="majorBidi" w:hAnsiTheme="majorBidi" w:cstheme="majorBidi"/>
-          <w:sz w:val="28"/>
-          <w:szCs w:val="28"/>
-        </w:rPr>
-        <w:t xml:space="preserve"> so it got scheduled first. Then finally ending by </w:t>
-      </w:r>
-      <w:proofErr w:type="spellStart"/>
-      <w:r>
-        <w:rPr>
-          <w:rFonts w:asciiTheme="majorBidi" w:hAnsiTheme="majorBidi" w:cstheme="majorBidi"/>
-          <w:sz w:val="28"/>
-          <w:szCs w:val="28"/>
-        </w:rPr>
-        <w:t>Periodic_Transmitter</w:t>
-      </w:r>
-      <w:proofErr w:type="spellEnd"/>
-      <w:r>
-        <w:rPr>
-          <w:rFonts w:asciiTheme="majorBidi" w:hAnsiTheme="majorBidi" w:cstheme="majorBidi"/>
-          <w:sz w:val="28"/>
-          <w:szCs w:val="28"/>
-        </w:rPr>
-        <w:t xml:space="preserve"> Task at the farthest deadline which is 100 milliseconds and then repeating all over again throughout the timeline.</w:t>
+        <w:t>milliseconds then Button1_Monitor and Button2_Monitor at the same deadline of 50 milliseconds but since Button1_Monitor was pushed first to the EDF_ReadyList so it got scheduled first. Then finally ending by Periodic_Transmitter Task at the farthest deadline which is 100 milliseconds and then repeating all over again throughout the timeline.</w:t>
       </w:r>
       <w:r>
         <w:rPr>
@@ -4167,6 +4507,7 @@
       <w:r>
         <w:rPr>
           <w:rFonts w:asciiTheme="majorBidi" w:hAnsiTheme="majorBidi" w:cstheme="majorBidi"/>
+          <w:noProof/>
           <w:color w:val="525C65"/>
           <w:sz w:val="28"/>
           <w:szCs w:val="28"/>
@@ -4315,18 +4656,8 @@
           <w:sz w:val="28"/>
           <w:szCs w:val="28"/>
         </w:rPr>
-        <w:t xml:space="preserve">Transmitter, </w:t>
-      </w:r>
-      <w:proofErr w:type="spellStart"/>
-      <w:r>
-        <w:rPr>
-          <w:rFonts w:asciiTheme="majorBidi" w:hAnsiTheme="majorBidi" w:cstheme="majorBidi"/>
-          <w:sz w:val="28"/>
-          <w:szCs w:val="28"/>
-        </w:rPr>
-        <w:t>Uart</w:t>
-      </w:r>
-      <w:proofErr w:type="spellEnd"/>
+        <w:t>Transmitter, Uart</w:t>
+      </w:r>
       <w:r>
         <w:rPr>
           <w:rFonts w:asciiTheme="majorBidi" w:hAnsiTheme="majorBidi" w:cstheme="majorBidi"/>
@@ -4532,25 +4863,7 @@
           <w:sz w:val="28"/>
           <w:szCs w:val="28"/>
         </w:rPr>
-        <w:t xml:space="preserve"> Load1_Simulation as it has the nearest deadline at 10 milliseconds then </w:t>
-      </w:r>
-      <w:proofErr w:type="spellStart"/>
-      <w:r>
-        <w:rPr>
-          <w:rFonts w:asciiTheme="majorBidi" w:hAnsiTheme="majorBidi" w:cstheme="majorBidi"/>
-          <w:sz w:val="28"/>
-          <w:szCs w:val="28"/>
-        </w:rPr>
-        <w:t>Uart_Receiver</w:t>
-      </w:r>
-      <w:proofErr w:type="spellEnd"/>
-      <w:r>
-        <w:rPr>
-          <w:rFonts w:asciiTheme="majorBidi" w:hAnsiTheme="majorBidi" w:cstheme="majorBidi"/>
-          <w:sz w:val="28"/>
-          <w:szCs w:val="28"/>
-        </w:rPr>
-        <w:t xml:space="preserve"> at a deadline of 20 milliseconds and so on according to nearest deadline</w:t>
+        <w:t xml:space="preserve"> Load1_Simulation as it has the nearest deadline at 10 milliseconds then Uart_Receiver at a deadline of 20 milliseconds and so on according to nearest deadline</w:t>
       </w:r>
       <w:r>
         <w:rPr>
@@ -4608,21 +4921,12 @@
         <w:bCs/>
       </w:rPr>
     </w:pPr>
-    <w:proofErr w:type="spellStart"/>
     <w:r>
       <w:rPr>
         <w:b/>
         <w:bCs/>
       </w:rPr>
-      <w:t>TasneemMansour</w:t>
-    </w:r>
-    <w:proofErr w:type="spellEnd"/>
-    <w:r>
-      <w:rPr>
-        <w:b/>
-        <w:bCs/>
-      </w:rPr>
-      <w:t>.</w:t>
+      <w:t>TasneemMansour.</w:t>
     </w:r>
     <w:r>
       <w:rPr>

</xml_diff>